<commit_message>
Finished SRD edited SDD
</commit_message>
<xml_diff>
--- a/src/Software Requirements Document.docx
+++ b/src/Software Requirements Document.docx
@@ -1,6 +1,6 @@
 
 <file path=word/document.xml><?xml version="1.0" encoding="utf-8"?>
-<w:document xmlns:wpc="http://schemas.microsoft.com/office/word/2010/wordprocessingCanvas" xmlns:mc="http://schemas.openxmlformats.org/markup-compatibility/2006" xmlns:o="urn:schemas-microsoft-com:office:office" xmlns:r="http://schemas.openxmlformats.org/officeDocument/2006/relationships" xmlns:m="http://schemas.openxmlformats.org/officeDocument/2006/math" xmlns:v="urn:schemas-microsoft-com:vml" xmlns:wp14="http://schemas.microsoft.com/office/word/2010/wordprocessingDrawing" xmlns:wp="http://schemas.openxmlformats.org/drawingml/2006/wordprocessingDrawing" xmlns:w10="urn:schemas-microsoft-com:office:word" xmlns:w="http://schemas.openxmlformats.org/wordprocessingml/2006/main" xmlns:w14="http://schemas.microsoft.com/office/word/2010/wordml" xmlns:wpg="http://schemas.microsoft.com/office/word/2010/wordprocessingGroup" xmlns:wpi="http://schemas.microsoft.com/office/word/2010/wordprocessingInk" xmlns:wne="http://schemas.microsoft.com/office/word/2006/wordml" xmlns:wps="http://schemas.microsoft.com/office/word/2010/wordprocessingShape" mc:Ignorable="w14 wp14">
+<w:document xmlns:ve="http://schemas.openxmlformats.org/markup-compatibility/2006" xmlns:o="urn:schemas-microsoft-com:office:office" xmlns:r="http://schemas.openxmlformats.org/officeDocument/2006/relationships" xmlns:m="http://schemas.openxmlformats.org/officeDocument/2006/math" xmlns:v="urn:schemas-microsoft-com:vml" xmlns:wp="http://schemas.openxmlformats.org/drawingml/2006/wordprocessingDrawing" xmlns:w10="urn:schemas-microsoft-com:office:word" xmlns:w="http://schemas.openxmlformats.org/wordprocessingml/2006/main" xmlns:wne="http://schemas.microsoft.com/office/word/2006/wordml">
   <w:body>
     <w:p/>
     <w:p/>
@@ -176,7 +176,7 @@
       <w:tblPr>
         <w:tblStyle w:val="LightList-Accent1"/>
         <w:tblW w:w="0" w:type="auto"/>
-        <w:tblLook w:val="04A0" w:firstRow="1" w:lastRow="0" w:firstColumn="1" w:lastColumn="0" w:noHBand="0" w:noVBand="1"/>
+        <w:tblLook w:val="04A0"/>
       </w:tblPr>
       <w:tblGrid>
         <w:gridCol w:w="1278"/>
@@ -186,12 +186,12 @@
       </w:tblGrid>
       <w:tr>
         <w:trPr>
-          <w:cnfStyle w:val="100000000000" w:firstRow="1" w:lastRow="0" w:firstColumn="0" w:lastColumn="0" w:oddVBand="0" w:evenVBand="0" w:oddHBand="0" w:evenHBand="0" w:firstRowFirstColumn="0" w:firstRowLastColumn="0" w:lastRowFirstColumn="0" w:lastRowLastColumn="0"/>
+          <w:cnfStyle w:val="100000000000"/>
           <w:trHeight w:val="345"/>
         </w:trPr>
         <w:tc>
           <w:tcPr>
-            <w:cnfStyle w:val="001000000000" w:firstRow="0" w:lastRow="0" w:firstColumn="1" w:lastColumn="0" w:oddVBand="0" w:evenVBand="0" w:oddHBand="0" w:evenHBand="0" w:firstRowFirstColumn="0" w:firstRowLastColumn="0" w:lastRowFirstColumn="0" w:lastRowLastColumn="0"/>
+            <w:cnfStyle w:val="001000000000"/>
             <w:tcW w:w="1278" w:type="dxa"/>
             <w:shd w:val="clear" w:color="auto" w:fill="2F5897" w:themeFill="text2"/>
           </w:tcPr>
@@ -224,7 +224,7 @@
           <w:p>
             <w:pPr>
               <w:ind w:firstLine="0"/>
-              <w:cnfStyle w:val="100000000000" w:firstRow="1" w:lastRow="0" w:firstColumn="0" w:lastColumn="0" w:oddVBand="0" w:evenVBand="0" w:oddHBand="0" w:evenHBand="0" w:firstRowFirstColumn="0" w:firstRowLastColumn="0" w:lastRowFirstColumn="0" w:lastRowLastColumn="0"/>
+              <w:cnfStyle w:val="100000000000"/>
               <w:rPr>
                 <w:rStyle w:val="IntenseEmphasis"/>
                 <w:b/>
@@ -251,7 +251,7 @@
           <w:p>
             <w:pPr>
               <w:ind w:firstLine="0"/>
-              <w:cnfStyle w:val="100000000000" w:firstRow="1" w:lastRow="0" w:firstColumn="0" w:lastColumn="0" w:oddVBand="0" w:evenVBand="0" w:oddHBand="0" w:evenHBand="0" w:firstRowFirstColumn="0" w:firstRowLastColumn="0" w:lastRowFirstColumn="0" w:lastRowLastColumn="0"/>
+              <w:cnfStyle w:val="100000000000"/>
               <w:rPr>
                 <w:rStyle w:val="IntenseEmphasis"/>
                 <w:b/>
@@ -278,7 +278,7 @@
           <w:p>
             <w:pPr>
               <w:ind w:firstLine="0"/>
-              <w:cnfStyle w:val="100000000000" w:firstRow="1" w:lastRow="0" w:firstColumn="0" w:lastColumn="0" w:oddVBand="0" w:evenVBand="0" w:oddHBand="0" w:evenHBand="0" w:firstRowFirstColumn="0" w:firstRowLastColumn="0" w:lastRowFirstColumn="0" w:lastRowLastColumn="0"/>
+              <w:cnfStyle w:val="100000000000"/>
               <w:rPr>
                 <w:rStyle w:val="IntenseEmphasis"/>
                 <w:b/>
@@ -298,12 +298,12 @@
       </w:tr>
       <w:tr>
         <w:trPr>
-          <w:cnfStyle w:val="000000100000" w:firstRow="0" w:lastRow="0" w:firstColumn="0" w:lastColumn="0" w:oddVBand="0" w:evenVBand="0" w:oddHBand="1" w:evenHBand="0" w:firstRowFirstColumn="0" w:firstRowLastColumn="0" w:lastRowFirstColumn="0" w:lastRowLastColumn="0"/>
+          <w:cnfStyle w:val="000000100000"/>
           <w:trHeight w:val="345"/>
         </w:trPr>
         <w:tc>
           <w:tcPr>
-            <w:cnfStyle w:val="001000000000" w:firstRow="0" w:lastRow="0" w:firstColumn="1" w:lastColumn="0" w:oddVBand="0" w:evenVBand="0" w:oddHBand="0" w:evenHBand="0" w:firstRowFirstColumn="0" w:firstRowLastColumn="0" w:lastRowFirstColumn="0" w:lastRowLastColumn="0"/>
+            <w:cnfStyle w:val="001000000000"/>
             <w:tcW w:w="1278" w:type="dxa"/>
             <w:shd w:val="clear" w:color="auto" w:fill="auto"/>
           </w:tcPr>
@@ -336,7 +336,7 @@
             <w:pPr>
               <w:spacing w:after="0"/>
               <w:ind w:firstLine="0"/>
-              <w:cnfStyle w:val="000000100000" w:firstRow="0" w:lastRow="0" w:firstColumn="0" w:lastColumn="0" w:oddVBand="0" w:evenVBand="0" w:oddHBand="1" w:evenHBand="0" w:firstRowFirstColumn="0" w:firstRowLastColumn="0" w:lastRowFirstColumn="0" w:lastRowLastColumn="0"/>
+              <w:cnfStyle w:val="000000100000"/>
               <w:rPr>
                 <w:rStyle w:val="IntenseEmphasis"/>
                 <w:b w:val="0"/>
@@ -364,7 +364,7 @@
             <w:pPr>
               <w:spacing w:after="0"/>
               <w:ind w:firstLine="0"/>
-              <w:cnfStyle w:val="000000100000" w:firstRow="0" w:lastRow="0" w:firstColumn="0" w:lastColumn="0" w:oddVBand="0" w:evenVBand="0" w:oddHBand="1" w:evenHBand="0" w:firstRowFirstColumn="0" w:firstRowLastColumn="0" w:lastRowFirstColumn="0" w:lastRowLastColumn="0"/>
+              <w:cnfStyle w:val="000000100000"/>
               <w:rPr>
                 <w:rStyle w:val="IntenseEmphasis"/>
                 <w:b w:val="0"/>
@@ -391,7 +391,7 @@
           <w:p>
             <w:pPr>
               <w:ind w:firstLine="0"/>
-              <w:cnfStyle w:val="000000100000" w:firstRow="0" w:lastRow="0" w:firstColumn="0" w:lastColumn="0" w:oddVBand="0" w:evenVBand="0" w:oddHBand="1" w:evenHBand="0" w:firstRowFirstColumn="0" w:firstRowLastColumn="0" w:lastRowFirstColumn="0" w:lastRowLastColumn="0"/>
+              <w:cnfStyle w:val="000000100000"/>
               <w:rPr>
                 <w:rStyle w:val="IntenseEmphasis"/>
                 <w:b w:val="0"/>
@@ -415,7 +415,7 @@
         </w:trPr>
         <w:tc>
           <w:tcPr>
-            <w:cnfStyle w:val="001000000000" w:firstRow="0" w:lastRow="0" w:firstColumn="1" w:lastColumn="0" w:oddVBand="0" w:evenVBand="0" w:oddHBand="0" w:evenHBand="0" w:firstRowFirstColumn="0" w:firstRowLastColumn="0" w:lastRowFirstColumn="0" w:lastRowLastColumn="0"/>
+            <w:cnfStyle w:val="001000000000"/>
             <w:tcW w:w="1278" w:type="dxa"/>
             <w:shd w:val="clear" w:color="auto" w:fill="auto"/>
           </w:tcPr>
@@ -448,7 +448,7 @@
             <w:pPr>
               <w:spacing w:after="0"/>
               <w:ind w:firstLine="0"/>
-              <w:cnfStyle w:val="000000000000" w:firstRow="0" w:lastRow="0" w:firstColumn="0" w:lastColumn="0" w:oddVBand="0" w:evenVBand="0" w:oddHBand="0" w:evenHBand="0" w:firstRowFirstColumn="0" w:firstRowLastColumn="0" w:lastRowFirstColumn="0" w:lastRowLastColumn="0"/>
+              <w:cnfStyle w:val="000000000000"/>
               <w:rPr>
                 <w:rStyle w:val="IntenseEmphasis"/>
                 <w:b w:val="0"/>
@@ -476,7 +476,7 @@
             <w:pPr>
               <w:spacing w:after="0"/>
               <w:ind w:firstLine="0"/>
-              <w:cnfStyle w:val="000000000000" w:firstRow="0" w:lastRow="0" w:firstColumn="0" w:lastColumn="0" w:oddVBand="0" w:evenVBand="0" w:oddHBand="0" w:evenHBand="0" w:firstRowFirstColumn="0" w:firstRowLastColumn="0" w:lastRowFirstColumn="0" w:lastRowLastColumn="0"/>
+              <w:cnfStyle w:val="000000000000"/>
               <w:rPr>
                 <w:rStyle w:val="IntenseEmphasis"/>
                 <w:b w:val="0"/>
@@ -503,7 +503,7 @@
           <w:p>
             <w:pPr>
               <w:ind w:firstLine="0"/>
-              <w:cnfStyle w:val="000000000000" w:firstRow="0" w:lastRow="0" w:firstColumn="0" w:lastColumn="0" w:oddVBand="0" w:evenVBand="0" w:oddHBand="0" w:evenHBand="0" w:firstRowFirstColumn="0" w:firstRowLastColumn="0" w:lastRowFirstColumn="0" w:lastRowLastColumn="0"/>
+              <w:cnfStyle w:val="000000000000"/>
               <w:rPr>
                 <w:rStyle w:val="IntenseEmphasis"/>
                 <w:b w:val="0"/>
@@ -523,12 +523,12 @@
       </w:tr>
       <w:tr>
         <w:trPr>
-          <w:cnfStyle w:val="000000100000" w:firstRow="0" w:lastRow="0" w:firstColumn="0" w:lastColumn="0" w:oddVBand="0" w:evenVBand="0" w:oddHBand="1" w:evenHBand="0" w:firstRowFirstColumn="0" w:firstRowLastColumn="0" w:lastRowFirstColumn="0" w:lastRowLastColumn="0"/>
+          <w:cnfStyle w:val="000000100000"/>
           <w:trHeight w:val="345"/>
         </w:trPr>
         <w:tc>
           <w:tcPr>
-            <w:cnfStyle w:val="001000000000" w:firstRow="0" w:lastRow="0" w:firstColumn="1" w:lastColumn="0" w:oddVBand="0" w:evenVBand="0" w:oddHBand="0" w:evenHBand="0" w:firstRowFirstColumn="0" w:firstRowLastColumn="0" w:lastRowFirstColumn="0" w:lastRowLastColumn="0"/>
+            <w:cnfStyle w:val="001000000000"/>
             <w:tcW w:w="1278" w:type="dxa"/>
             <w:shd w:val="clear" w:color="auto" w:fill="auto"/>
           </w:tcPr>
@@ -553,7 +553,7 @@
             <w:pPr>
               <w:spacing w:after="0"/>
               <w:ind w:firstLine="0"/>
-              <w:cnfStyle w:val="000000100000" w:firstRow="0" w:lastRow="0" w:firstColumn="0" w:lastColumn="0" w:oddVBand="0" w:evenVBand="0" w:oddHBand="1" w:evenHBand="0" w:firstRowFirstColumn="0" w:firstRowLastColumn="0" w:lastRowFirstColumn="0" w:lastRowLastColumn="0"/>
+              <w:cnfStyle w:val="000000100000"/>
               <w:rPr>
                 <w:rStyle w:val="IntenseEmphasis"/>
                 <w:b w:val="0"/>
@@ -572,7 +572,7 @@
             <w:pPr>
               <w:spacing w:after="0"/>
               <w:ind w:firstLine="0"/>
-              <w:cnfStyle w:val="000000100000" w:firstRow="0" w:lastRow="0" w:firstColumn="0" w:lastColumn="0" w:oddVBand="0" w:evenVBand="0" w:oddHBand="1" w:evenHBand="0" w:firstRowFirstColumn="0" w:firstRowLastColumn="0" w:lastRowFirstColumn="0" w:lastRowLastColumn="0"/>
+              <w:cnfStyle w:val="000000100000"/>
               <w:rPr>
                 <w:rStyle w:val="IntenseEmphasis"/>
                 <w:b w:val="0"/>
@@ -590,7 +590,7 @@
           <w:p>
             <w:pPr>
               <w:ind w:firstLine="0"/>
-              <w:cnfStyle w:val="000000100000" w:firstRow="0" w:lastRow="0" w:firstColumn="0" w:lastColumn="0" w:oddVBand="0" w:evenVBand="0" w:oddHBand="1" w:evenHBand="0" w:firstRowFirstColumn="0" w:firstRowLastColumn="0" w:lastRowFirstColumn="0" w:lastRowLastColumn="0"/>
+              <w:cnfStyle w:val="000000100000"/>
               <w:rPr>
                 <w:rStyle w:val="IntenseEmphasis"/>
                 <w:b w:val="0"/>
@@ -667,7 +667,7 @@
           <w:r>
             <w:fldChar w:fldCharType="separate"/>
           </w:r>
-          <w:hyperlink w:anchor="_Toc336784123" w:history="1">
+          <w:hyperlink w:anchor="_Toc342584773" w:history="1">
             <w:r>
               <w:rPr>
                 <w:rStyle w:val="Hyperlink"/>
@@ -707,7 +707,7 @@
                 <w:noProof/>
                 <w:webHidden/>
               </w:rPr>
-              <w:instrText xml:space="preserve"> PAGEREF _Toc336784123 \h </w:instrText>
+              <w:instrText xml:space="preserve"> PAGEREF _Toc342584773 \h </w:instrText>
             </w:r>
             <w:r>
               <w:rPr>
@@ -749,7 +749,7 @@
               <w:noProof/>
             </w:rPr>
           </w:pPr>
-          <w:hyperlink w:anchor="_Toc336784124" w:history="1">
+          <w:hyperlink w:anchor="_Toc342584774" w:history="1">
             <w:r>
               <w:rPr>
                 <w:rStyle w:val="Hyperlink"/>
@@ -789,7 +789,7 @@
                 <w:noProof/>
                 <w:webHidden/>
               </w:rPr>
-              <w:instrText xml:space="preserve"> PAGEREF _Toc336784124 \h </w:instrText>
+              <w:instrText xml:space="preserve"> PAGEREF _Toc342584774 \h </w:instrText>
             </w:r>
             <w:r>
               <w:rPr>
@@ -831,7 +831,7 @@
               <w:noProof/>
             </w:rPr>
           </w:pPr>
-          <w:hyperlink w:anchor="_Toc336784125" w:history="1">
+          <w:hyperlink w:anchor="_Toc342584775" w:history="1">
             <w:r>
               <w:rPr>
                 <w:rStyle w:val="Hyperlink"/>
@@ -871,7 +871,7 @@
                 <w:noProof/>
                 <w:webHidden/>
               </w:rPr>
-              <w:instrText xml:space="preserve"> PAGEREF _Toc336784125 \h </w:instrText>
+              <w:instrText xml:space="preserve"> PAGEREF _Toc342584775 \h </w:instrText>
             </w:r>
             <w:r>
               <w:rPr>
@@ -912,7 +912,7 @@
               <w:noProof/>
             </w:rPr>
           </w:pPr>
-          <w:hyperlink w:anchor="_Toc336784126" w:history="1">
+          <w:hyperlink w:anchor="_Toc342584776" w:history="1">
             <w:r>
               <w:rPr>
                 <w:rStyle w:val="Hyperlink"/>
@@ -952,7 +952,7 @@
                 <w:noProof/>
                 <w:webHidden/>
               </w:rPr>
-              <w:instrText xml:space="preserve"> PAGEREF _Toc336784126 \h </w:instrText>
+              <w:instrText xml:space="preserve"> PAGEREF _Toc342584776 \h </w:instrText>
             </w:r>
             <w:r>
               <w:rPr>
@@ -994,7 +994,7 @@
               <w:noProof/>
             </w:rPr>
           </w:pPr>
-          <w:hyperlink w:anchor="_Toc336784127" w:history="1">
+          <w:hyperlink w:anchor="_Toc342584777" w:history="1">
             <w:r>
               <w:rPr>
                 <w:rStyle w:val="Hyperlink"/>
@@ -1034,7 +1034,7 @@
                 <w:noProof/>
                 <w:webHidden/>
               </w:rPr>
-              <w:instrText xml:space="preserve"> PAGEREF _Toc336784127 \h </w:instrText>
+              <w:instrText xml:space="preserve"> PAGEREF _Toc342584777 \h </w:instrText>
             </w:r>
             <w:r>
               <w:rPr>
@@ -1076,7 +1076,7 @@
               <w:noProof/>
             </w:rPr>
           </w:pPr>
-          <w:hyperlink w:anchor="_Toc336784128" w:history="1">
+          <w:hyperlink w:anchor="_Toc342584778" w:history="1">
             <w:r>
               <w:rPr>
                 <w:rStyle w:val="Hyperlink"/>
@@ -1116,7 +1116,7 @@
                 <w:noProof/>
                 <w:webHidden/>
               </w:rPr>
-              <w:instrText xml:space="preserve"> PAGEREF _Toc336784128 \h </w:instrText>
+              <w:instrText xml:space="preserve"> PAGEREF _Toc342584778 \h </w:instrText>
             </w:r>
             <w:r>
               <w:rPr>
@@ -1158,7 +1158,7 @@
               <w:noProof/>
             </w:rPr>
           </w:pPr>
-          <w:hyperlink w:anchor="_Toc336784129" w:history="1">
+          <w:hyperlink w:anchor="_Toc342584779" w:history="1">
             <w:r>
               <w:rPr>
                 <w:rStyle w:val="Hyperlink"/>
@@ -1177,7 +1177,7 @@
                 <w:rStyle w:val="Hyperlink"/>
                 <w:noProof/>
               </w:rPr>
-              <w:t>Investors</w:t>
+              <w:t>Developers | Testers</w:t>
             </w:r>
             <w:r>
               <w:rPr>
@@ -1198,7 +1198,7 @@
                 <w:noProof/>
                 <w:webHidden/>
               </w:rPr>
-              <w:instrText xml:space="preserve"> PAGEREF _Toc336784129 \h </w:instrText>
+              <w:instrText xml:space="preserve"> PAGEREF _Toc342584779 \h </w:instrText>
             </w:r>
             <w:r>
               <w:rPr>
@@ -1219,6 +1219,168 @@
                 <w:webHidden/>
               </w:rPr>
               <w:t>5</w:t>
+            </w:r>
+            <w:r>
+              <w:rPr>
+                <w:noProof/>
+                <w:webHidden/>
+              </w:rPr>
+              <w:fldChar w:fldCharType="end"/>
+            </w:r>
+          </w:hyperlink>
+        </w:p>
+        <w:p>
+          <w:pPr>
+            <w:pStyle w:val="TOC1"/>
+            <w:tabs>
+              <w:tab w:val="left" w:pos="880"/>
+            </w:tabs>
+            <w:rPr>
+              <w:noProof/>
+            </w:rPr>
+          </w:pPr>
+          <w:hyperlink w:anchor="_Toc342584780" w:history="1">
+            <w:r>
+              <w:rPr>
+                <w:rStyle w:val="Hyperlink"/>
+                <w:noProof/>
+              </w:rPr>
+              <w:t>3.0</w:t>
+            </w:r>
+            <w:r>
+              <w:rPr>
+                <w:noProof/>
+              </w:rPr>
+              <w:tab/>
+            </w:r>
+            <w:r>
+              <w:rPr>
+                <w:rStyle w:val="Hyperlink"/>
+                <w:noProof/>
+              </w:rPr>
+              <w:t>Business Need</w:t>
+            </w:r>
+            <w:r>
+              <w:rPr>
+                <w:noProof/>
+                <w:webHidden/>
+              </w:rPr>
+              <w:tab/>
+            </w:r>
+            <w:r>
+              <w:rPr>
+                <w:noProof/>
+                <w:webHidden/>
+              </w:rPr>
+              <w:fldChar w:fldCharType="begin"/>
+            </w:r>
+            <w:r>
+              <w:rPr>
+                <w:noProof/>
+                <w:webHidden/>
+              </w:rPr>
+              <w:instrText xml:space="preserve"> PAGEREF _Toc342584780 \h </w:instrText>
+            </w:r>
+            <w:r>
+              <w:rPr>
+                <w:noProof/>
+                <w:webHidden/>
+              </w:rPr>
+            </w:r>
+            <w:r>
+              <w:rPr>
+                <w:noProof/>
+                <w:webHidden/>
+              </w:rPr>
+              <w:fldChar w:fldCharType="separate"/>
+            </w:r>
+            <w:r>
+              <w:rPr>
+                <w:noProof/>
+                <w:webHidden/>
+              </w:rPr>
+              <w:t>5</w:t>
+            </w:r>
+            <w:r>
+              <w:rPr>
+                <w:noProof/>
+                <w:webHidden/>
+              </w:rPr>
+              <w:fldChar w:fldCharType="end"/>
+            </w:r>
+          </w:hyperlink>
+        </w:p>
+        <w:p>
+          <w:pPr>
+            <w:pStyle w:val="TOC1"/>
+            <w:tabs>
+              <w:tab w:val="left" w:pos="880"/>
+            </w:tabs>
+            <w:rPr>
+              <w:noProof/>
+            </w:rPr>
+          </w:pPr>
+          <w:hyperlink w:anchor="_Toc342584781" w:history="1">
+            <w:r>
+              <w:rPr>
+                <w:rStyle w:val="Hyperlink"/>
+                <w:noProof/>
+              </w:rPr>
+              <w:t>4.0</w:t>
+            </w:r>
+            <w:r>
+              <w:rPr>
+                <w:noProof/>
+              </w:rPr>
+              <w:tab/>
+            </w:r>
+            <w:r>
+              <w:rPr>
+                <w:rStyle w:val="Hyperlink"/>
+                <w:noProof/>
+              </w:rPr>
+              <w:t>Requirements and Design Constraints</w:t>
+            </w:r>
+            <w:r>
+              <w:rPr>
+                <w:noProof/>
+                <w:webHidden/>
+              </w:rPr>
+              <w:tab/>
+            </w:r>
+            <w:r>
+              <w:rPr>
+                <w:noProof/>
+                <w:webHidden/>
+              </w:rPr>
+              <w:fldChar w:fldCharType="begin"/>
+            </w:r>
+            <w:r>
+              <w:rPr>
+                <w:noProof/>
+                <w:webHidden/>
+              </w:rPr>
+              <w:instrText xml:space="preserve"> PAGEREF _Toc342584781 \h </w:instrText>
+            </w:r>
+            <w:r>
+              <w:rPr>
+                <w:noProof/>
+                <w:webHidden/>
+              </w:rPr>
+            </w:r>
+            <w:r>
+              <w:rPr>
+                <w:noProof/>
+                <w:webHidden/>
+              </w:rPr>
+              <w:fldChar w:fldCharType="separate"/>
+            </w:r>
+            <w:r>
+              <w:rPr>
+                <w:noProof/>
+                <w:webHidden/>
+              </w:rPr>
+              <w:t>6</w:t>
             </w:r>
             <w:r>
               <w:rPr>
@@ -1240,13 +1402,13 @@
               <w:noProof/>
             </w:rPr>
           </w:pPr>
-          <w:hyperlink w:anchor="_Toc336784130" w:history="1">
+          <w:hyperlink w:anchor="_Toc342584782" w:history="1">
             <w:r>
               <w:rPr>
                 <w:rStyle w:val="Hyperlink"/>
                 <w:noProof/>
               </w:rPr>
-              <w:t>2.4</w:t>
+              <w:t>4.1</w:t>
             </w:r>
             <w:r>
               <w:rPr>
@@ -1259,7 +1421,7 @@
                 <w:rStyle w:val="Hyperlink"/>
                 <w:noProof/>
               </w:rPr>
-              <w:t>Developers | Testers</w:t>
+              <w:t>System Requirements</w:t>
             </w:r>
             <w:r>
               <w:rPr>
@@ -1280,169 +1442,7 @@
                 <w:noProof/>
                 <w:webHidden/>
               </w:rPr>
-              <w:instrText xml:space="preserve"> PAGEREF _Toc336784130 \h </w:instrText>
-            </w:r>
-            <w:r>
-              <w:rPr>
-                <w:noProof/>
-                <w:webHidden/>
-              </w:rPr>
-            </w:r>
-            <w:r>
-              <w:rPr>
-                <w:noProof/>
-                <w:webHidden/>
-              </w:rPr>
-              <w:fldChar w:fldCharType="separate"/>
-            </w:r>
-            <w:r>
-              <w:rPr>
-                <w:noProof/>
-                <w:webHidden/>
-              </w:rPr>
-              <w:t>6</w:t>
-            </w:r>
-            <w:r>
-              <w:rPr>
-                <w:noProof/>
-                <w:webHidden/>
-              </w:rPr>
-              <w:fldChar w:fldCharType="end"/>
-            </w:r>
-          </w:hyperlink>
-        </w:p>
-        <w:p>
-          <w:pPr>
-            <w:pStyle w:val="TOC1"/>
-            <w:tabs>
-              <w:tab w:val="left" w:pos="880"/>
-            </w:tabs>
-            <w:rPr>
-              <w:noProof/>
-            </w:rPr>
-          </w:pPr>
-          <w:hyperlink w:anchor="_Toc336784131" w:history="1">
-            <w:r>
-              <w:rPr>
-                <w:rStyle w:val="Hyperlink"/>
-                <w:noProof/>
-              </w:rPr>
-              <w:t>3.0</w:t>
-            </w:r>
-            <w:r>
-              <w:rPr>
-                <w:noProof/>
-              </w:rPr>
-              <w:tab/>
-            </w:r>
-            <w:r>
-              <w:rPr>
-                <w:rStyle w:val="Hyperlink"/>
-                <w:noProof/>
-              </w:rPr>
-              <w:t>Business Need</w:t>
-            </w:r>
-            <w:r>
-              <w:rPr>
-                <w:noProof/>
-                <w:webHidden/>
-              </w:rPr>
-              <w:tab/>
-            </w:r>
-            <w:r>
-              <w:rPr>
-                <w:noProof/>
-                <w:webHidden/>
-              </w:rPr>
-              <w:fldChar w:fldCharType="begin"/>
-            </w:r>
-            <w:r>
-              <w:rPr>
-                <w:noProof/>
-                <w:webHidden/>
-              </w:rPr>
-              <w:instrText xml:space="preserve"> PAGEREF _Toc336784131 \h </w:instrText>
-            </w:r>
-            <w:r>
-              <w:rPr>
-                <w:noProof/>
-                <w:webHidden/>
-              </w:rPr>
-            </w:r>
-            <w:r>
-              <w:rPr>
-                <w:noProof/>
-                <w:webHidden/>
-              </w:rPr>
-              <w:fldChar w:fldCharType="separate"/>
-            </w:r>
-            <w:r>
-              <w:rPr>
-                <w:noProof/>
-                <w:webHidden/>
-              </w:rPr>
-              <w:t>6</w:t>
-            </w:r>
-            <w:r>
-              <w:rPr>
-                <w:noProof/>
-                <w:webHidden/>
-              </w:rPr>
-              <w:fldChar w:fldCharType="end"/>
-            </w:r>
-          </w:hyperlink>
-        </w:p>
-        <w:p>
-          <w:pPr>
-            <w:pStyle w:val="TOC1"/>
-            <w:tabs>
-              <w:tab w:val="left" w:pos="880"/>
-            </w:tabs>
-            <w:rPr>
-              <w:noProof/>
-            </w:rPr>
-          </w:pPr>
-          <w:hyperlink w:anchor="_Toc336784132" w:history="1">
-            <w:r>
-              <w:rPr>
-                <w:rStyle w:val="Hyperlink"/>
-                <w:noProof/>
-              </w:rPr>
-              <w:t>4.0</w:t>
-            </w:r>
-            <w:r>
-              <w:rPr>
-                <w:noProof/>
-              </w:rPr>
-              <w:tab/>
-            </w:r>
-            <w:r>
-              <w:rPr>
-                <w:rStyle w:val="Hyperlink"/>
-                <w:noProof/>
-              </w:rPr>
-              <w:t>Requirements and Design Constraints</w:t>
-            </w:r>
-            <w:r>
-              <w:rPr>
-                <w:noProof/>
-                <w:webHidden/>
-              </w:rPr>
-              <w:tab/>
-            </w:r>
-            <w:r>
-              <w:rPr>
-                <w:noProof/>
-                <w:webHidden/>
-              </w:rPr>
-              <w:fldChar w:fldCharType="begin"/>
-            </w:r>
-            <w:r>
-              <w:rPr>
-                <w:noProof/>
-                <w:webHidden/>
-              </w:rPr>
-              <w:instrText xml:space="preserve"> PAGEREF _Toc336784132 \h </w:instrText>
+              <w:instrText xml:space="preserve"> PAGEREF _Toc342584782 \h </w:instrText>
             </w:r>
             <w:r>
               <w:rPr>
@@ -1484,13 +1484,13 @@
               <w:noProof/>
             </w:rPr>
           </w:pPr>
-          <w:hyperlink w:anchor="_Toc336784133" w:history="1">
+          <w:hyperlink w:anchor="_Toc342584783" w:history="1">
             <w:r>
               <w:rPr>
                 <w:rStyle w:val="Hyperlink"/>
                 <w:noProof/>
               </w:rPr>
-              <w:t>4.1</w:t>
+              <w:t>4.2</w:t>
             </w:r>
             <w:r>
               <w:rPr>
@@ -1503,7 +1503,7 @@
                 <w:rStyle w:val="Hyperlink"/>
                 <w:noProof/>
               </w:rPr>
-              <w:t>System Requirements</w:t>
+              <w:t>Network Requirements</w:t>
             </w:r>
             <w:r>
               <w:rPr>
@@ -1524,7 +1524,7 @@
                 <w:noProof/>
                 <w:webHidden/>
               </w:rPr>
-              <w:instrText xml:space="preserve"> PAGEREF _Toc336784133 \h </w:instrText>
+              <w:instrText xml:space="preserve"> PAGEREF _Toc342584783 \h </w:instrText>
             </w:r>
             <w:r>
               <w:rPr>
@@ -1566,13 +1566,13 @@
               <w:noProof/>
             </w:rPr>
           </w:pPr>
-          <w:hyperlink w:anchor="_Toc336784134" w:history="1">
+          <w:hyperlink w:anchor="_Toc342584784" w:history="1">
             <w:r>
               <w:rPr>
                 <w:rStyle w:val="Hyperlink"/>
                 <w:noProof/>
               </w:rPr>
-              <w:t>4.2</w:t>
+              <w:t>4.3</w:t>
             </w:r>
             <w:r>
               <w:rPr>
@@ -1585,7 +1585,7 @@
                 <w:rStyle w:val="Hyperlink"/>
                 <w:noProof/>
               </w:rPr>
-              <w:t>Network Requirements</w:t>
+              <w:t>Development Environment Requirements</w:t>
             </w:r>
             <w:r>
               <w:rPr>
@@ -1606,7 +1606,7 @@
                 <w:noProof/>
                 <w:webHidden/>
               </w:rPr>
-              <w:instrText xml:space="preserve"> PAGEREF _Toc336784134 \h </w:instrText>
+              <w:instrText xml:space="preserve"> PAGEREF _Toc342584784 \h </w:instrText>
             </w:r>
             <w:r>
               <w:rPr>
@@ -1648,13 +1648,13 @@
               <w:noProof/>
             </w:rPr>
           </w:pPr>
-          <w:hyperlink w:anchor="_Toc336784135" w:history="1">
+          <w:hyperlink w:anchor="_Toc342584785" w:history="1">
             <w:r>
               <w:rPr>
                 <w:rStyle w:val="Hyperlink"/>
                 <w:noProof/>
               </w:rPr>
-              <w:t>4.3</w:t>
+              <w:t>4.4</w:t>
             </w:r>
             <w:r>
               <w:rPr>
@@ -1667,7 +1667,7 @@
                 <w:rStyle w:val="Hyperlink"/>
                 <w:noProof/>
               </w:rPr>
-              <w:t>Development Environment Requirements</w:t>
+              <w:t>Project Management Methodology</w:t>
             </w:r>
             <w:r>
               <w:rPr>
@@ -1688,7 +1688,7 @@
                 <w:noProof/>
                 <w:webHidden/>
               </w:rPr>
-              <w:instrText xml:space="preserve"> PAGEREF _Toc336784135 \h </w:instrText>
+              <w:instrText xml:space="preserve"> PAGEREF _Toc342584785 \h </w:instrText>
             </w:r>
             <w:r>
               <w:rPr>
@@ -1708,7 +1708,88 @@
                 <w:noProof/>
                 <w:webHidden/>
               </w:rPr>
-              <w:t>6</w:t>
+              <w:t>7</w:t>
+            </w:r>
+            <w:r>
+              <w:rPr>
+                <w:noProof/>
+                <w:webHidden/>
+              </w:rPr>
+              <w:fldChar w:fldCharType="end"/>
+            </w:r>
+          </w:hyperlink>
+        </w:p>
+        <w:p>
+          <w:pPr>
+            <w:pStyle w:val="TOC1"/>
+            <w:tabs>
+              <w:tab w:val="left" w:pos="880"/>
+            </w:tabs>
+            <w:rPr>
+              <w:noProof/>
+            </w:rPr>
+          </w:pPr>
+          <w:hyperlink w:anchor="_Toc342584786" w:history="1">
+            <w:r>
+              <w:rPr>
+                <w:rStyle w:val="Hyperlink"/>
+                <w:noProof/>
+              </w:rPr>
+              <w:t>5.0</w:t>
+            </w:r>
+            <w:r>
+              <w:rPr>
+                <w:noProof/>
+              </w:rPr>
+              <w:tab/>
+            </w:r>
+            <w:r>
+              <w:rPr>
+                <w:rStyle w:val="Hyperlink"/>
+                <w:noProof/>
+              </w:rPr>
+              <w:t>User Stories</w:t>
+            </w:r>
+            <w:r>
+              <w:rPr>
+                <w:noProof/>
+                <w:webHidden/>
+              </w:rPr>
+              <w:tab/>
+            </w:r>
+            <w:r>
+              <w:rPr>
+                <w:noProof/>
+                <w:webHidden/>
+              </w:rPr>
+              <w:fldChar w:fldCharType="begin"/>
+            </w:r>
+            <w:r>
+              <w:rPr>
+                <w:noProof/>
+                <w:webHidden/>
+              </w:rPr>
+              <w:instrText xml:space="preserve"> PAGEREF _Toc342584786 \h </w:instrText>
+            </w:r>
+            <w:r>
+              <w:rPr>
+                <w:noProof/>
+                <w:webHidden/>
+              </w:rPr>
+            </w:r>
+            <w:r>
+              <w:rPr>
+                <w:noProof/>
+                <w:webHidden/>
+              </w:rPr>
+              <w:fldChar w:fldCharType="separate"/>
+            </w:r>
+            <w:r>
+              <w:rPr>
+                <w:noProof/>
+                <w:webHidden/>
+              </w:rPr>
+              <w:t>7</w:t>
             </w:r>
             <w:r>
               <w:rPr>
@@ -1730,13 +1811,13 @@
               <w:noProof/>
             </w:rPr>
           </w:pPr>
-          <w:hyperlink w:anchor="_Toc336784136" w:history="1">
+          <w:hyperlink w:anchor="_Toc342584787" w:history="1">
             <w:r>
               <w:rPr>
                 <w:rStyle w:val="Hyperlink"/>
                 <w:noProof/>
               </w:rPr>
-              <w:t>4.4</w:t>
+              <w:t>5.1</w:t>
             </w:r>
             <w:r>
               <w:rPr>
@@ -1749,7 +1830,7 @@
                 <w:rStyle w:val="Hyperlink"/>
                 <w:noProof/>
               </w:rPr>
-              <w:t>Project Management Methodology</w:t>
+              <w:t>User Story #1</w:t>
             </w:r>
             <w:r>
               <w:rPr>
@@ -1770,7 +1851,7 @@
                 <w:noProof/>
                 <w:webHidden/>
               </w:rPr>
-              <w:instrText xml:space="preserve"> PAGEREF _Toc336784136 \h </w:instrText>
+              <w:instrText xml:space="preserve"> PAGEREF _Toc342584787 \h </w:instrText>
             </w:r>
             <w:r>
               <w:rPr>
@@ -1790,7 +1871,7 @@
                 <w:noProof/>
                 <w:webHidden/>
               </w:rPr>
-              <w:t>6</w:t>
+              <w:t>7</w:t>
             </w:r>
             <w:r>
               <w:rPr>
@@ -1803,21 +1884,22 @@
         </w:p>
         <w:p>
           <w:pPr>
-            <w:pStyle w:val="TOC1"/>
+            <w:pStyle w:val="TOC3"/>
             <w:tabs>
-              <w:tab w:val="left" w:pos="880"/>
+              <w:tab w:val="left" w:pos="1540"/>
+              <w:tab w:val="right" w:leader="dot" w:pos="9350"/>
             </w:tabs>
             <w:rPr>
               <w:noProof/>
             </w:rPr>
           </w:pPr>
-          <w:hyperlink w:anchor="_Toc336784137" w:history="1">
+          <w:hyperlink w:anchor="_Toc342584788" w:history="1">
             <w:r>
               <w:rPr>
                 <w:rStyle w:val="Hyperlink"/>
                 <w:noProof/>
               </w:rPr>
-              <w:t>5.0</w:t>
+              <w:t>5.1.1</w:t>
             </w:r>
             <w:r>
               <w:rPr>
@@ -1830,7 +1912,7 @@
                 <w:rStyle w:val="Hyperlink"/>
                 <w:noProof/>
               </w:rPr>
-              <w:t>User Stories</w:t>
+              <w:t>User Story #1 Breakdown</w:t>
             </w:r>
             <w:r>
               <w:rPr>
@@ -1851,7 +1933,7 @@
                 <w:noProof/>
                 <w:webHidden/>
               </w:rPr>
-              <w:instrText xml:space="preserve"> PAGEREF _Toc336784137 \h </w:instrText>
+              <w:instrText xml:space="preserve"> PAGEREF _Toc342584788 \h </w:instrText>
             </w:r>
             <w:r>
               <w:rPr>
@@ -1893,13 +1975,13 @@
               <w:noProof/>
             </w:rPr>
           </w:pPr>
-          <w:hyperlink w:anchor="_Toc336784138" w:history="1">
+          <w:hyperlink w:anchor="_Toc342584789" w:history="1">
             <w:r>
               <w:rPr>
                 <w:rStyle w:val="Hyperlink"/>
                 <w:noProof/>
               </w:rPr>
-              <w:t>5.1</w:t>
+              <w:t>5.2</w:t>
             </w:r>
             <w:r>
               <w:rPr>
@@ -1912,7 +1994,7 @@
                 <w:rStyle w:val="Hyperlink"/>
                 <w:noProof/>
               </w:rPr>
-              <w:t>User Story #1</w:t>
+              <w:t>User Story #2</w:t>
             </w:r>
             <w:r>
               <w:rPr>
@@ -1933,7 +2015,7 @@
                 <w:noProof/>
                 <w:webHidden/>
               </w:rPr>
-              <w:instrText xml:space="preserve"> PAGEREF _Toc336784138 \h </w:instrText>
+              <w:instrText xml:space="preserve"> PAGEREF _Toc342584789 \h </w:instrText>
             </w:r>
             <w:r>
               <w:rPr>
@@ -1975,13 +2057,13 @@
               <w:noProof/>
             </w:rPr>
           </w:pPr>
-          <w:hyperlink w:anchor="_Toc336784139" w:history="1">
+          <w:hyperlink w:anchor="_Toc342584790" w:history="1">
             <w:r>
               <w:rPr>
                 <w:rStyle w:val="Hyperlink"/>
                 <w:noProof/>
               </w:rPr>
-              <w:t>5.1.1</w:t>
+              <w:t>5.2.1</w:t>
             </w:r>
             <w:r>
               <w:rPr>
@@ -1994,7 +2076,7 @@
                 <w:rStyle w:val="Hyperlink"/>
                 <w:noProof/>
               </w:rPr>
-              <w:t>User Story #1 Breakdown</w:t>
+              <w:t>User Story #2 Breakdown</w:t>
             </w:r>
             <w:r>
               <w:rPr>
@@ -2015,7 +2097,7 @@
                 <w:noProof/>
                 <w:webHidden/>
               </w:rPr>
-              <w:instrText xml:space="preserve"> PAGEREF _Toc336784139 \h </w:instrText>
+              <w:instrText xml:space="preserve"> PAGEREF _Toc342584790 \h </w:instrText>
             </w:r>
             <w:r>
               <w:rPr>
@@ -2057,13 +2139,13 @@
               <w:noProof/>
             </w:rPr>
           </w:pPr>
-          <w:hyperlink w:anchor="_Toc336784140" w:history="1">
+          <w:hyperlink w:anchor="_Toc342584791" w:history="1">
             <w:r>
               <w:rPr>
                 <w:rStyle w:val="Hyperlink"/>
                 <w:noProof/>
               </w:rPr>
-              <w:t>5.2</w:t>
+              <w:t>5.3</w:t>
             </w:r>
             <w:r>
               <w:rPr>
@@ -2076,7 +2158,7 @@
                 <w:rStyle w:val="Hyperlink"/>
                 <w:noProof/>
               </w:rPr>
-              <w:t>User Story #2</w:t>
+              <w:t>User Story #3</w:t>
             </w:r>
             <w:r>
               <w:rPr>
@@ -2097,7 +2179,7 @@
                 <w:noProof/>
                 <w:webHidden/>
               </w:rPr>
-              <w:instrText xml:space="preserve"> PAGEREF _Toc336784140 \h </w:instrText>
+              <w:instrText xml:space="preserve"> PAGEREF _Toc342584791 \h </w:instrText>
             </w:r>
             <w:r>
               <w:rPr>
@@ -2118,6 +2200,88 @@
                 <w:webHidden/>
               </w:rPr>
               <w:t>7</w:t>
+            </w:r>
+            <w:r>
+              <w:rPr>
+                <w:noProof/>
+                <w:webHidden/>
+              </w:rPr>
+              <w:fldChar w:fldCharType="end"/>
+            </w:r>
+          </w:hyperlink>
+        </w:p>
+        <w:p>
+          <w:pPr>
+            <w:pStyle w:val="TOC2"/>
+            <w:tabs>
+              <w:tab w:val="left" w:pos="1100"/>
+              <w:tab w:val="right" w:leader="dot" w:pos="9350"/>
+            </w:tabs>
+            <w:rPr>
+              <w:noProof/>
+            </w:rPr>
+          </w:pPr>
+          <w:hyperlink w:anchor="_Toc342584792" w:history="1">
+            <w:r>
+              <w:rPr>
+                <w:rStyle w:val="Hyperlink"/>
+                <w:noProof/>
+              </w:rPr>
+              <w:t>5.4</w:t>
+            </w:r>
+            <w:r>
+              <w:rPr>
+                <w:noProof/>
+              </w:rPr>
+              <w:tab/>
+            </w:r>
+            <w:r>
+              <w:rPr>
+                <w:rStyle w:val="Hyperlink"/>
+                <w:noProof/>
+              </w:rPr>
+              <w:t>User Story #4</w:t>
+            </w:r>
+            <w:r>
+              <w:rPr>
+                <w:noProof/>
+                <w:webHidden/>
+              </w:rPr>
+              <w:tab/>
+            </w:r>
+            <w:r>
+              <w:rPr>
+                <w:noProof/>
+                <w:webHidden/>
+              </w:rPr>
+              <w:fldChar w:fldCharType="begin"/>
+            </w:r>
+            <w:r>
+              <w:rPr>
+                <w:noProof/>
+                <w:webHidden/>
+              </w:rPr>
+              <w:instrText xml:space="preserve"> PAGEREF _Toc342584792 \h </w:instrText>
+            </w:r>
+            <w:r>
+              <w:rPr>
+                <w:noProof/>
+                <w:webHidden/>
+              </w:rPr>
+            </w:r>
+            <w:r>
+              <w:rPr>
+                <w:noProof/>
+                <w:webHidden/>
+              </w:rPr>
+              <w:fldChar w:fldCharType="separate"/>
+            </w:r>
+            <w:r>
+              <w:rPr>
+                <w:noProof/>
+                <w:webHidden/>
+              </w:rPr>
+              <w:t>8</w:t>
             </w:r>
             <w:r>
               <w:rPr>
@@ -2139,13 +2303,13 @@
               <w:noProof/>
             </w:rPr>
           </w:pPr>
-          <w:hyperlink w:anchor="_Toc336784141" w:history="1">
+          <w:hyperlink w:anchor="_Toc342584793" w:history="1">
             <w:r>
               <w:rPr>
                 <w:rStyle w:val="Hyperlink"/>
                 <w:noProof/>
               </w:rPr>
-              <w:t>5.2.1</w:t>
+              <w:t>5.4.1</w:t>
             </w:r>
             <w:r>
               <w:rPr>
@@ -2158,7 +2322,7 @@
                 <w:rStyle w:val="Hyperlink"/>
                 <w:noProof/>
               </w:rPr>
-              <w:t>User Story #2 Breakdown</w:t>
+              <w:t>User Story #4 Breakdown</w:t>
             </w:r>
             <w:r>
               <w:rPr>
@@ -2179,7 +2343,7 @@
                 <w:noProof/>
                 <w:webHidden/>
               </w:rPr>
-              <w:instrText xml:space="preserve"> PAGEREF _Toc336784141 \h </w:instrText>
+              <w:instrText xml:space="preserve"> PAGEREF _Toc342584793 \h </w:instrText>
             </w:r>
             <w:r>
               <w:rPr>
@@ -2199,7 +2363,7 @@
                 <w:noProof/>
                 <w:webHidden/>
               </w:rPr>
-              <w:t>7</w:t>
+              <w:t>8</w:t>
             </w:r>
             <w:r>
               <w:rPr>
@@ -2221,13 +2385,13 @@
               <w:noProof/>
             </w:rPr>
           </w:pPr>
-          <w:hyperlink w:anchor="_Toc336784142" w:history="1">
+          <w:hyperlink w:anchor="_Toc342584794" w:history="1">
             <w:r>
               <w:rPr>
                 <w:rStyle w:val="Hyperlink"/>
                 <w:noProof/>
               </w:rPr>
-              <w:t>5.3</w:t>
+              <w:t>5.5</w:t>
             </w:r>
             <w:r>
               <w:rPr>
@@ -2240,7 +2404,7 @@
                 <w:rStyle w:val="Hyperlink"/>
                 <w:noProof/>
               </w:rPr>
-              <w:t>User Story #3</w:t>
+              <w:t>User Story #5</w:t>
             </w:r>
             <w:r>
               <w:rPr>
@@ -2261,7 +2425,7 @@
                 <w:noProof/>
                 <w:webHidden/>
               </w:rPr>
-              <w:instrText xml:space="preserve"> PAGEREF _Toc336784142 \h </w:instrText>
+              <w:instrText xml:space="preserve"> PAGEREF _Toc342584794 \h </w:instrText>
             </w:r>
             <w:r>
               <w:rPr>
@@ -2281,7 +2445,89 @@
                 <w:noProof/>
                 <w:webHidden/>
               </w:rPr>
-              <w:t>7</w:t>
+              <w:t>8</w:t>
+            </w:r>
+            <w:r>
+              <w:rPr>
+                <w:noProof/>
+                <w:webHidden/>
+              </w:rPr>
+              <w:fldChar w:fldCharType="end"/>
+            </w:r>
+          </w:hyperlink>
+        </w:p>
+        <w:p>
+          <w:pPr>
+            <w:pStyle w:val="TOC3"/>
+            <w:tabs>
+              <w:tab w:val="left" w:pos="1540"/>
+              <w:tab w:val="right" w:leader="dot" w:pos="9350"/>
+            </w:tabs>
+            <w:rPr>
+              <w:noProof/>
+            </w:rPr>
+          </w:pPr>
+          <w:hyperlink w:anchor="_Toc342584795" w:history="1">
+            <w:r>
+              <w:rPr>
+                <w:rStyle w:val="Hyperlink"/>
+                <w:noProof/>
+              </w:rPr>
+              <w:t>5.5.1</w:t>
+            </w:r>
+            <w:r>
+              <w:rPr>
+                <w:noProof/>
+              </w:rPr>
+              <w:tab/>
+            </w:r>
+            <w:r>
+              <w:rPr>
+                <w:rStyle w:val="Hyperlink"/>
+                <w:noProof/>
+              </w:rPr>
+              <w:t>User Story #5 Breakdown</w:t>
+            </w:r>
+            <w:r>
+              <w:rPr>
+                <w:noProof/>
+                <w:webHidden/>
+              </w:rPr>
+              <w:tab/>
+            </w:r>
+            <w:r>
+              <w:rPr>
+                <w:noProof/>
+                <w:webHidden/>
+              </w:rPr>
+              <w:fldChar w:fldCharType="begin"/>
+            </w:r>
+            <w:r>
+              <w:rPr>
+                <w:noProof/>
+                <w:webHidden/>
+              </w:rPr>
+              <w:instrText xml:space="preserve"> PAGEREF _Toc342584795 \h </w:instrText>
+            </w:r>
+            <w:r>
+              <w:rPr>
+                <w:noProof/>
+                <w:webHidden/>
+              </w:rPr>
+            </w:r>
+            <w:r>
+              <w:rPr>
+                <w:noProof/>
+                <w:webHidden/>
+              </w:rPr>
+              <w:fldChar w:fldCharType="separate"/>
+            </w:r>
+            <w:r>
+              <w:rPr>
+                <w:noProof/>
+                <w:webHidden/>
+              </w:rPr>
+              <w:t>8</w:t>
             </w:r>
             <w:r>
               <w:rPr>
@@ -2303,13 +2549,13 @@
               <w:noProof/>
             </w:rPr>
           </w:pPr>
-          <w:hyperlink w:anchor="_Toc336784143" w:history="1">
+          <w:hyperlink w:anchor="_Toc342584796" w:history="1">
             <w:r>
               <w:rPr>
                 <w:rStyle w:val="Hyperlink"/>
                 <w:noProof/>
               </w:rPr>
-              <w:t>5.4</w:t>
+              <w:t>5.6</w:t>
             </w:r>
             <w:r>
               <w:rPr>
@@ -2322,7 +2568,7 @@
                 <w:rStyle w:val="Hyperlink"/>
                 <w:noProof/>
               </w:rPr>
-              <w:t>User Story #4</w:t>
+              <w:t>User Story #6</w:t>
             </w:r>
             <w:r>
               <w:rPr>
@@ -2343,7 +2589,7 @@
                 <w:noProof/>
                 <w:webHidden/>
               </w:rPr>
-              <w:instrText xml:space="preserve"> PAGEREF _Toc336784143 \h </w:instrText>
+              <w:instrText xml:space="preserve"> PAGEREF _Toc342584796 \h </w:instrText>
             </w:r>
             <w:r>
               <w:rPr>
@@ -2363,7 +2609,89 @@
                 <w:noProof/>
                 <w:webHidden/>
               </w:rPr>
-              <w:t>7</w:t>
+              <w:t>8</w:t>
+            </w:r>
+            <w:r>
+              <w:rPr>
+                <w:noProof/>
+                <w:webHidden/>
+              </w:rPr>
+              <w:fldChar w:fldCharType="end"/>
+            </w:r>
+          </w:hyperlink>
+        </w:p>
+        <w:p>
+          <w:pPr>
+            <w:pStyle w:val="TOC2"/>
+            <w:tabs>
+              <w:tab w:val="left" w:pos="1100"/>
+              <w:tab w:val="right" w:leader="dot" w:pos="9350"/>
+            </w:tabs>
+            <w:rPr>
+              <w:noProof/>
+            </w:rPr>
+          </w:pPr>
+          <w:hyperlink w:anchor="_Toc342584797" w:history="1">
+            <w:r>
+              <w:rPr>
+                <w:rStyle w:val="Hyperlink"/>
+                <w:noProof/>
+              </w:rPr>
+              <w:t>5.7</w:t>
+            </w:r>
+            <w:r>
+              <w:rPr>
+                <w:noProof/>
+              </w:rPr>
+              <w:tab/>
+            </w:r>
+            <w:r>
+              <w:rPr>
+                <w:rStyle w:val="Hyperlink"/>
+                <w:noProof/>
+              </w:rPr>
+              <w:t>User Story #7</w:t>
+            </w:r>
+            <w:r>
+              <w:rPr>
+                <w:noProof/>
+                <w:webHidden/>
+              </w:rPr>
+              <w:tab/>
+            </w:r>
+            <w:r>
+              <w:rPr>
+                <w:noProof/>
+                <w:webHidden/>
+              </w:rPr>
+              <w:fldChar w:fldCharType="begin"/>
+            </w:r>
+            <w:r>
+              <w:rPr>
+                <w:noProof/>
+                <w:webHidden/>
+              </w:rPr>
+              <w:instrText xml:space="preserve"> PAGEREF _Toc342584797 \h </w:instrText>
+            </w:r>
+            <w:r>
+              <w:rPr>
+                <w:noProof/>
+                <w:webHidden/>
+              </w:rPr>
+            </w:r>
+            <w:r>
+              <w:rPr>
+                <w:noProof/>
+                <w:webHidden/>
+              </w:rPr>
+              <w:fldChar w:fldCharType="separate"/>
+            </w:r>
+            <w:r>
+              <w:rPr>
+                <w:noProof/>
+                <w:webHidden/>
+              </w:rPr>
+              <w:t>8</w:t>
             </w:r>
             <w:r>
               <w:rPr>
@@ -2385,13 +2713,13 @@
               <w:noProof/>
             </w:rPr>
           </w:pPr>
-          <w:hyperlink w:anchor="_Toc336784144" w:history="1">
+          <w:hyperlink w:anchor="_Toc342584798" w:history="1">
             <w:r>
               <w:rPr>
                 <w:rStyle w:val="Hyperlink"/>
                 <w:noProof/>
               </w:rPr>
-              <w:t>5.4.1</w:t>
+              <w:t>5.7.1</w:t>
             </w:r>
             <w:r>
               <w:rPr>
@@ -2404,7 +2732,7 @@
                 <w:rStyle w:val="Hyperlink"/>
                 <w:noProof/>
               </w:rPr>
-              <w:t>User Story #4 Breakdown</w:t>
+              <w:t>User Story #7 Breakdown</w:t>
             </w:r>
             <w:r>
               <w:rPr>
@@ -2425,7 +2753,7 @@
                 <w:noProof/>
                 <w:webHidden/>
               </w:rPr>
-              <w:instrText xml:space="preserve"> PAGEREF _Toc336784144 \h </w:instrText>
+              <w:instrText xml:space="preserve"> PAGEREF _Toc342584798 \h </w:instrText>
             </w:r>
             <w:r>
               <w:rPr>
@@ -2445,7 +2773,7 @@
                 <w:noProof/>
                 <w:webHidden/>
               </w:rPr>
-              <w:t>7</w:t>
+              <w:t>8</w:t>
             </w:r>
             <w:r>
               <w:rPr>
@@ -2467,13 +2795,13 @@
               <w:noProof/>
             </w:rPr>
           </w:pPr>
-          <w:hyperlink w:anchor="_Toc336784145" w:history="1">
+          <w:hyperlink w:anchor="_Toc342584799" w:history="1">
             <w:r>
               <w:rPr>
                 <w:rStyle w:val="Hyperlink"/>
                 <w:noProof/>
               </w:rPr>
-              <w:t>5.5</w:t>
+              <w:t>5.8</w:t>
             </w:r>
             <w:r>
               <w:rPr>
@@ -2486,7 +2814,7 @@
                 <w:rStyle w:val="Hyperlink"/>
                 <w:noProof/>
               </w:rPr>
-              <w:t>User Story #5</w:t>
+              <w:t>User Story #8</w:t>
             </w:r>
             <w:r>
               <w:rPr>
@@ -2507,7 +2835,7 @@
                 <w:noProof/>
                 <w:webHidden/>
               </w:rPr>
-              <w:instrText xml:space="preserve"> PAGEREF _Toc336784145 \h </w:instrText>
+              <w:instrText xml:space="preserve"> PAGEREF _Toc342584799 \h </w:instrText>
             </w:r>
             <w:r>
               <w:rPr>
@@ -2527,7 +2855,89 @@
                 <w:noProof/>
                 <w:webHidden/>
               </w:rPr>
-              <w:t>7</w:t>
+              <w:t>8</w:t>
+            </w:r>
+            <w:r>
+              <w:rPr>
+                <w:noProof/>
+                <w:webHidden/>
+              </w:rPr>
+              <w:fldChar w:fldCharType="end"/>
+            </w:r>
+          </w:hyperlink>
+        </w:p>
+        <w:p>
+          <w:pPr>
+            <w:pStyle w:val="TOC2"/>
+            <w:tabs>
+              <w:tab w:val="left" w:pos="1100"/>
+              <w:tab w:val="right" w:leader="dot" w:pos="9350"/>
+            </w:tabs>
+            <w:rPr>
+              <w:noProof/>
+            </w:rPr>
+          </w:pPr>
+          <w:hyperlink w:anchor="_Toc342584800" w:history="1">
+            <w:r>
+              <w:rPr>
+                <w:rStyle w:val="Hyperlink"/>
+                <w:noProof/>
+              </w:rPr>
+              <w:t>5.9</w:t>
+            </w:r>
+            <w:r>
+              <w:rPr>
+                <w:noProof/>
+              </w:rPr>
+              <w:tab/>
+            </w:r>
+            <w:r>
+              <w:rPr>
+                <w:rStyle w:val="Hyperlink"/>
+                <w:noProof/>
+              </w:rPr>
+              <w:t>User Story #9</w:t>
+            </w:r>
+            <w:r>
+              <w:rPr>
+                <w:noProof/>
+                <w:webHidden/>
+              </w:rPr>
+              <w:tab/>
+            </w:r>
+            <w:r>
+              <w:rPr>
+                <w:noProof/>
+                <w:webHidden/>
+              </w:rPr>
+              <w:fldChar w:fldCharType="begin"/>
+            </w:r>
+            <w:r>
+              <w:rPr>
+                <w:noProof/>
+                <w:webHidden/>
+              </w:rPr>
+              <w:instrText xml:space="preserve"> PAGEREF _Toc342584800 \h </w:instrText>
+            </w:r>
+            <w:r>
+              <w:rPr>
+                <w:noProof/>
+                <w:webHidden/>
+              </w:rPr>
+            </w:r>
+            <w:r>
+              <w:rPr>
+                <w:noProof/>
+                <w:webHidden/>
+              </w:rPr>
+              <w:fldChar w:fldCharType="separate"/>
+            </w:r>
+            <w:r>
+              <w:rPr>
+                <w:noProof/>
+                <w:webHidden/>
+              </w:rPr>
+              <w:t>8</w:t>
             </w:r>
             <w:r>
               <w:rPr>
@@ -2549,13 +2959,13 @@
               <w:noProof/>
             </w:rPr>
           </w:pPr>
-          <w:hyperlink w:anchor="_Toc336784146" w:history="1">
+          <w:hyperlink w:anchor="_Toc342584801" w:history="1">
             <w:r>
               <w:rPr>
                 <w:rStyle w:val="Hyperlink"/>
                 <w:noProof/>
               </w:rPr>
-              <w:t>5.5.1</w:t>
+              <w:t>5.9.1</w:t>
             </w:r>
             <w:r>
               <w:rPr>
@@ -2568,7 +2978,7 @@
                 <w:rStyle w:val="Hyperlink"/>
                 <w:noProof/>
               </w:rPr>
-              <w:t>User Story #5 Breakdown</w:t>
+              <w:t>User Story #9 Breakdown</w:t>
             </w:r>
             <w:r>
               <w:rPr>
@@ -2589,7 +2999,7 @@
                 <w:noProof/>
                 <w:webHidden/>
               </w:rPr>
-              <w:instrText xml:space="preserve"> PAGEREF _Toc336784146 \h </w:instrText>
+              <w:instrText xml:space="preserve"> PAGEREF _Toc342584801 \h </w:instrText>
             </w:r>
             <w:r>
               <w:rPr>
@@ -2624,20 +3034,20 @@
           <w:pPr>
             <w:pStyle w:val="TOC2"/>
             <w:tabs>
-              <w:tab w:val="left" w:pos="1100"/>
+              <w:tab w:val="left" w:pos="1320"/>
               <w:tab w:val="right" w:leader="dot" w:pos="9350"/>
             </w:tabs>
             <w:rPr>
               <w:noProof/>
             </w:rPr>
           </w:pPr>
-          <w:hyperlink w:anchor="_Toc336784147" w:history="1">
+          <w:hyperlink w:anchor="_Toc342584802" w:history="1">
             <w:r>
               <w:rPr>
                 <w:rStyle w:val="Hyperlink"/>
                 <w:noProof/>
               </w:rPr>
-              <w:t>5.6</w:t>
+              <w:t>5.10</w:t>
             </w:r>
             <w:r>
               <w:rPr>
@@ -2650,7 +3060,7 @@
                 <w:rStyle w:val="Hyperlink"/>
                 <w:noProof/>
               </w:rPr>
-              <w:t>User Story #6</w:t>
+              <w:t>User Story #10</w:t>
             </w:r>
             <w:r>
               <w:rPr>
@@ -2671,89 +3081,7 @@
                 <w:noProof/>
                 <w:webHidden/>
               </w:rPr>
-              <w:instrText xml:space="preserve"> PAGEREF _Toc336784147 \h </w:instrText>
-            </w:r>
-            <w:r>
-              <w:rPr>
-                <w:noProof/>
-                <w:webHidden/>
-              </w:rPr>
-            </w:r>
-            <w:r>
-              <w:rPr>
-                <w:noProof/>
-                <w:webHidden/>
-              </w:rPr>
-              <w:fldChar w:fldCharType="separate"/>
-            </w:r>
-            <w:r>
-              <w:rPr>
-                <w:noProof/>
-                <w:webHidden/>
-              </w:rPr>
-              <w:t>8</w:t>
-            </w:r>
-            <w:r>
-              <w:rPr>
-                <w:noProof/>
-                <w:webHidden/>
-              </w:rPr>
-              <w:fldChar w:fldCharType="end"/>
-            </w:r>
-          </w:hyperlink>
-        </w:p>
-        <w:p>
-          <w:pPr>
-            <w:pStyle w:val="TOC2"/>
-            <w:tabs>
-              <w:tab w:val="left" w:pos="1100"/>
-              <w:tab w:val="right" w:leader="dot" w:pos="9350"/>
-            </w:tabs>
-            <w:rPr>
-              <w:noProof/>
-            </w:rPr>
-          </w:pPr>
-          <w:hyperlink w:anchor="_Toc336784148" w:history="1">
-            <w:r>
-              <w:rPr>
-                <w:rStyle w:val="Hyperlink"/>
-                <w:noProof/>
-              </w:rPr>
-              <w:t>5.7</w:t>
-            </w:r>
-            <w:r>
-              <w:rPr>
-                <w:noProof/>
-              </w:rPr>
-              <w:tab/>
-            </w:r>
-            <w:r>
-              <w:rPr>
-                <w:rStyle w:val="Hyperlink"/>
-                <w:noProof/>
-              </w:rPr>
-              <w:t>User Story #7</w:t>
-            </w:r>
-            <w:r>
-              <w:rPr>
-                <w:noProof/>
-                <w:webHidden/>
-              </w:rPr>
-              <w:tab/>
-            </w:r>
-            <w:r>
-              <w:rPr>
-                <w:noProof/>
-                <w:webHidden/>
-              </w:rPr>
-              <w:fldChar w:fldCharType="begin"/>
-            </w:r>
-            <w:r>
-              <w:rPr>
-                <w:noProof/>
-                <w:webHidden/>
-              </w:rPr>
-              <w:instrText xml:space="preserve"> PAGEREF _Toc336784148 \h </w:instrText>
+              <w:instrText xml:space="preserve"> PAGEREF _Toc342584802 \h </w:instrText>
             </w:r>
             <w:r>
               <w:rPr>
@@ -2795,13 +3123,13 @@
               <w:noProof/>
             </w:rPr>
           </w:pPr>
-          <w:hyperlink w:anchor="_Toc336784149" w:history="1">
+          <w:hyperlink w:anchor="_Toc342584803" w:history="1">
             <w:r>
               <w:rPr>
                 <w:rStyle w:val="Hyperlink"/>
                 <w:noProof/>
               </w:rPr>
-              <w:t>5.7.1</w:t>
+              <w:t>5.10.1</w:t>
             </w:r>
             <w:r>
               <w:rPr>
@@ -2814,7 +3142,7 @@
                 <w:rStyle w:val="Hyperlink"/>
                 <w:noProof/>
               </w:rPr>
-              <w:t>User Story #7 Breakdown</w:t>
+              <w:t>User Story #10 Breakdown</w:t>
             </w:r>
             <w:r>
               <w:rPr>
@@ -2835,7 +3163,7 @@
                 <w:noProof/>
                 <w:webHidden/>
               </w:rPr>
-              <w:instrText xml:space="preserve"> PAGEREF _Toc336784149 \h </w:instrText>
+              <w:instrText xml:space="preserve"> PAGEREF _Toc342584803 \h </w:instrText>
             </w:r>
             <w:r>
               <w:rPr>
@@ -2855,417 +3183,7 @@
                 <w:noProof/>
                 <w:webHidden/>
               </w:rPr>
-              <w:t>8</w:t>
-            </w:r>
-            <w:r>
-              <w:rPr>
-                <w:noProof/>
-                <w:webHidden/>
-              </w:rPr>
-              <w:fldChar w:fldCharType="end"/>
-            </w:r>
-          </w:hyperlink>
-        </w:p>
-        <w:p>
-          <w:pPr>
-            <w:pStyle w:val="TOC2"/>
-            <w:tabs>
-              <w:tab w:val="left" w:pos="1100"/>
-              <w:tab w:val="right" w:leader="dot" w:pos="9350"/>
-            </w:tabs>
-            <w:rPr>
-              <w:noProof/>
-            </w:rPr>
-          </w:pPr>
-          <w:hyperlink w:anchor="_Toc336784150" w:history="1">
-            <w:r>
-              <w:rPr>
-                <w:rStyle w:val="Hyperlink"/>
-                <w:noProof/>
-              </w:rPr>
-              <w:t>5.8</w:t>
-            </w:r>
-            <w:r>
-              <w:rPr>
-                <w:noProof/>
-              </w:rPr>
-              <w:tab/>
-            </w:r>
-            <w:r>
-              <w:rPr>
-                <w:rStyle w:val="Hyperlink"/>
-                <w:noProof/>
-              </w:rPr>
-              <w:t>User Story #8</w:t>
-            </w:r>
-            <w:r>
-              <w:rPr>
-                <w:noProof/>
-                <w:webHidden/>
-              </w:rPr>
-              <w:tab/>
-            </w:r>
-            <w:r>
-              <w:rPr>
-                <w:noProof/>
-                <w:webHidden/>
-              </w:rPr>
-              <w:fldChar w:fldCharType="begin"/>
-            </w:r>
-            <w:r>
-              <w:rPr>
-                <w:noProof/>
-                <w:webHidden/>
-              </w:rPr>
-              <w:instrText xml:space="preserve"> PAGEREF _Toc336784150 \h </w:instrText>
-            </w:r>
-            <w:r>
-              <w:rPr>
-                <w:noProof/>
-                <w:webHidden/>
-              </w:rPr>
-            </w:r>
-            <w:r>
-              <w:rPr>
-                <w:noProof/>
-                <w:webHidden/>
-              </w:rPr>
-              <w:fldChar w:fldCharType="separate"/>
-            </w:r>
-            <w:r>
-              <w:rPr>
-                <w:noProof/>
-                <w:webHidden/>
-              </w:rPr>
-              <w:t>8</w:t>
-            </w:r>
-            <w:r>
-              <w:rPr>
-                <w:noProof/>
-                <w:webHidden/>
-              </w:rPr>
-              <w:fldChar w:fldCharType="end"/>
-            </w:r>
-          </w:hyperlink>
-        </w:p>
-        <w:p>
-          <w:pPr>
-            <w:pStyle w:val="TOC2"/>
-            <w:tabs>
-              <w:tab w:val="left" w:pos="1100"/>
-              <w:tab w:val="right" w:leader="dot" w:pos="9350"/>
-            </w:tabs>
-            <w:rPr>
-              <w:noProof/>
-            </w:rPr>
-          </w:pPr>
-          <w:hyperlink w:anchor="_Toc336784151" w:history="1">
-            <w:r>
-              <w:rPr>
-                <w:rStyle w:val="Hyperlink"/>
-                <w:noProof/>
-              </w:rPr>
-              <w:t>5.9</w:t>
-            </w:r>
-            <w:r>
-              <w:rPr>
-                <w:noProof/>
-              </w:rPr>
-              <w:tab/>
-            </w:r>
-            <w:r>
-              <w:rPr>
-                <w:rStyle w:val="Hyperlink"/>
-                <w:noProof/>
-              </w:rPr>
-              <w:t>User Story #9</w:t>
-            </w:r>
-            <w:r>
-              <w:rPr>
-                <w:noProof/>
-                <w:webHidden/>
-              </w:rPr>
-              <w:tab/>
-            </w:r>
-            <w:r>
-              <w:rPr>
-                <w:noProof/>
-                <w:webHidden/>
-              </w:rPr>
-              <w:fldChar w:fldCharType="begin"/>
-            </w:r>
-            <w:r>
-              <w:rPr>
-                <w:noProof/>
-                <w:webHidden/>
-              </w:rPr>
-              <w:instrText xml:space="preserve"> PAGEREF _Toc336784151 \h </w:instrText>
-            </w:r>
-            <w:r>
-              <w:rPr>
-                <w:noProof/>
-                <w:webHidden/>
-              </w:rPr>
-            </w:r>
-            <w:r>
-              <w:rPr>
-                <w:noProof/>
-                <w:webHidden/>
-              </w:rPr>
-              <w:fldChar w:fldCharType="separate"/>
-            </w:r>
-            <w:r>
-              <w:rPr>
-                <w:noProof/>
-                <w:webHidden/>
-              </w:rPr>
-              <w:t>8</w:t>
-            </w:r>
-            <w:r>
-              <w:rPr>
-                <w:noProof/>
-                <w:webHidden/>
-              </w:rPr>
-              <w:fldChar w:fldCharType="end"/>
-            </w:r>
-          </w:hyperlink>
-        </w:p>
-        <w:p>
-          <w:pPr>
-            <w:pStyle w:val="TOC3"/>
-            <w:tabs>
-              <w:tab w:val="left" w:pos="1540"/>
-              <w:tab w:val="right" w:leader="dot" w:pos="9350"/>
-            </w:tabs>
-            <w:rPr>
-              <w:noProof/>
-            </w:rPr>
-          </w:pPr>
-          <w:hyperlink w:anchor="_Toc336784152" w:history="1">
-            <w:r>
-              <w:rPr>
-                <w:rStyle w:val="Hyperlink"/>
-                <w:noProof/>
-              </w:rPr>
-              <w:t>5.9.1</w:t>
-            </w:r>
-            <w:r>
-              <w:rPr>
-                <w:noProof/>
-              </w:rPr>
-              <w:tab/>
-            </w:r>
-            <w:r>
-              <w:rPr>
-                <w:rStyle w:val="Hyperlink"/>
-                <w:noProof/>
-              </w:rPr>
-              <w:t>User Story #9 Breakdown</w:t>
-            </w:r>
-            <w:r>
-              <w:rPr>
-                <w:noProof/>
-                <w:webHidden/>
-              </w:rPr>
-              <w:tab/>
-            </w:r>
-            <w:r>
-              <w:rPr>
-                <w:noProof/>
-                <w:webHidden/>
-              </w:rPr>
-              <w:fldChar w:fldCharType="begin"/>
-            </w:r>
-            <w:r>
-              <w:rPr>
-                <w:noProof/>
-                <w:webHidden/>
-              </w:rPr>
-              <w:instrText xml:space="preserve"> PAGEREF _Toc336784152 \h </w:instrText>
-            </w:r>
-            <w:r>
-              <w:rPr>
-                <w:noProof/>
-                <w:webHidden/>
-              </w:rPr>
-            </w:r>
-            <w:r>
-              <w:rPr>
-                <w:noProof/>
-                <w:webHidden/>
-              </w:rPr>
-              <w:fldChar w:fldCharType="separate"/>
-            </w:r>
-            <w:r>
-              <w:rPr>
-                <w:noProof/>
-                <w:webHidden/>
-              </w:rPr>
-              <w:t>8</w:t>
-            </w:r>
-            <w:r>
-              <w:rPr>
-                <w:noProof/>
-                <w:webHidden/>
-              </w:rPr>
-              <w:fldChar w:fldCharType="end"/>
-            </w:r>
-          </w:hyperlink>
-        </w:p>
-        <w:p>
-          <w:pPr>
-            <w:pStyle w:val="TOC2"/>
-            <w:tabs>
-              <w:tab w:val="left" w:pos="1320"/>
-              <w:tab w:val="right" w:leader="dot" w:pos="9350"/>
-            </w:tabs>
-            <w:rPr>
-              <w:noProof/>
-            </w:rPr>
-          </w:pPr>
-          <w:hyperlink w:anchor="_Toc336784153" w:history="1">
-            <w:r>
-              <w:rPr>
-                <w:rStyle w:val="Hyperlink"/>
-                <w:noProof/>
-              </w:rPr>
-              <w:t>5.10</w:t>
-            </w:r>
-            <w:r>
-              <w:rPr>
-                <w:noProof/>
-              </w:rPr>
-              <w:tab/>
-            </w:r>
-            <w:r>
-              <w:rPr>
-                <w:rStyle w:val="Hyperlink"/>
-                <w:noProof/>
-              </w:rPr>
-              <w:t>User Story #10</w:t>
-            </w:r>
-            <w:r>
-              <w:rPr>
-                <w:noProof/>
-                <w:webHidden/>
-              </w:rPr>
-              <w:tab/>
-            </w:r>
-            <w:r>
-              <w:rPr>
-                <w:noProof/>
-                <w:webHidden/>
-              </w:rPr>
-              <w:fldChar w:fldCharType="begin"/>
-            </w:r>
-            <w:r>
-              <w:rPr>
-                <w:noProof/>
-                <w:webHidden/>
-              </w:rPr>
-              <w:instrText xml:space="preserve"> PAGEREF _Toc336784153 \h </w:instrText>
-            </w:r>
-            <w:r>
-              <w:rPr>
-                <w:noProof/>
-                <w:webHidden/>
-              </w:rPr>
-            </w:r>
-            <w:r>
-              <w:rPr>
-                <w:noProof/>
-                <w:webHidden/>
-              </w:rPr>
-              <w:fldChar w:fldCharType="separate"/>
-            </w:r>
-            <w:r>
-              <w:rPr>
-                <w:noProof/>
-                <w:webHidden/>
-              </w:rPr>
-              <w:t>8</w:t>
-            </w:r>
-            <w:r>
-              <w:rPr>
-                <w:noProof/>
-                <w:webHidden/>
-              </w:rPr>
-              <w:fldChar w:fldCharType="end"/>
-            </w:r>
-          </w:hyperlink>
-        </w:p>
-        <w:p>
-          <w:pPr>
-            <w:pStyle w:val="TOC3"/>
-            <w:tabs>
-              <w:tab w:val="left" w:pos="1540"/>
-              <w:tab w:val="right" w:leader="dot" w:pos="9350"/>
-            </w:tabs>
-            <w:rPr>
-              <w:noProof/>
-            </w:rPr>
-          </w:pPr>
-          <w:hyperlink w:anchor="_Toc336784154" w:history="1">
-            <w:r>
-              <w:rPr>
-                <w:rStyle w:val="Hyperlink"/>
-                <w:noProof/>
-              </w:rPr>
-              <w:t>5.10.1</w:t>
-            </w:r>
-            <w:r>
-              <w:rPr>
-                <w:noProof/>
-              </w:rPr>
-              <w:tab/>
-            </w:r>
-            <w:r>
-              <w:rPr>
-                <w:rStyle w:val="Hyperlink"/>
-                <w:noProof/>
-              </w:rPr>
-              <w:t>User Story #10 Breakdown</w:t>
-            </w:r>
-            <w:r>
-              <w:rPr>
-                <w:noProof/>
-                <w:webHidden/>
-              </w:rPr>
-              <w:tab/>
-            </w:r>
-            <w:r>
-              <w:rPr>
-                <w:noProof/>
-                <w:webHidden/>
-              </w:rPr>
-              <w:fldChar w:fldCharType="begin"/>
-            </w:r>
-            <w:r>
-              <w:rPr>
-                <w:noProof/>
-                <w:webHidden/>
-              </w:rPr>
-              <w:instrText xml:space="preserve"> PAGEREF _Toc336784154 \h </w:instrText>
-            </w:r>
-            <w:r>
-              <w:rPr>
-                <w:noProof/>
-                <w:webHidden/>
-              </w:rPr>
-            </w:r>
-            <w:r>
-              <w:rPr>
-                <w:noProof/>
-                <w:webHidden/>
-              </w:rPr>
-              <w:fldChar w:fldCharType="separate"/>
-            </w:r>
-            <w:r>
-              <w:rPr>
-                <w:noProof/>
-                <w:webHidden/>
-              </w:rPr>
-              <w:t>8</w:t>
+              <w:t>9</w:t>
             </w:r>
             <w:r>
               <w:rPr>
@@ -3286,7 +3204,7 @@
               <w:noProof/>
             </w:rPr>
           </w:pPr>
-          <w:hyperlink w:anchor="_Toc336784155" w:history="1">
+          <w:hyperlink w:anchor="_Toc342584804" w:history="1">
             <w:r>
               <w:rPr>
                 <w:rStyle w:val="Hyperlink"/>
@@ -3326,7 +3244,7 @@
                 <w:noProof/>
                 <w:webHidden/>
               </w:rPr>
-              <w:instrText xml:space="preserve"> PAGEREF _Toc336784155 \h </w:instrText>
+              <w:instrText xml:space="preserve"> PAGEREF _Toc342584804 \h </w:instrText>
             </w:r>
             <w:r>
               <w:rPr>
@@ -3346,88 +3264,7 @@
                 <w:noProof/>
                 <w:webHidden/>
               </w:rPr>
-              <w:t>8</w:t>
-            </w:r>
-            <w:r>
-              <w:rPr>
-                <w:noProof/>
-                <w:webHidden/>
-              </w:rPr>
-              <w:fldChar w:fldCharType="end"/>
-            </w:r>
-          </w:hyperlink>
-        </w:p>
-        <w:p>
-          <w:pPr>
-            <w:pStyle w:val="TOC1"/>
-            <w:tabs>
-              <w:tab w:val="left" w:pos="1540"/>
-            </w:tabs>
-            <w:rPr>
-              <w:noProof/>
-            </w:rPr>
-          </w:pPr>
-          <w:hyperlink w:anchor="_Toc336784156" w:history="1">
-            <w:r>
-              <w:rPr>
-                <w:rStyle w:val="Hyperlink"/>
-                <w:noProof/>
-              </w:rPr>
-              <w:t>Appendix I:</w:t>
-            </w:r>
-            <w:r>
-              <w:rPr>
-                <w:noProof/>
-              </w:rPr>
-              <w:tab/>
-            </w:r>
-            <w:r>
-              <w:rPr>
-                <w:rStyle w:val="Hyperlink"/>
-                <w:noProof/>
-              </w:rPr>
-              <w:t>Supporting Material</w:t>
-            </w:r>
-            <w:r>
-              <w:rPr>
-                <w:noProof/>
-                <w:webHidden/>
-              </w:rPr>
-              <w:tab/>
-            </w:r>
-            <w:r>
-              <w:rPr>
-                <w:noProof/>
-                <w:webHidden/>
-              </w:rPr>
-              <w:fldChar w:fldCharType="begin"/>
-            </w:r>
-            <w:r>
-              <w:rPr>
-                <w:noProof/>
-                <w:webHidden/>
-              </w:rPr>
-              <w:instrText xml:space="preserve"> PAGEREF _Toc336784156 \h </w:instrText>
-            </w:r>
-            <w:r>
-              <w:rPr>
-                <w:noProof/>
-                <w:webHidden/>
-              </w:rPr>
-            </w:r>
-            <w:r>
-              <w:rPr>
-                <w:noProof/>
-                <w:webHidden/>
-              </w:rPr>
-              <w:fldChar w:fldCharType="separate"/>
-            </w:r>
-            <w:r>
-              <w:rPr>
-                <w:noProof/>
-                <w:webHidden/>
-              </w:rPr>
-              <w:t>10</w:t>
+              <w:t>9</w:t>
             </w:r>
             <w:r>
               <w:rPr>
@@ -3455,6 +3292,7 @@
         <w:ind w:firstLine="360"/>
       </w:pPr>
       <w:r>
+        <w:lastRenderedPageBreak/>
         <w:br w:type="page"/>
       </w:r>
     </w:p>
@@ -3462,7 +3300,7 @@
       <w:pPr>
         <w:pStyle w:val="Heading1"/>
       </w:pPr>
-      <w:bookmarkStart w:id="0" w:name="_Toc336784123"/>
+      <w:bookmarkStart w:id="0" w:name="_Toc342584773"/>
       <w:r>
         <w:lastRenderedPageBreak/>
         <w:t>Overview</w:t>
@@ -3470,68 +3308,36 @@
       <w:bookmarkEnd w:id="0"/>
     </w:p>
     <w:p>
-      <w:pPr>
-        <w:rPr>
-          <w:color w:val="7096D2" w:themeColor="text2" w:themeTint="99"/>
-        </w:rPr>
-      </w:pPr>
-      <w:r>
-        <w:rPr>
-          <w:color w:val="7096D2" w:themeColor="text2" w:themeTint="99"/>
-        </w:rPr>
-        <w:t>The overview should take the form of an executive summary.  Give the reader a feel for the purpose of the document, what is contained in the document, and an idea of the purpose for the system or product.</w:t>
+      <w:r>
+        <w:t>This document will take a look at the overall process from the gathering of user stories to the actual requirements.  There will be stakeholder information as well as the reason for doing such a project.</w:t>
+      </w:r>
+      <w:r>
+        <w:t xml:space="preserve">  In the document we will discuss the overall design of the product and concept of the results.</w:t>
       </w:r>
     </w:p>
     <w:p>
-      <w:r>
-        <w:t>This document will take a look at the overall process from the gathering of user stories to the actual requirements.  There will be stakeholder information as well as the reason for doing such a project.</w:t>
-      </w:r>
-      <w:r>
-        <w:t xml:space="preserve">  In the document we will discuss the overall design of the product and concept of the results.</w:t>
-      </w:r>
-    </w:p>
-    <w:p>
       <w:pPr>
         <w:pStyle w:val="Heading2"/>
       </w:pPr>
-      <w:bookmarkStart w:id="1" w:name="_Toc336784124"/>
+      <w:bookmarkStart w:id="1" w:name="_Toc342584774"/>
       <w:r>
         <w:t>Scope</w:t>
       </w:r>
       <w:bookmarkEnd w:id="1"/>
     </w:p>
     <w:p>
-      <w:pPr>
-        <w:rPr>
-          <w:color w:val="7096D2" w:themeColor="text2" w:themeTint="99"/>
-        </w:rPr>
-      </w:pPr>
-      <w:r>
-        <w:rPr>
-          <w:color w:val="7096D2" w:themeColor="text2" w:themeTint="99"/>
-        </w:rPr>
-        <w:t>What scope does this document cover?</w:t>
-      </w:r>
-      <w:r>
-        <w:rPr>
-          <w:color w:val="7096D2" w:themeColor="text2" w:themeTint="99"/>
-        </w:rPr>
-        <w:t xml:space="preserve">  This document would contain stakeholder information, initial user stories, requirements, proof of concept results, and various research task results.</w:t>
+      <w:r>
+        <w:t>This document will be a living document and will cover the requirements and user stories gathered from the client.  At any moment we may add more requirements or user stories.  Some of the research invo</w:t>
+      </w:r>
+      <w:r>
+        <w:t>lved will be covered as well as technical details.</w:t>
       </w:r>
     </w:p>
     <w:p>
-      <w:r>
-        <w:t>This document will be a living document and will cover the requirements and user stories gathered from the client.  At any moment we may add more requirements or user stories.  Some of the research invo</w:t>
-      </w:r>
-      <w:r>
-        <w:t>lved will be covered as well as technical details.</w:t>
-      </w:r>
-    </w:p>
-    <w:p>
       <w:pPr>
         <w:pStyle w:val="Heading2"/>
       </w:pPr>
-      <w:bookmarkStart w:id="2" w:name="_Toc336784125"/>
+      <w:bookmarkStart w:id="2" w:name="_Toc342584775"/>
       <w:r>
         <w:t>Pu</w:t>
       </w:r>
@@ -3541,72 +3347,51 @@
       <w:bookmarkEnd w:id="2"/>
     </w:p>
     <w:p>
-      <w:pPr>
-        <w:rPr>
-          <w:color w:val="7096D2" w:themeColor="text2" w:themeTint="99"/>
-        </w:rPr>
-      </w:pPr>
-      <w:r>
-        <w:rPr>
-          <w:color w:val="7096D2" w:themeColor="text2" w:themeTint="99"/>
-        </w:rPr>
-        <w:t>What is the purpose of the system or product?</w:t>
+      <w:r>
+        <w:t xml:space="preserve">We are to make a video tagging system that allows users to tag points in videos with a various number of predefined </w:t>
+      </w:r>
+      <w:r>
+        <w:t>tags</w:t>
+      </w:r>
+      <w:r>
+        <w:t>.  After tagging a video, the user then has the ability to share the video with his or her friends.</w:t>
+      </w:r>
+      <w:r>
+        <w:t xml:space="preserve">  The friends then will have the ability to also tag the shared video.</w:t>
+      </w:r>
+      <w:r>
+        <w:t xml:space="preserve"> The goal of the system is to make videos more socially connect</w:t>
+      </w:r>
+      <w:r>
+        <w:t xml:space="preserve">able </w:t>
+      </w:r>
+      <w:r>
+        <w:t>between friends</w:t>
+      </w:r>
+      <w:r>
+        <w:t>.</w:t>
       </w:r>
     </w:p>
     <w:p>
-      <w:r>
-        <w:t xml:space="preserve">We are to make a video tagging system that allows users to tag points in videos with a various number of predefined </w:t>
-      </w:r>
-      <w:r>
-        <w:t>tags</w:t>
-      </w:r>
-      <w:r>
-        <w:t>.  After tagging a video, the user then has the ability to share the video with his or her friends.</w:t>
-      </w:r>
-      <w:r>
-        <w:t xml:space="preserve">  The friends then will have the ability to also tag the shared video.</w:t>
-      </w:r>
-      <w:r>
-        <w:t xml:space="preserve"> The goal of the system is to make videos more socially connect</w:t>
-      </w:r>
-      <w:r>
-        <w:t xml:space="preserve">able </w:t>
-      </w:r>
-      <w:r>
-        <w:t>between friends</w:t>
-      </w:r>
-      <w:r>
-        <w:t>.</w:t>
-      </w:r>
-    </w:p>
-    <w:p>
       <w:pPr>
         <w:pStyle w:val="Heading1"/>
       </w:pPr>
-      <w:bookmarkStart w:id="3" w:name="_Toc336784126"/>
+      <w:bookmarkStart w:id="3" w:name="_Toc342584776"/>
       <w:r>
         <w:t>Stakeholder Information</w:t>
       </w:r>
       <w:bookmarkEnd w:id="3"/>
     </w:p>
     <w:p>
-      <w:pPr>
-        <w:rPr>
-          <w:color w:val="7096D2" w:themeColor="text2" w:themeTint="99"/>
-        </w:rPr>
-      </w:pPr>
-      <w:r>
-        <w:rPr>
-          <w:color w:val="7096D2" w:themeColor="text2" w:themeTint="99"/>
-        </w:rPr>
-        <w:t>This section would provide the basic description of all of the stakeholders for the project.  Who has an interest in the successful and/or unsuccessful completion of this project?</w:t>
+      <w:r>
+        <w:t>EchoStar is the main stakeholder in this product.  You will gain the rights to the software after it leaves our hands.</w:t>
       </w:r>
     </w:p>
     <w:p>
       <w:pPr>
         <w:pStyle w:val="Heading2"/>
       </w:pPr>
-      <w:bookmarkStart w:id="4" w:name="_Toc336784127"/>
+      <w:bookmarkStart w:id="4" w:name="_Toc342584777"/>
       <w:r>
         <w:t>Customer or End User</w:t>
       </w:r>
@@ -3616,36 +3401,20 @@
       <w:bookmarkEnd w:id="4"/>
     </w:p>
     <w:p>
-      <w:pPr>
-        <w:rPr>
-          <w:color w:val="7096D2" w:themeColor="text2" w:themeTint="99"/>
-        </w:rPr>
-      </w:pPr>
-      <w:r>
-        <w:rPr>
-          <w:color w:val="7096D2" w:themeColor="text2" w:themeTint="99"/>
-        </w:rPr>
-        <w:t>Who?  What role will they play in the project?</w:t>
-      </w:r>
-      <w:r>
-        <w:rPr>
-          <w:color w:val="7096D2" w:themeColor="text2" w:themeTint="99"/>
-        </w:rPr>
-        <w:t xml:space="preserve">  Will this person or group manage and prioritize the product backlog?  Who will they interact with on the team to drive product backlog priorities if not done directly?</w:t>
+      <w:r>
+        <w:t>Nick Newell will be taking control and maintaining the project after we finish our final design.</w:t>
       </w:r>
     </w:p>
     <w:p>
-      <w:proofErr w:type="gramStart"/>
-      <w:r>
-        <w:t>Nick Newell and social network users.</w:t>
-      </w:r>
-      <w:proofErr w:type="gramEnd"/>
+      <w:r>
+        <w:t>The Social network users will use the project and will be the real test for how it performs.</w:t>
+      </w:r>
     </w:p>
     <w:p>
       <w:pPr>
         <w:pStyle w:val="Heading2"/>
       </w:pPr>
-      <w:bookmarkStart w:id="5" w:name="_Toc336784128"/>
+      <w:bookmarkStart w:id="5" w:name="_Toc342584778"/>
       <w:r>
         <w:t>Management or Instructor</w:t>
       </w:r>
@@ -3655,75 +3424,19 @@
       <w:bookmarkEnd w:id="5"/>
     </w:p>
     <w:p>
-      <w:pPr>
-        <w:rPr>
-          <w:color w:val="7096D2" w:themeColor="text2" w:themeTint="99"/>
-        </w:rPr>
-      </w:pPr>
-      <w:r>
-        <w:rPr>
-          <w:color w:val="7096D2" w:themeColor="text2" w:themeTint="99"/>
-        </w:rPr>
-        <w:t>Who?  What role will they play in the project?</w:t>
-      </w:r>
-      <w:r>
-        <w:rPr>
-          <w:color w:val="7096D2" w:themeColor="text2" w:themeTint="99"/>
-        </w:rPr>
-        <w:t xml:space="preserve">  Will the Scrum Master drive the Sprint Meetings?</w:t>
+      <w:r>
+        <w:t>Nick Newell.</w:t>
       </w:r>
     </w:p>
     <w:p>
-      <w:r>
-        <w:t>Nick Newell.</w:t>
-      </w:r>
-    </w:p>
-    <w:p>
       <w:pPr>
         <w:pStyle w:val="Heading2"/>
       </w:pPr>
-      <w:bookmarkStart w:id="6" w:name="_Toc336784129"/>
-      <w:r>
-        <w:t>Investors</w:t>
+      <w:bookmarkStart w:id="6" w:name="_Toc342584779"/>
+      <w:r>
+        <w:t>Developers | Testers</w:t>
       </w:r>
       <w:bookmarkEnd w:id="6"/>
-    </w:p>
-    <w:p>
-      <w:pPr>
-        <w:rPr>
-          <w:color w:val="7096D2" w:themeColor="text2" w:themeTint="99"/>
-        </w:rPr>
-      </w:pPr>
-      <w:r>
-        <w:rPr>
-          <w:color w:val="7096D2" w:themeColor="text2" w:themeTint="99"/>
-        </w:rPr>
-        <w:t>Are there any?  Who?  What role will they play?</w:t>
-      </w:r>
-    </w:p>
-    <w:p>
-      <w:pPr>
-        <w:pStyle w:val="Heading2"/>
-      </w:pPr>
-      <w:bookmarkStart w:id="7" w:name="_Toc336784130"/>
-      <w:r>
-        <w:lastRenderedPageBreak/>
-        <w:t>Developers | Testers</w:t>
-      </w:r>
-      <w:bookmarkEnd w:id="7"/>
-    </w:p>
-    <w:p>
-      <w:pPr>
-        <w:rPr>
-          <w:color w:val="7096D2" w:themeColor="text2" w:themeTint="99"/>
-        </w:rPr>
-      </w:pPr>
-      <w:r>
-        <w:rPr>
-          <w:color w:val="7096D2" w:themeColor="text2" w:themeTint="99"/>
-        </w:rPr>
-        <w:t>Who?  Is there a defined project manager, developer, tester, designer, architect, etc.?</w:t>
-      </w:r>
     </w:p>
     <w:p>
       <w:pPr>
@@ -3775,271 +3488,253 @@
       <w:pPr>
         <w:pStyle w:val="Heading1"/>
       </w:pPr>
-      <w:bookmarkStart w:id="8" w:name="_Toc336784131"/>
+      <w:bookmarkStart w:id="7" w:name="_Toc342584780"/>
       <w:r>
         <w:t>Business Need</w:t>
+      </w:r>
+      <w:bookmarkEnd w:id="7"/>
+    </w:p>
+    <w:p>
+      <w:r>
+        <w:t xml:space="preserve">This product will fill a gap in the social networking world, as well as, add a new video experience to the online community.  We see that there a strong market for </w:t>
+      </w:r>
+      <w:r>
+        <w:t>online</w:t>
+      </w:r>
+      <w:r>
+        <w:t xml:space="preserve"> medi</w:t>
+      </w:r>
+      <w:r>
+        <w:t>a and social networking, combining the two in to a convenient application would prove to be successful.</w:t>
+      </w:r>
+    </w:p>
+    <w:p>
+      <w:pPr>
+        <w:pStyle w:val="Heading1"/>
+      </w:pPr>
+      <w:bookmarkStart w:id="8" w:name="_Toc342584781"/>
+      <w:r>
+        <w:lastRenderedPageBreak/>
+        <w:t>Requirements and Design Constraints</w:t>
       </w:r>
       <w:bookmarkEnd w:id="8"/>
     </w:p>
     <w:p>
+      <w:r>
+        <w:t>This software will need to be run though a modern web browser with JavaScript enabled.</w:t>
+      </w:r>
+    </w:p>
+    <w:p>
+      <w:pPr>
+        <w:pStyle w:val="Heading2"/>
+      </w:pPr>
+      <w:bookmarkStart w:id="9" w:name="_Toc342584782"/>
+      <w:r>
+        <w:t>System Requirements</w:t>
+      </w:r>
+      <w:bookmarkEnd w:id="9"/>
+    </w:p>
+    <w:p>
+      <w:r>
+        <w:t>PHP: A scripting language used in web development that can be embedded into HTML.</w:t>
+      </w:r>
+    </w:p>
+    <w:p/>
+    <w:p>
+      <w:r>
+        <w:t>HTML5: A markup language that is a web standard for creating web sites, HTML5 adds many other features that the previous HTML versions.</w:t>
+      </w:r>
+    </w:p>
+    <w:p/>
+    <w:p>
+      <w:r>
+        <w:t>JavaScript: A scripting language that make is used in making more advanced user interfaces and add scripts to HTML.</w:t>
+      </w:r>
+    </w:p>
+    <w:p/>
+    <w:p>
+      <w:r>
+        <w:t>Popcorn.js: A JavaScript frame work for editing media in real time, based on timings of a piece of media.</w:t>
+      </w:r>
+    </w:p>
+    <w:p/>
+    <w:p>
+      <w:r>
+        <w:t>Google APIs: There a number of various API that we are planning to use in order to make the use of YouTube videos simpler and also make the overall project simpler.</w:t>
+      </w:r>
+    </w:p>
+    <w:p/>
+    <w:p>
+      <w:proofErr w:type="spellStart"/>
+      <w:r>
+        <w:t>Facebook</w:t>
+      </w:r>
+      <w:proofErr w:type="spellEnd"/>
+      <w:r>
+        <w:t xml:space="preserve"> API: We needed to use the </w:t>
+      </w:r>
+      <w:proofErr w:type="spellStart"/>
+      <w:r>
+        <w:t>Facebook</w:t>
+      </w:r>
+      <w:proofErr w:type="spellEnd"/>
+      <w:r>
+        <w:t xml:space="preserve"> API in order to use the login from </w:t>
+      </w:r>
+      <w:proofErr w:type="spellStart"/>
+      <w:r>
+        <w:t>Facebook</w:t>
+      </w:r>
+      <w:proofErr w:type="spellEnd"/>
+      <w:r>
+        <w:t xml:space="preserve"> and to see the friend list for a given user.</w:t>
+      </w:r>
+    </w:p>
+    <w:p/>
+    <w:p>
+      <w:proofErr w:type="spellStart"/>
+      <w:r>
+        <w:t>jQuery</w:t>
+      </w:r>
+      <w:proofErr w:type="spellEnd"/>
+      <w:r>
+        <w:t>:  A JavaScript framework that makes scripting with JavaScript simpler and allows for many dynamic features in a webpage.</w:t>
+      </w:r>
+    </w:p>
+    <w:p>
+      <w:proofErr w:type="spellStart"/>
+      <w:r>
+        <w:t>Viemo</w:t>
+      </w:r>
+      <w:proofErr w:type="spellEnd"/>
+      <w:r>
+        <w:t>: A website for hosting videos.</w:t>
+      </w:r>
+    </w:p>
+    <w:p/>
+    <w:p>
+      <w:r>
+        <w:t>YouTube: A website for hosting videos.</w:t>
+      </w:r>
+    </w:p>
+    <w:p/>
+    <w:p>
+      <w:proofErr w:type="spellStart"/>
+      <w:r>
+        <w:t>MySQL</w:t>
+      </w:r>
+      <w:proofErr w:type="spellEnd"/>
+      <w:r>
+        <w:t>: A database that is widely known and supported by many applications.</w:t>
+      </w:r>
+    </w:p>
+    <w:p>
       <w:pPr>
         <w:rPr>
           <w:color w:val="7096D2" w:themeColor="text2" w:themeTint="99"/>
         </w:rPr>
       </w:pPr>
-      <w:r>
+    </w:p>
+    <w:p>
+      <w:pPr>
+        <w:pStyle w:val="Heading2"/>
+      </w:pPr>
+      <w:bookmarkStart w:id="10" w:name="_Toc342584783"/>
+      <w:r>
+        <w:t>Network Requirements</w:t>
+      </w:r>
+      <w:bookmarkEnd w:id="10"/>
+    </w:p>
+    <w:p>
+      <w:pPr>
         <w:rPr>
           <w:color w:val="7096D2" w:themeColor="text2" w:themeTint="99"/>
         </w:rPr>
-        <w:t xml:space="preserve">Use this section to define what business need exist and how this software will meet and/or exceed that business need.  </w:t>
+      </w:pPr>
+      <w:r>
+        <w:t>The user needs to be able to get access to the server that is hosting the website.  This server is accessible though the internet so you will need to have an internet connection to use or develop the software.</w:t>
       </w:r>
     </w:p>
     <w:p>
-      <w:r>
-        <w:t xml:space="preserve">This product will fill a gap in the social networking world, as well as, add a new video experience to the online community.  We see that there a strong market for </w:t>
-      </w:r>
-      <w:r>
-        <w:t>online</w:t>
-      </w:r>
-      <w:r>
-        <w:t xml:space="preserve"> medi</w:t>
-      </w:r>
-      <w:r>
-        <w:t>a and social networking, combining the two in to a convenient application would prove to be successful.</w:t>
-      </w:r>
-    </w:p>
-    <w:p>
-      <w:pPr>
-        <w:pStyle w:val="Heading1"/>
-      </w:pPr>
-      <w:bookmarkStart w:id="9" w:name="_Toc336784132"/>
-      <w:r>
-        <w:t>Requirements and Design Constraints</w:t>
-      </w:r>
-      <w:bookmarkEnd w:id="9"/>
-    </w:p>
-    <w:p>
-      <w:pPr>
-        <w:rPr>
-          <w:color w:val="7096D2" w:themeColor="text2" w:themeTint="99"/>
-        </w:rPr>
-      </w:pPr>
-      <w:r>
-        <w:rPr>
-          <w:color w:val="7096D2" w:themeColor="text2" w:themeTint="99"/>
-        </w:rPr>
-        <w:t xml:space="preserve">Use this section to discuss what requirements </w:t>
-      </w:r>
-      <w:proofErr w:type="gramStart"/>
-      <w:r>
-        <w:rPr>
-          <w:color w:val="7096D2" w:themeColor="text2" w:themeTint="99"/>
-        </w:rPr>
-        <w:t>exist</w:t>
-      </w:r>
-      <w:proofErr w:type="gramEnd"/>
-      <w:r>
-        <w:rPr>
-          <w:color w:val="7096D2" w:themeColor="text2" w:themeTint="99"/>
-        </w:rPr>
-        <w:t xml:space="preserve"> that deal with meeting the business need.  These requirements might equate to design constraints which </w:t>
-      </w:r>
-      <w:r>
-        <w:rPr>
-          <w:color w:val="7096D2" w:themeColor="text2" w:themeTint="99"/>
-        </w:rPr>
-        <w:t xml:space="preserve">can take the form of system, network, and/or user constraints.  Examples:  Windows Server only, </w:t>
-      </w:r>
-      <w:proofErr w:type="spellStart"/>
-      <w:r>
-        <w:rPr>
-          <w:color w:val="7096D2" w:themeColor="text2" w:themeTint="99"/>
-        </w:rPr>
-        <w:t>iOS</w:t>
-      </w:r>
-      <w:proofErr w:type="spellEnd"/>
-      <w:r>
-        <w:rPr>
-          <w:color w:val="7096D2" w:themeColor="text2" w:themeTint="99"/>
-        </w:rPr>
-        <w:t xml:space="preserve"> only, slow network constraints, or no offline, local storage capabilities.</w:t>
-      </w:r>
-    </w:p>
-    <w:p>
-      <w:r>
-        <w:t>Requiremen</w:t>
-      </w:r>
-      <w:r>
-        <w:t>ts: PHP</w:t>
-      </w:r>
-    </w:p>
-    <w:p>
       <w:pPr>
         <w:pStyle w:val="Heading2"/>
       </w:pPr>
-      <w:bookmarkStart w:id="10" w:name="_Toc336784133"/>
-      <w:r>
-        <w:t>System Requirements</w:t>
-      </w:r>
-      <w:bookmarkEnd w:id="10"/>
-    </w:p>
-    <w:p>
-      <w:pPr>
-        <w:rPr>
-          <w:color w:val="7096D2" w:themeColor="text2" w:themeTint="99"/>
-        </w:rPr>
-      </w:pPr>
-      <w:r>
-        <w:rPr>
-          <w:color w:val="7096D2" w:themeColor="text2" w:themeTint="99"/>
-        </w:rPr>
-        <w:t>What are they?  How will they impact the potential design?  Are there alternatives?</w:t>
-      </w:r>
-    </w:p>
-    <w:p>
-      <w:pPr>
-        <w:pStyle w:val="Heading2"/>
-      </w:pPr>
-      <w:bookmarkStart w:id="11" w:name="_Toc336784134"/>
-      <w:r>
-        <w:t>Network Requirements</w:t>
+      <w:bookmarkStart w:id="11" w:name="_Toc342584784"/>
+      <w:r>
+        <w:t>Development Environment Requirements</w:t>
       </w:r>
       <w:bookmarkEnd w:id="11"/>
     </w:p>
     <w:p>
-      <w:pPr>
-        <w:rPr>
-          <w:color w:val="7096D2" w:themeColor="text2" w:themeTint="99"/>
-        </w:rPr>
-      </w:pPr>
-      <w:r>
-        <w:rPr>
-          <w:color w:val="7096D2" w:themeColor="text2" w:themeTint="99"/>
-        </w:rPr>
-        <w:t>What are they?</w:t>
+      <w:r>
+        <w:t xml:space="preserve">The project will need to be deployed on a PHP server and a </w:t>
+      </w:r>
+      <w:proofErr w:type="spellStart"/>
+      <w:r>
+        <w:t>MySQL</w:t>
+      </w:r>
+      <w:proofErr w:type="spellEnd"/>
+      <w:r>
+        <w:t xml:space="preserve"> server will need to have the tables setup using a .</w:t>
+      </w:r>
+      <w:proofErr w:type="spellStart"/>
+      <w:r>
+        <w:t>sql</w:t>
+      </w:r>
+      <w:proofErr w:type="spellEnd"/>
+      <w:r>
+        <w:t xml:space="preserve"> script that will be sent with the project.  There will need to be a connection between the server and the PHP using a database connection in PHP. </w:t>
       </w:r>
     </w:p>
     <w:p>
       <w:pPr>
         <w:pStyle w:val="Heading2"/>
       </w:pPr>
-      <w:bookmarkStart w:id="12" w:name="_Toc336784135"/>
-      <w:r>
-        <w:t>Development Environment Requirements</w:t>
+      <w:bookmarkStart w:id="12" w:name="_Toc342584785"/>
+      <w:r>
+        <w:lastRenderedPageBreak/>
+        <w:t>Project Management Methodology</w:t>
       </w:r>
       <w:bookmarkEnd w:id="12"/>
     </w:p>
     <w:p>
-      <w:pPr>
-        <w:rPr>
-          <w:color w:val="7096D2" w:themeColor="text2" w:themeTint="99"/>
-        </w:rPr>
-      </w:pPr>
-      <w:r>
-        <w:rPr>
-          <w:color w:val="7096D2" w:themeColor="text2" w:themeTint="99"/>
-        </w:rPr>
-        <w:t>What are they?  Is the system supposed to be cross-platform?</w:t>
+      <w:r>
+        <w:t xml:space="preserve">We are using the Scrum development cycle to manage the project.  This consists of almost daily scrum meetings that are less than 5 minutes each.  There is a scrum master that is the lead on the project who is really there to keep the team going and on track.  There are sprints that range from 2 to 3 weeks.  We are using </w:t>
+      </w:r>
+      <w:proofErr w:type="spellStart"/>
+      <w:r>
+        <w:t>GitHub</w:t>
+      </w:r>
+      <w:proofErr w:type="spellEnd"/>
+      <w:r>
+        <w:t xml:space="preserve"> and </w:t>
+      </w:r>
+      <w:proofErr w:type="spellStart"/>
+      <w:r>
+        <w:t>Trello</w:t>
+      </w:r>
+      <w:proofErr w:type="spellEnd"/>
+      <w:r>
+        <w:t xml:space="preserve"> to manage our code and progress over time.  </w:t>
+      </w:r>
+      <w:proofErr w:type="spellStart"/>
+      <w:r>
+        <w:t>Trello</w:t>
+      </w:r>
+      <w:proofErr w:type="spellEnd"/>
+      <w:r>
+        <w:t xml:space="preserve"> is like a digital board with task card that are able to be moved from to show the progress we have done in the current sprint and assign some cards to have a higher priority than others to show the significance of each task or what is left for each task at hand.</w:t>
       </w:r>
     </w:p>
     <w:p>
       <w:pPr>
-        <w:pStyle w:val="Heading2"/>
-      </w:pPr>
-      <w:bookmarkStart w:id="13" w:name="_Toc336784136"/>
-      <w:r>
-        <w:t>Project Management Methodology</w:t>
+        <w:pStyle w:val="Heading1"/>
+      </w:pPr>
+      <w:bookmarkStart w:id="13" w:name="_Toc342584786"/>
+      <w:r>
+        <w:t>User Stories</w:t>
       </w:r>
       <w:bookmarkEnd w:id="13"/>
-    </w:p>
-    <w:p>
-      <w:pPr>
-        <w:rPr>
-          <w:color w:val="7096D2" w:themeColor="text2" w:themeTint="99"/>
-        </w:rPr>
-      </w:pPr>
-      <w:r>
-        <w:rPr>
-          <w:color w:val="7096D2" w:themeColor="text2" w:themeTint="99"/>
-        </w:rPr>
-        <w:t xml:space="preserve">The stakeholders might restrict how the project implementation will be managed.  There may be constraints on when design meetings will take place.  There might be restrictions on how often progress reports need to be provided and to whom.  </w:t>
-      </w:r>
-    </w:p>
-    <w:p>
-      <w:pPr>
-        <w:rPr>
-          <w:color w:val="7096D2" w:themeColor="text2" w:themeTint="99"/>
-        </w:rPr>
-      </w:pPr>
-      <w:r>
-        <w:rPr>
-          <w:color w:val="7096D2" w:themeColor="text2" w:themeTint="99"/>
-        </w:rPr>
-        <w:t>What system will be used to keep track of the backlogs and sprint status?</w:t>
-      </w:r>
-    </w:p>
-    <w:p>
-      <w:pPr>
-        <w:rPr>
-          <w:color w:val="7096D2" w:themeColor="text2" w:themeTint="99"/>
-        </w:rPr>
-      </w:pPr>
-      <w:r>
-        <w:rPr>
-          <w:color w:val="7096D2" w:themeColor="text2" w:themeTint="99"/>
-        </w:rPr>
-        <w:t>Will all parties have access to the Sprint and Product Backlogs?</w:t>
-      </w:r>
-    </w:p>
-    <w:p>
-      <w:pPr>
-        <w:rPr>
-          <w:color w:val="7096D2" w:themeColor="text2" w:themeTint="99"/>
-        </w:rPr>
-      </w:pPr>
-      <w:r>
-        <w:rPr>
-          <w:color w:val="7096D2" w:themeColor="text2" w:themeTint="99"/>
-        </w:rPr>
-        <w:t>How many Sprints will encompass this particular project?</w:t>
-      </w:r>
-    </w:p>
-    <w:p>
-      <w:pPr>
-        <w:rPr>
-          <w:color w:val="7096D2" w:themeColor="text2" w:themeTint="99"/>
-        </w:rPr>
-      </w:pPr>
-      <w:r>
-        <w:rPr>
-          <w:color w:val="7096D2" w:themeColor="text2" w:themeTint="99"/>
-        </w:rPr>
-        <w:t>How long are the Sprint Cycles?</w:t>
-      </w:r>
-    </w:p>
-    <w:p>
-      <w:pPr>
-        <w:rPr>
-          <w:color w:val="7096D2" w:themeColor="text2" w:themeTint="99"/>
-        </w:rPr>
-      </w:pPr>
-      <w:r>
-        <w:rPr>
-          <w:color w:val="7096D2" w:themeColor="text2" w:themeTint="99"/>
-        </w:rPr>
-        <w:t>Are there restrictions on source control?</w:t>
-      </w:r>
-    </w:p>
-    <w:p>
-      <w:pPr>
-        <w:pStyle w:val="Heading1"/>
-      </w:pPr>
-      <w:bookmarkStart w:id="14" w:name="_Toc336784137"/>
-      <w:r>
-        <w:lastRenderedPageBreak/>
-        <w:t>User Stories</w:t>
-      </w:r>
-      <w:bookmarkEnd w:id="14"/>
     </w:p>
     <w:p>
       <w:r>
@@ -4086,378 +3781,335 @@
       <w:pPr>
         <w:pStyle w:val="Heading2"/>
       </w:pPr>
-      <w:bookmarkStart w:id="15" w:name="_Toc336784138"/>
+      <w:bookmarkStart w:id="14" w:name="_Toc342584787"/>
       <w:r>
         <w:t>User Story #1</w:t>
+      </w:r>
+      <w:bookmarkEnd w:id="14"/>
+    </w:p>
+    <w:p>
+      <w:r>
+        <w:t xml:space="preserve">Play the videos within </w:t>
+      </w:r>
+      <w:r>
+        <w:t>a web application</w:t>
+      </w:r>
+    </w:p>
+    <w:p>
+      <w:pPr>
+        <w:pStyle w:val="Heading3"/>
+      </w:pPr>
+      <w:bookmarkStart w:id="15" w:name="_Toc342584788"/>
+      <w:r>
+        <w:t>User Story #1 Breakdown</w:t>
       </w:r>
       <w:bookmarkEnd w:id="15"/>
     </w:p>
     <w:p>
       <w:r>
-        <w:t xml:space="preserve">Play the videos within </w:t>
-      </w:r>
-      <w:r>
-        <w:t>a web application</w:t>
-      </w:r>
+        <w:t xml:space="preserve">Nick has asked for an embedded browser to play videos from sites like YouTube and </w:t>
+      </w:r>
+      <w:proofErr w:type="spellStart"/>
+      <w:r>
+        <w:t>Viemo</w:t>
+      </w:r>
+      <w:proofErr w:type="spellEnd"/>
     </w:p>
     <w:p>
       <w:pPr>
-        <w:pStyle w:val="Heading3"/>
-      </w:pPr>
-      <w:bookmarkStart w:id="16" w:name="_Toc336784139"/>
-      <w:r>
-        <w:t>User Story #1 Breakdown</w:t>
+        <w:pStyle w:val="Heading2"/>
+      </w:pPr>
+      <w:bookmarkStart w:id="16" w:name="_Toc342584789"/>
+      <w:r>
+        <w:t>User Story #2</w:t>
       </w:r>
       <w:bookmarkEnd w:id="16"/>
     </w:p>
     <w:p>
       <w:r>
-        <w:t xml:space="preserve">Nick has asked for an embedded browser to play videos from sites like YouTube and </w:t>
-      </w:r>
-      <w:proofErr w:type="spellStart"/>
-      <w:r>
-        <w:t>Viemo</w:t>
-      </w:r>
-      <w:proofErr w:type="spellEnd"/>
+        <w:t>Make the application have the ability to play local videos.</w:t>
+      </w:r>
     </w:p>
     <w:p>
       <w:pPr>
-        <w:pStyle w:val="Heading2"/>
-      </w:pPr>
-      <w:bookmarkStart w:id="17" w:name="_Toc336784140"/>
-      <w:r>
-        <w:t>User Story #2</w:t>
+        <w:pStyle w:val="Heading3"/>
+      </w:pPr>
+      <w:bookmarkStart w:id="17" w:name="_Toc342584790"/>
+      <w:r>
+        <w:t>User Story #2 Breakdown</w:t>
       </w:r>
       <w:bookmarkEnd w:id="17"/>
     </w:p>
     <w:p>
       <w:r>
-        <w:t>Make the application have the ability to play local videos.</w:t>
+        <w:t>We will need to make a database to store the videos that are uploaded to our application.</w:t>
       </w:r>
     </w:p>
+    <w:p/>
     <w:p>
       <w:pPr>
-        <w:pStyle w:val="Heading3"/>
-      </w:pPr>
-      <w:bookmarkStart w:id="18" w:name="_Toc336784141"/>
-      <w:r>
-        <w:t>User Story #2 Breakdown</w:t>
+        <w:pStyle w:val="Heading2"/>
+      </w:pPr>
+      <w:bookmarkStart w:id="18" w:name="_Toc342584791"/>
+      <w:r>
+        <w:t>User Story #3</w:t>
       </w:r>
       <w:bookmarkEnd w:id="18"/>
     </w:p>
     <w:p>
       <w:r>
-        <w:t>We will need to make a database to store the videos that are uploaded to our application.</w:t>
+        <w:lastRenderedPageBreak/>
+        <w:t>Possible integration with sling.com -- this will be a much later feature if at all.</w:t>
       </w:r>
     </w:p>
-    <w:p/>
     <w:p>
       <w:pPr>
         <w:pStyle w:val="Heading2"/>
       </w:pPr>
-      <w:bookmarkStart w:id="19" w:name="_Toc336784142"/>
-      <w:r>
-        <w:t>User Story #3</w:t>
+      <w:bookmarkStart w:id="19" w:name="_Toc342584792"/>
+      <w:r>
+        <w:t>User Story #4</w:t>
       </w:r>
       <w:bookmarkEnd w:id="19"/>
     </w:p>
     <w:p>
       <w:r>
-        <w:t>Possible integration with sling.com -- this will be a much later feature if at all.</w:t>
+        <w:t>The first time viewing of the video should store all the information of the video that is being played.</w:t>
       </w:r>
     </w:p>
     <w:p>
       <w:pPr>
-        <w:pStyle w:val="Heading2"/>
-      </w:pPr>
-      <w:bookmarkStart w:id="20" w:name="_Toc336784143"/>
-      <w:r>
-        <w:t>User Story #4</w:t>
+        <w:pStyle w:val="Heading3"/>
+      </w:pPr>
+      <w:bookmarkStart w:id="20" w:name="_Toc342584793"/>
+      <w:r>
+        <w:t>User Story #4 Breakdown</w:t>
       </w:r>
       <w:bookmarkEnd w:id="20"/>
     </w:p>
     <w:p>
       <w:r>
-        <w:t>The first time viewing of the video should store all the information of the video that is being played.</w:t>
+        <w:t>This will need to be some kind of database that stores the video id and the info that goes with it.</w:t>
       </w:r>
     </w:p>
     <w:p>
       <w:pPr>
-        <w:pStyle w:val="Heading3"/>
-      </w:pPr>
-      <w:bookmarkStart w:id="21" w:name="_Toc336784144"/>
-      <w:r>
-        <w:t>User Story #4 Breakdown</w:t>
+        <w:pStyle w:val="Heading2"/>
+      </w:pPr>
+      <w:bookmarkStart w:id="21" w:name="_Toc342584794"/>
+      <w:r>
+        <w:t>User Story #5</w:t>
       </w:r>
       <w:bookmarkEnd w:id="21"/>
     </w:p>
     <w:p>
       <w:r>
-        <w:t>This will need to be some kind of database that stores the video id and the info that goes with it.</w:t>
+        <w:t>Design s</w:t>
+      </w:r>
+      <w:r>
+        <w:t>ome kind of login system that allows us to know who</w:t>
+      </w:r>
+      <w:r>
+        <w:t xml:space="preserve"> one’s friends are</w:t>
+      </w:r>
+      <w:r>
+        <w:t>.</w:t>
       </w:r>
     </w:p>
     <w:p>
       <w:pPr>
-        <w:pStyle w:val="Heading2"/>
-      </w:pPr>
-      <w:bookmarkStart w:id="22" w:name="_Toc336784145"/>
-      <w:r>
-        <w:t>User Story #5</w:t>
+        <w:pStyle w:val="Heading3"/>
+      </w:pPr>
+      <w:bookmarkStart w:id="22" w:name="_Toc342584795"/>
+      <w:r>
+        <w:t>User Story #5 Breakdown</w:t>
       </w:r>
       <w:bookmarkEnd w:id="22"/>
     </w:p>
     <w:p>
       <w:r>
-        <w:lastRenderedPageBreak/>
-        <w:t>Design s</w:t>
-      </w:r>
-      <w:r>
-        <w:t>ome kind of login system that allows us to know who</w:t>
-      </w:r>
-      <w:r>
-        <w:t xml:space="preserve"> one’s friends are</w:t>
-      </w:r>
-      <w:r>
-        <w:t>.</w:t>
+        <w:t xml:space="preserve">To do this we need to choose what kind of login to use.  </w:t>
+      </w:r>
+      <w:r>
+        <w:t>We can manage our own or use a F</w:t>
+      </w:r>
+      <w:r>
+        <w:t>acebook account to login.</w:t>
       </w:r>
     </w:p>
     <w:p>
       <w:pPr>
-        <w:pStyle w:val="Heading3"/>
-      </w:pPr>
-      <w:bookmarkStart w:id="23" w:name="_Toc336784146"/>
-      <w:r>
-        <w:t>User Story #5 Breakdown</w:t>
+        <w:pStyle w:val="Heading2"/>
+      </w:pPr>
+      <w:bookmarkStart w:id="23" w:name="_Toc342584796"/>
+      <w:r>
+        <w:t>User Story #6</w:t>
       </w:r>
       <w:bookmarkEnd w:id="23"/>
     </w:p>
     <w:p>
       <w:r>
-        <w:t xml:space="preserve">To do this we need to choose what kind of login to use.  </w:t>
-      </w:r>
-      <w:r>
-        <w:t>We can manage our own or use a F</w:t>
-      </w:r>
-      <w:r>
-        <w:t>acebook account to login.</w:t>
+        <w:t>We need to be able to pause a video at any one moment and place one of many kinds of tags.</w:t>
       </w:r>
     </w:p>
     <w:p>
       <w:pPr>
         <w:pStyle w:val="Heading2"/>
       </w:pPr>
-      <w:bookmarkStart w:id="24" w:name="_Toc336784147"/>
-      <w:r>
-        <w:t>User Story #6</w:t>
+      <w:bookmarkStart w:id="24" w:name="_Toc342584797"/>
+      <w:r>
+        <w:t>User Story #7</w:t>
       </w:r>
       <w:bookmarkEnd w:id="24"/>
     </w:p>
     <w:p>
       <w:r>
-        <w:t xml:space="preserve">We need to be able to </w:t>
-      </w:r>
-      <w:proofErr w:type="gramStart"/>
-      <w:r>
-        <w:t>pause</w:t>
-      </w:r>
-      <w:proofErr w:type="gramEnd"/>
-      <w:r>
-        <w:t xml:space="preserve"> a video at any one moment and place one of many kinds of tags.</w:t>
+        <w:t>We have a set of predefined Tags to choose from.</w:t>
       </w:r>
     </w:p>
     <w:p>
       <w:pPr>
-        <w:pStyle w:val="Heading2"/>
-      </w:pPr>
-      <w:bookmarkStart w:id="25" w:name="_Toc336784148"/>
-      <w:r>
-        <w:t>User Story #7</w:t>
+        <w:pStyle w:val="Heading3"/>
+      </w:pPr>
+      <w:bookmarkStart w:id="25" w:name="_Toc342584798"/>
+      <w:r>
+        <w:t>User Story #7 Breakdown</w:t>
       </w:r>
       <w:bookmarkEnd w:id="25"/>
     </w:p>
     <w:p>
       <w:r>
-        <w:t>We have a set of predefined Tags to choose from.</w:t>
+        <w:t>The list of tags will be as follows:</w:t>
       </w:r>
     </w:p>
     <w:p>
-      <w:pPr>
-        <w:pStyle w:val="Heading3"/>
-      </w:pPr>
-      <w:bookmarkStart w:id="26" w:name="_Toc336784149"/>
-      <w:r>
-        <w:t>User Story #7 Breakdown</w:t>
-      </w:r>
-      <w:bookmarkEnd w:id="26"/>
+      <w:r>
+        <w:tab/>
+        <w:t xml:space="preserve">Comment Tag:     just a comment(text) at a specified time(like </w:t>
+      </w:r>
+      <w:proofErr w:type="spellStart"/>
+      <w:r>
+        <w:t>youtube</w:t>
+      </w:r>
+      <w:proofErr w:type="spellEnd"/>
+      <w:r>
+        <w:t>)</w:t>
+      </w:r>
     </w:p>
     <w:p>
       <w:r>
-        <w:t>The list of tags will be as follows:</w:t>
+        <w:tab/>
+        <w:t>Photo Tag:   add a photo</w:t>
+      </w:r>
+      <w:bookmarkStart w:id="26" w:name="_GoBack"/>
+      <w:bookmarkEnd w:id="26"/>
+      <w:r>
+        <w:t xml:space="preserve"> to the tag area for some amount of time</w:t>
       </w:r>
     </w:p>
     <w:p>
       <w:r>
         <w:tab/>
-        <w:t xml:space="preserve">Comment Tag:     just a </w:t>
-      </w:r>
-      <w:proofErr w:type="gramStart"/>
-      <w:r>
-        <w:t>comment(</w:t>
-      </w:r>
-      <w:proofErr w:type="gramEnd"/>
-      <w:r>
-        <w:t xml:space="preserve">text) at a specified time(like </w:t>
-      </w:r>
-      <w:proofErr w:type="spellStart"/>
-      <w:r>
-        <w:t>youtube</w:t>
-      </w:r>
-      <w:proofErr w:type="spellEnd"/>
-      <w:r>
-        <w:t>)</w:t>
+        <w:t>Profile Tag:    a social networking link to a point in the video</w:t>
       </w:r>
     </w:p>
     <w:p>
       <w:r>
         <w:tab/>
-        <w:t>Photo Tag:   add a photo</w:t>
-      </w:r>
-      <w:bookmarkStart w:id="27" w:name="_GoBack"/>
-      <w:bookmarkEnd w:id="27"/>
-      <w:r>
-        <w:t xml:space="preserve"> to the tag area for some amount of time</w:t>
+        <w:t>Product Tag:    used to add a link to a product's web site(a product in the video)</w:t>
       </w:r>
     </w:p>
     <w:p>
       <w:r>
         <w:tab/>
-        <w:t>Profile Tag:    a social networking link to a point in the video</w:t>
+        <w:t>Location Tag:    a link to a map with the location of the video's content</w:t>
       </w:r>
     </w:p>
     <w:p>
-      <w:r>
-        <w:tab/>
-        <w:t xml:space="preserve">Product Tag:    used to add a link to a product's web </w:t>
-      </w:r>
-      <w:proofErr w:type="gramStart"/>
-      <w:r>
-        <w:t>site(</w:t>
-      </w:r>
-      <w:proofErr w:type="gramEnd"/>
-      <w:r>
-        <w:t>a product in the video)</w:t>
-      </w:r>
+      <w:pPr>
+        <w:pStyle w:val="Heading2"/>
+      </w:pPr>
+      <w:bookmarkStart w:id="27" w:name="_Toc342584799"/>
+      <w:r>
+        <w:t>User Story #8</w:t>
+      </w:r>
+      <w:bookmarkEnd w:id="27"/>
     </w:p>
     <w:p>
       <w:r>
-        <w:tab/>
-        <w:t>Location Tag:    a link to a map with the location of the video's content</w:t>
+        <w:t>Need to have the ability to change the list of tags.</w:t>
       </w:r>
     </w:p>
     <w:p>
       <w:pPr>
         <w:pStyle w:val="Heading2"/>
       </w:pPr>
-      <w:bookmarkStart w:id="28" w:name="_Toc336784150"/>
-      <w:r>
-        <w:t>User Story #8</w:t>
+      <w:bookmarkStart w:id="28" w:name="_Toc342584800"/>
+      <w:r>
+        <w:t>User Story #9</w:t>
       </w:r>
       <w:bookmarkEnd w:id="28"/>
     </w:p>
     <w:p>
       <w:r>
-        <w:t>Need to have the ability to change the list of tags.</w:t>
+        <w:t>We need to set up a filter system to filter out tags placed on a video.</w:t>
       </w:r>
     </w:p>
     <w:p>
       <w:pPr>
-        <w:pStyle w:val="Heading2"/>
-      </w:pPr>
-      <w:bookmarkStart w:id="29" w:name="_Toc336784151"/>
-      <w:r>
-        <w:t>User Story #9</w:t>
+        <w:pStyle w:val="Heading3"/>
+      </w:pPr>
+      <w:bookmarkStart w:id="29" w:name="_Toc342584801"/>
+      <w:r>
+        <w:t>User Story #9 Breakdown</w:t>
       </w:r>
       <w:bookmarkEnd w:id="29"/>
     </w:p>
     <w:p>
       <w:r>
-        <w:t>We need to set up a filter system to filter out tags placed on a video.</w:t>
+        <w:t>We would need to not only filter down to friends, but need to filter out some of the friends.</w:t>
       </w:r>
     </w:p>
     <w:p>
       <w:pPr>
-        <w:pStyle w:val="Heading3"/>
-      </w:pPr>
-      <w:bookmarkStart w:id="30" w:name="_Toc336784152"/>
-      <w:r>
-        <w:t>User Story #9 Breakdown</w:t>
+        <w:pStyle w:val="Heading2"/>
+      </w:pPr>
+      <w:bookmarkStart w:id="30" w:name="_Toc342584802"/>
+      <w:r>
+        <w:t>User Story #10</w:t>
       </w:r>
       <w:bookmarkEnd w:id="30"/>
     </w:p>
     <w:p>
       <w:r>
-        <w:t>We would need to not only filter down to friends, but need to filter out some of the friends.</w:t>
+        <w:t>Mobile Compatibility</w:t>
       </w:r>
     </w:p>
     <w:p>
       <w:pPr>
-        <w:pStyle w:val="Heading2"/>
-      </w:pPr>
-      <w:bookmarkStart w:id="31" w:name="_Toc336784153"/>
-      <w:r>
-        <w:t>User Story #10</w:t>
+        <w:pStyle w:val="Heading3"/>
+      </w:pPr>
+      <w:bookmarkStart w:id="31" w:name="_Toc342584803"/>
+      <w:r>
+        <w:lastRenderedPageBreak/>
+        <w:t>User Story #10 Breakdown</w:t>
       </w:r>
       <w:bookmarkEnd w:id="31"/>
     </w:p>
     <w:p>
       <w:r>
-        <w:t>Mobile Compatibility</w:t>
+        <w:t>We will need to find a way to display the videos, and then we may be able to tag videos from the mobile devices.</w:t>
       </w:r>
     </w:p>
     <w:p>
       <w:pPr>
-        <w:pStyle w:val="Heading3"/>
-      </w:pPr>
-      <w:bookmarkStart w:id="32" w:name="_Toc336784154"/>
-      <w:r>
-        <w:t>User Story #10 Breakdown</w:t>
+        <w:pStyle w:val="Heading1"/>
+      </w:pPr>
+      <w:bookmarkStart w:id="32" w:name="_Toc342584804"/>
+      <w:r>
+        <w:t>Research or Proof of Concept Results</w:t>
       </w:r>
       <w:bookmarkEnd w:id="32"/>
-    </w:p>
-    <w:p>
-      <w:r>
-        <w:t>We will need to find a way to display the videos, and then we may be able to tag videos from the mobile devices.</w:t>
-      </w:r>
-    </w:p>
-    <w:p>
-      <w:pPr>
-        <w:pStyle w:val="Heading1"/>
-      </w:pPr>
-      <w:bookmarkStart w:id="33" w:name="_Toc336784155"/>
-      <w:r>
-        <w:t>Research or Proof of Concept Results</w:t>
-      </w:r>
-      <w:bookmarkEnd w:id="33"/>
-    </w:p>
-    <w:p>
-      <w:pPr>
-        <w:rPr>
-          <w:color w:val="7096D2" w:themeColor="text2" w:themeTint="99"/>
-        </w:rPr>
-      </w:pPr>
-      <w:r>
-        <w:rPr>
-          <w:color w:val="7096D2" w:themeColor="text2" w:themeTint="99"/>
-        </w:rPr>
-        <w:t xml:space="preserve">This section is reserved for the discussion centered on any research that needed to take place before full system design.  The research efforts may have led to the need to actually provide a proof of concept </w:t>
-      </w:r>
-      <w:r>
-        <w:rPr>
-          <w:color w:val="7096D2" w:themeColor="text2" w:themeTint="99"/>
-        </w:rPr>
-        <w:lastRenderedPageBreak/>
-        <w:t>for approval by the stakeholders.  The proof of concept might even go to the extent of a user interface design or mockups.</w:t>
-      </w:r>
     </w:p>
     <w:p>
       <w:pPr>
@@ -4563,24 +4215,13 @@
         <w:t>two</w:t>
       </w:r>
       <w:r>
-        <w:t xml:space="preserve"> we need to be able to add support to local videos.  This means that there will need to be a database that stores the videos</w:t>
-      </w:r>
-      <w:proofErr w:type="gramStart"/>
-      <w:r>
-        <w:t>.</w:t>
+        <w:t xml:space="preserve"> we need to be able to add support to local videos.  This means that there will need to be a database that stores the videos.</w:t>
       </w:r>
       <w:r>
         <w:rPr>
           <w:color w:val="FF0000"/>
         </w:rPr>
-        <w:t>(</w:t>
-      </w:r>
-      <w:proofErr w:type="gramEnd"/>
-      <w:r>
-        <w:rPr>
-          <w:color w:val="FF0000"/>
-        </w:rPr>
-        <w:t>3)</w:t>
+        <w:t>(3)</w:t>
       </w:r>
       <w:r>
         <w:rPr>
@@ -4597,24 +4238,13 @@
         <w:t>three</w:t>
       </w:r>
       <w:r>
-        <w:t xml:space="preserve"> is integration with sling.com, which we don’t have access to.  Perhaps we will in the future however for now we don’t need to worry about this story</w:t>
-      </w:r>
-      <w:proofErr w:type="gramStart"/>
-      <w:r>
-        <w:t>.</w:t>
+        <w:t xml:space="preserve"> is integration with sling.com, which we don’t have access to.  Perhaps we will in the future however for now we don’t need to worry about this story.</w:t>
       </w:r>
       <w:r>
         <w:rPr>
           <w:color w:val="FF0000"/>
         </w:rPr>
-        <w:t>(</w:t>
-      </w:r>
-      <w:proofErr w:type="gramEnd"/>
-      <w:r>
-        <w:rPr>
-          <w:color w:val="FF0000"/>
-        </w:rPr>
-        <w:t>1)</w:t>
+        <w:t>(1)</w:t>
       </w:r>
       <w:r>
         <w:rPr>
@@ -4637,24 +4267,13 @@
         <w:t>four</w:t>
       </w:r>
       <w:r>
-        <w:t xml:space="preserve"> is to save the information from videos already viewed this may not help efficiency by doing this however we still need to consider it</w:t>
-      </w:r>
-      <w:proofErr w:type="gramStart"/>
-      <w:r>
-        <w:t>.</w:t>
+        <w:t xml:space="preserve"> is to save the information from videos already viewed this may not help efficiency by doing this however we still need to consider it.</w:t>
       </w:r>
       <w:r>
         <w:rPr>
           <w:color w:val="FF0000"/>
         </w:rPr>
-        <w:t>(</w:t>
-      </w:r>
-      <w:proofErr w:type="gramEnd"/>
-      <w:r>
-        <w:rPr>
-          <w:color w:val="FF0000"/>
-        </w:rPr>
-        <w:t>4)</w:t>
+        <w:t>(4)</w:t>
       </w:r>
       <w:r>
         <w:rPr>
@@ -4665,24 +4284,13 @@
     </w:p>
     <w:p>
       <w:r>
-        <w:t>User story number five asks us to create some kind of login system for the website and allow people to become friends with other users on the site.  With this story we need to come up with a way to login with something like Facebook, or find a way to link in ones friends.  More research will be needed here after there is a good start on the creating of tags</w:t>
-      </w:r>
-      <w:proofErr w:type="gramStart"/>
-      <w:r>
-        <w:t>.</w:t>
+        <w:t>User story number five asks us to create some kind of login system for the website and allow people to become friends with other users on the site.  With this story we need to come up with a way to login with something like Facebook, or find a way to link in ones friends.  More research will be needed here after there is a good start on the creating of tags.</w:t>
       </w:r>
       <w:r>
         <w:rPr>
           <w:color w:val="FF0000"/>
         </w:rPr>
-        <w:t>(</w:t>
-      </w:r>
-      <w:proofErr w:type="gramEnd"/>
-      <w:r>
-        <w:rPr>
-          <w:color w:val="FF0000"/>
-        </w:rPr>
-        <w:t>2)</w:t>
+        <w:t>(2)</w:t>
       </w:r>
       <w:r>
         <w:rPr>
@@ -4693,32 +4301,13 @@
     </w:p>
     <w:p>
       <w:r>
-        <w:t xml:space="preserve">In user story number six we need to detect when someone has </w:t>
-      </w:r>
-      <w:proofErr w:type="gramStart"/>
-      <w:r>
-        <w:t>paused</w:t>
-      </w:r>
-      <w:proofErr w:type="gramEnd"/>
-      <w:r>
-        <w:t xml:space="preserve"> the video and then determine the time the video is paused at.  With the HTML5 and Flash API’s this should be achievable</w:t>
-      </w:r>
-      <w:proofErr w:type="gramStart"/>
-      <w:r>
-        <w:t>.</w:t>
+        <w:t>In user story number six we need to detect when someone has paused the video and then determine the time the video is paused at.  With the HTML5 and Flash API’s this should be achievable.</w:t>
       </w:r>
       <w:r>
         <w:rPr>
           <w:color w:val="FF0000"/>
         </w:rPr>
-        <w:t>(</w:t>
-      </w:r>
-      <w:proofErr w:type="gramEnd"/>
-      <w:r>
-        <w:rPr>
-          <w:color w:val="FF0000"/>
-        </w:rPr>
-        <w:t>4)</w:t>
+        <w:t>(4)</w:t>
       </w:r>
       <w:r>
         <w:rPr>
@@ -4763,24 +4352,13 @@
     </w:p>
     <w:p>
       <w:r>
-        <w:t>Being able to filter the tags is an important feature described in user story number nine.  Here we need to allow users to disable any of the tags that they see on a video</w:t>
-      </w:r>
-      <w:proofErr w:type="gramStart"/>
-      <w:r>
-        <w:t>.</w:t>
+        <w:t>Being able to filter the tags is an important feature described in user story number nine.  Here we need to allow users to disable any of the tags that they see on a video.</w:t>
       </w:r>
       <w:r>
         <w:rPr>
           <w:color w:val="FF0000"/>
         </w:rPr>
-        <w:t>(</w:t>
-      </w:r>
-      <w:proofErr w:type="gramEnd"/>
-      <w:r>
-        <w:rPr>
-          <w:color w:val="FF0000"/>
-        </w:rPr>
-        <w:t>3)</w:t>
+        <w:t>(3)</w:t>
       </w:r>
       <w:r>
         <w:rPr>
@@ -4800,24 +4378,13 @@
         <w:t xml:space="preserve"> with </w:t>
       </w:r>
       <w:r>
-        <w:t>an app I user story number ten.  Here we need to find a way to display the tags and the video on a very small screen.  This may be possible but the videos might become too small to see on the screen with the tags</w:t>
-      </w:r>
-      <w:proofErr w:type="gramStart"/>
-      <w:r>
-        <w:t>.</w:t>
+        <w:t>an app I user story number ten.  Here we need to find a way to display the tags and the video on a very small screen.  This may be possible but the videos might become too small to see on the screen with the tags.</w:t>
       </w:r>
       <w:r>
         <w:rPr>
           <w:color w:val="FF0000"/>
         </w:rPr>
-        <w:t>(</w:t>
-      </w:r>
-      <w:proofErr w:type="gramEnd"/>
-      <w:r>
-        <w:rPr>
-          <w:color w:val="FF0000"/>
-        </w:rPr>
-        <w:t>2)</w:t>
+        <w:t>(2)</w:t>
       </w:r>
       <w:r>
         <w:rPr>
@@ -4828,50 +4395,19 @@
     </w:p>
     <w:p>
       <w:pPr>
-        <w:ind w:firstLine="0"/>
+        <w:pStyle w:val="AppendixHeading1"/>
+        <w:numPr>
+          <w:ilvl w:val="0"/>
+          <w:numId w:val="0"/>
+        </w:numPr>
         <w:rPr>
-          <w:rFonts w:ascii="Arial Black" w:eastAsiaTheme="majorEastAsia" w:hAnsi="Arial Black" w:cstheme="majorBidi"/>
-          <w:b/>
-          <w:bCs/>
-          <w:color w:val="2F5897" w:themeColor="text2"/>
-          <w:sz w:val="28"/>
-          <w:szCs w:val="24"/>
+          <w:bCs w:val="0"/>
           <w:highlight w:val="lightGray"/>
         </w:rPr>
       </w:pPr>
-      <w:r>
-        <w:rPr>
-          <w:highlight w:val="lightGray"/>
-        </w:rPr>
-        <w:br w:type="page"/>
-      </w:r>
-    </w:p>
-    <w:p>
-      <w:pPr>
-        <w:pStyle w:val="AppendixHeading1"/>
-      </w:pPr>
-      <w:bookmarkStart w:id="34" w:name="_Toc336784156"/>
-      <w:r>
-        <w:lastRenderedPageBreak/>
-        <w:t>Supporting Material</w:t>
-      </w:r>
-      <w:bookmarkEnd w:id="34"/>
-    </w:p>
-    <w:p>
-      <w:pPr>
-        <w:rPr>
-          <w:color w:val="7096D2" w:themeColor="text2" w:themeTint="99"/>
-        </w:rPr>
-      </w:pPr>
-      <w:r>
-        <w:rPr>
-          <w:color w:val="7096D2" w:themeColor="text2" w:themeTint="99"/>
-        </w:rPr>
-        <w:t>This document might contain references or supporting material which should be documented and discussed in appendices.  This material may have been provided by the stakeholders or it may be material garnered from research tasks.</w:t>
-      </w:r>
     </w:p>
     <w:sectPr>
-      <w:footerReference w:type="default" r:id="rId9"/>
+      <w:footerReference w:type="default" r:id="rId8"/>
       <w:pgSz w:w="12240" w:h="15840"/>
       <w:pgMar w:top="1440" w:right="1440" w:bottom="1440" w:left="1440" w:header="720" w:footer="720" w:gutter="0"/>
       <w:cols w:space="720"/>
@@ -4883,7 +4419,7 @@
 </file>
 
 <file path=word/endnotes.xml><?xml version="1.0" encoding="utf-8"?>
-<w:endnotes xmlns:wpc="http://schemas.microsoft.com/office/word/2010/wordprocessingCanvas" xmlns:mc="http://schemas.openxmlformats.org/markup-compatibility/2006" xmlns:o="urn:schemas-microsoft-com:office:office" xmlns:r="http://schemas.openxmlformats.org/officeDocument/2006/relationships" xmlns:m="http://schemas.openxmlformats.org/officeDocument/2006/math" xmlns:v="urn:schemas-microsoft-com:vml" xmlns:wp14="http://schemas.microsoft.com/office/word/2010/wordprocessingDrawing" xmlns:wp="http://schemas.openxmlformats.org/drawingml/2006/wordprocessingDrawing" xmlns:w10="urn:schemas-microsoft-com:office:word" xmlns:w="http://schemas.openxmlformats.org/wordprocessingml/2006/main" xmlns:w14="http://schemas.microsoft.com/office/word/2010/wordml" xmlns:wpg="http://schemas.microsoft.com/office/word/2010/wordprocessingGroup" xmlns:wpi="http://schemas.microsoft.com/office/word/2010/wordprocessingInk" xmlns:wne="http://schemas.microsoft.com/office/word/2006/wordml" xmlns:wps="http://schemas.microsoft.com/office/word/2010/wordprocessingShape" mc:Ignorable="w14 wp14">
+<w:endnotes xmlns:ve="http://schemas.openxmlformats.org/markup-compatibility/2006" xmlns:o="urn:schemas-microsoft-com:office:office" xmlns:r="http://schemas.openxmlformats.org/officeDocument/2006/relationships" xmlns:m="http://schemas.openxmlformats.org/officeDocument/2006/math" xmlns:v="urn:schemas-microsoft-com:vml" xmlns:wp="http://schemas.openxmlformats.org/drawingml/2006/wordprocessingDrawing" xmlns:w10="urn:schemas-microsoft-com:office:word" xmlns:w="http://schemas.openxmlformats.org/wordprocessingml/2006/main" xmlns:wne="http://schemas.microsoft.com/office/word/2006/wordml">
   <w:endnote w:type="separator" w:id="-1">
     <w:p>
       <w:r>
@@ -4902,7 +4438,7 @@
 </file>
 
 <file path=word/footer1.xml><?xml version="1.0" encoding="utf-8"?>
-<w:ftr xmlns:wpc="http://schemas.microsoft.com/office/word/2010/wordprocessingCanvas" xmlns:mc="http://schemas.openxmlformats.org/markup-compatibility/2006" xmlns:o="urn:schemas-microsoft-com:office:office" xmlns:r="http://schemas.openxmlformats.org/officeDocument/2006/relationships" xmlns:m="http://schemas.openxmlformats.org/officeDocument/2006/math" xmlns:v="urn:schemas-microsoft-com:vml" xmlns:wp14="http://schemas.microsoft.com/office/word/2010/wordprocessingDrawing" xmlns:wp="http://schemas.openxmlformats.org/drawingml/2006/wordprocessingDrawing" xmlns:w10="urn:schemas-microsoft-com:office:word" xmlns:w="http://schemas.openxmlformats.org/wordprocessingml/2006/main" xmlns:w14="http://schemas.microsoft.com/office/word/2010/wordml" xmlns:wpg="http://schemas.microsoft.com/office/word/2010/wordprocessingGroup" xmlns:wpi="http://schemas.microsoft.com/office/word/2010/wordprocessingInk" xmlns:wne="http://schemas.microsoft.com/office/word/2006/wordml" xmlns:wps="http://schemas.microsoft.com/office/word/2010/wordprocessingShape" mc:Ignorable="w14 wp14">
+<w:ftr xmlns:ve="http://schemas.openxmlformats.org/markup-compatibility/2006" xmlns:o="urn:schemas-microsoft-com:office:office" xmlns:r="http://schemas.openxmlformats.org/officeDocument/2006/relationships" xmlns:m="http://schemas.openxmlformats.org/officeDocument/2006/math" xmlns:v="urn:schemas-microsoft-com:vml" xmlns:wp="http://schemas.openxmlformats.org/drawingml/2006/wordprocessingDrawing" xmlns:w10="urn:schemas-microsoft-com:office:word" xmlns:w="http://schemas.openxmlformats.org/wordprocessingml/2006/main" xmlns:wne="http://schemas.microsoft.com/office/word/2006/wordml">
   <w:p>
     <w:pPr>
       <w:pStyle w:val="Footer"/>
@@ -4929,7 +4465,7 @@
       <w:rPr>
         <w:noProof/>
       </w:rPr>
-      <w:t>5</w:t>
+      <w:t>9</w:t>
     </w:r>
     <w:r>
       <w:rPr>
@@ -4942,7 +4478,7 @@
 </file>
 
 <file path=word/footnotes.xml><?xml version="1.0" encoding="utf-8"?>
-<w:footnotes xmlns:wpc="http://schemas.microsoft.com/office/word/2010/wordprocessingCanvas" xmlns:mc="http://schemas.openxmlformats.org/markup-compatibility/2006" xmlns:o="urn:schemas-microsoft-com:office:office" xmlns:r="http://schemas.openxmlformats.org/officeDocument/2006/relationships" xmlns:m="http://schemas.openxmlformats.org/officeDocument/2006/math" xmlns:v="urn:schemas-microsoft-com:vml" xmlns:wp14="http://schemas.microsoft.com/office/word/2010/wordprocessingDrawing" xmlns:wp="http://schemas.openxmlformats.org/drawingml/2006/wordprocessingDrawing" xmlns:w10="urn:schemas-microsoft-com:office:word" xmlns:w="http://schemas.openxmlformats.org/wordprocessingml/2006/main" xmlns:w14="http://schemas.microsoft.com/office/word/2010/wordml" xmlns:wpg="http://schemas.microsoft.com/office/word/2010/wordprocessingGroup" xmlns:wpi="http://schemas.microsoft.com/office/word/2010/wordprocessingInk" xmlns:wne="http://schemas.microsoft.com/office/word/2006/wordml" xmlns:wps="http://schemas.microsoft.com/office/word/2010/wordprocessingShape" mc:Ignorable="w14 wp14">
+<w:footnotes xmlns:ve="http://schemas.openxmlformats.org/markup-compatibility/2006" xmlns:o="urn:schemas-microsoft-com:office:office" xmlns:r="http://schemas.openxmlformats.org/officeDocument/2006/relationships" xmlns:m="http://schemas.openxmlformats.org/officeDocument/2006/math" xmlns:v="urn:schemas-microsoft-com:vml" xmlns:wp="http://schemas.openxmlformats.org/drawingml/2006/wordprocessingDrawing" xmlns:w10="urn:schemas-microsoft-com:office:word" xmlns:w="http://schemas.openxmlformats.org/wordprocessingml/2006/main" xmlns:wne="http://schemas.microsoft.com/office/word/2006/wordml">
   <w:footnote w:type="separator" w:id="-1">
     <w:p>
       <w:r>
@@ -4961,7 +4497,7 @@
 </file>
 
 <file path=word/numbering.xml><?xml version="1.0" encoding="utf-8"?>
-<w:numbering xmlns:wpc="http://schemas.microsoft.com/office/word/2010/wordprocessingCanvas" xmlns:mc="http://schemas.openxmlformats.org/markup-compatibility/2006" xmlns:o="urn:schemas-microsoft-com:office:office" xmlns:r="http://schemas.openxmlformats.org/officeDocument/2006/relationships" xmlns:m="http://schemas.openxmlformats.org/officeDocument/2006/math" xmlns:v="urn:schemas-microsoft-com:vml" xmlns:wp14="http://schemas.microsoft.com/office/word/2010/wordprocessingDrawing" xmlns:wp="http://schemas.openxmlformats.org/drawingml/2006/wordprocessingDrawing" xmlns:w10="urn:schemas-microsoft-com:office:word" xmlns:w="http://schemas.openxmlformats.org/wordprocessingml/2006/main" xmlns:w14="http://schemas.microsoft.com/office/word/2010/wordml" xmlns:wpg="http://schemas.microsoft.com/office/word/2010/wordprocessingGroup" xmlns:wpi="http://schemas.microsoft.com/office/word/2010/wordprocessingInk" xmlns:wne="http://schemas.microsoft.com/office/word/2006/wordml" xmlns:wps="http://schemas.microsoft.com/office/word/2010/wordprocessingShape" mc:Ignorable="w14 wp14">
+<w:numbering xmlns:ve="http://schemas.openxmlformats.org/markup-compatibility/2006" xmlns:o="urn:schemas-microsoft-com:office:office" xmlns:r="http://schemas.openxmlformats.org/officeDocument/2006/relationships" xmlns:m="http://schemas.openxmlformats.org/officeDocument/2006/math" xmlns:v="urn:schemas-microsoft-com:vml" xmlns:wp="http://schemas.openxmlformats.org/drawingml/2006/wordprocessingDrawing" xmlns:w10="urn:schemas-microsoft-com:office:word" xmlns:w="http://schemas.openxmlformats.org/wordprocessingml/2006/main" xmlns:wne="http://schemas.microsoft.com/office/word/2006/wordml">
   <w:abstractNum w:abstractNumId="0">
     <w:nsid w:val="04317CEE"/>
     <w:multiLevelType w:val="hybridMultilevel"/>
@@ -8814,7 +8350,7 @@
 </file>
 
 <file path=word/styles.xml><?xml version="1.0" encoding="utf-8"?>
-<w:styles xmlns:mc="http://schemas.openxmlformats.org/markup-compatibility/2006" xmlns:r="http://schemas.openxmlformats.org/officeDocument/2006/relationships" xmlns:w="http://schemas.openxmlformats.org/wordprocessingml/2006/main" xmlns:w14="http://schemas.microsoft.com/office/word/2010/wordml" mc:Ignorable="w14">
+<w:styles xmlns:r="http://schemas.openxmlformats.org/officeDocument/2006/relationships" xmlns:w="http://schemas.openxmlformats.org/wordprocessingml/2006/main">
   <w:docDefaults>
     <w:rPrDefault>
       <w:rPr>
@@ -9202,6 +8738,7 @@
     <w:uiPriority w:val="99"/>
     <w:semiHidden/>
     <w:unhideWhenUsed/>
+    <w:qFormat/>
     <w:tblPr>
       <w:tblInd w:w="0" w:type="dxa"/>
       <w:tblCellMar>
@@ -10650,7 +10187,7 @@
       </w:tcPr>
     </w:tblStylePr>
   </w:style>
-  <w:style w:type="table" w:styleId="LightList">
+  <w:style w:type="table" w:customStyle="1" w:styleId="LightList">
     <w:name w:val="Light List"/>
     <w:basedOn w:val="TableNormal"/>
     <w:uiPriority w:val="61"/>
@@ -10839,7 +10376,7 @@
       </w:tcPr>
     </w:tblStylePr>
   </w:style>
-  <w:style w:type="table" w:styleId="LightList-Accent1">
+  <w:style w:type="table" w:customStyle="1" w:styleId="LightList-Accent1">
     <w:name w:val="Light List Accent 1"/>
     <w:basedOn w:val="TableNormal"/>
     <w:uiPriority w:val="61"/>
@@ -11284,7 +10821,7 @@
       </w:tcPr>
     </w:tblStylePr>
   </w:style>
-  <w:style w:type="table" w:styleId="LightShading-Accent1">
+  <w:style w:type="table" w:customStyle="1" w:styleId="LightShading-Accent1">
     <w:name w:val="Light Shading Accent 1"/>
     <w:basedOn w:val="TableNormal"/>
     <w:uiPriority w:val="60"/>
@@ -11384,7 +10921,7 @@
       </w:tcPr>
     </w:tblStylePr>
   </w:style>
-  <w:style w:type="table" w:styleId="LightGrid-Accent1">
+  <w:style w:type="table" w:customStyle="1" w:styleId="LightGrid-Accent1">
     <w:name w:val="Light Grid Accent 1"/>
     <w:basedOn w:val="TableNormal"/>
     <w:uiPriority w:val="62"/>
@@ -11511,7 +11048,7 @@
       </w:tcPr>
     </w:tblStylePr>
   </w:style>
-  <w:style w:type="table" w:styleId="MediumList1-Accent1">
+  <w:style w:type="table" w:customStyle="1" w:styleId="MediumList1-Accent1">
     <w:name w:val="Medium List 1 Accent 1"/>
     <w:basedOn w:val="TableNormal"/>
     <w:uiPriority w:val="65"/>
@@ -15231,7 +14768,7 @@
 </file>
 
 <file path=customXml/itemProps1.xml><?xml version="1.0" encoding="utf-8"?>
-<ds:datastoreItem xmlns:ds="http://schemas.openxmlformats.org/officeDocument/2006/customXml" ds:itemID="{06752A3B-1294-42A7-BAA0-DBE8CF4F7D77}">
+<ds:datastoreItem xmlns:ds="http://schemas.openxmlformats.org/officeDocument/2006/customXml" ds:itemID="{04C803D3-FC60-48E9-AD4B-DB3C738036B9}">
   <ds:schemaRefs>
     <ds:schemaRef ds:uri="http://schemas.openxmlformats.org/officeDocument/2006/bibliography"/>
   </ds:schemaRefs>

</xml_diff>

<commit_message>
Just did final organization
</commit_message>
<xml_diff>
--- a/src/Software Requirements Document.docx
+++ b/src/Software Requirements Document.docx
@@ -71,28 +71,12 @@
           <w:rStyle w:val="SubtleEmphasis"/>
         </w:rPr>
       </w:pPr>
-      <w:proofErr w:type="spellStart"/>
       <w:r>
         <w:rPr>
           <w:rStyle w:val="SubtleEmphasis"/>
         </w:rPr>
-        <w:t>Anudeep</w:t>
-      </w:r>
-      <w:proofErr w:type="spellEnd"/>
-      <w:r>
-        <w:rPr>
-          <w:rStyle w:val="SubtleEmphasis"/>
-        </w:rPr>
-        <w:t xml:space="preserve"> </w:t>
-      </w:r>
-      <w:proofErr w:type="spellStart"/>
-      <w:r>
-        <w:rPr>
-          <w:rStyle w:val="SubtleEmphasis"/>
-        </w:rPr>
-        <w:t>Potlapally</w:t>
-      </w:r>
-      <w:proofErr w:type="spellEnd"/>
+        <w:t>Anudeep Potlapally</w:t>
+      </w:r>
     </w:p>
     <w:p>
       <w:pPr>
@@ -354,39 +338,8 @@
                 <w:bCs w:val="0"/>
                 <w:color w:val="auto"/>
               </w:rPr>
-              <w:t xml:space="preserve">Travis Rous &amp; </w:t>
-            </w:r>
-            <w:proofErr w:type="spellStart"/>
-            <w:r>
-              <w:rPr>
-                <w:rStyle w:val="IntenseEmphasis"/>
-                <w:b w:val="0"/>
-                <w:bCs w:val="0"/>
-                <w:color w:val="auto"/>
-              </w:rPr>
-              <w:t>Anudeep</w:t>
-            </w:r>
-            <w:proofErr w:type="spellEnd"/>
-            <w:r>
-              <w:rPr>
-                <w:rStyle w:val="IntenseEmphasis"/>
-                <w:b w:val="0"/>
-                <w:bCs w:val="0"/>
-                <w:color w:val="auto"/>
-              </w:rPr>
-              <w:t xml:space="preserve"> </w:t>
-            </w:r>
-            <w:proofErr w:type="spellStart"/>
-            <w:r>
-              <w:rPr>
-                <w:rStyle w:val="IntenseEmphasis"/>
-                <w:b w:val="0"/>
-                <w:bCs w:val="0"/>
-                <w:color w:val="auto"/>
-              </w:rPr>
-              <w:t>Potlapally</w:t>
-            </w:r>
-            <w:proofErr w:type="spellEnd"/>
+              <w:t>Travis Rous &amp; Anudeep Potlapally</w:t>
+            </w:r>
           </w:p>
         </w:tc>
         <w:tc>
@@ -497,39 +450,8 @@
                 <w:bCs w:val="0"/>
                 <w:color w:val="auto"/>
               </w:rPr>
-              <w:t xml:space="preserve">Travis Rous &amp; </w:t>
-            </w:r>
-            <w:proofErr w:type="spellStart"/>
-            <w:r>
-              <w:rPr>
-                <w:rStyle w:val="IntenseEmphasis"/>
-                <w:b w:val="0"/>
-                <w:bCs w:val="0"/>
-                <w:color w:val="auto"/>
-              </w:rPr>
-              <w:t>Anudeep</w:t>
-            </w:r>
-            <w:proofErr w:type="spellEnd"/>
-            <w:r>
-              <w:rPr>
-                <w:rStyle w:val="IntenseEmphasis"/>
-                <w:b w:val="0"/>
-                <w:bCs w:val="0"/>
-                <w:color w:val="auto"/>
-              </w:rPr>
-              <w:t xml:space="preserve"> </w:t>
-            </w:r>
-            <w:proofErr w:type="spellStart"/>
-            <w:r>
-              <w:rPr>
-                <w:rStyle w:val="IntenseEmphasis"/>
-                <w:b w:val="0"/>
-                <w:bCs w:val="0"/>
-                <w:color w:val="auto"/>
-              </w:rPr>
-              <w:t>Potlapally</w:t>
-            </w:r>
-            <w:proofErr w:type="spellEnd"/>
+              <w:t>Travis Rous &amp; Anudeep Potlapally</w:t>
+            </w:r>
           </w:p>
         </w:tc>
         <w:tc>
@@ -641,39 +563,8 @@
                 <w:bCs w:val="0"/>
                 <w:color w:val="auto"/>
               </w:rPr>
-              <w:t xml:space="preserve">Travis Rous &amp; </w:t>
-            </w:r>
-            <w:proofErr w:type="spellStart"/>
-            <w:r>
-              <w:rPr>
-                <w:rStyle w:val="IntenseEmphasis"/>
-                <w:b w:val="0"/>
-                <w:bCs w:val="0"/>
-                <w:color w:val="auto"/>
-              </w:rPr>
-              <w:t>Anudeep</w:t>
-            </w:r>
-            <w:proofErr w:type="spellEnd"/>
-            <w:r>
-              <w:rPr>
-                <w:rStyle w:val="IntenseEmphasis"/>
-                <w:b w:val="0"/>
-                <w:bCs w:val="0"/>
-                <w:color w:val="auto"/>
-              </w:rPr>
-              <w:t xml:space="preserve"> </w:t>
-            </w:r>
-            <w:proofErr w:type="spellStart"/>
-            <w:r>
-              <w:rPr>
-                <w:rStyle w:val="IntenseEmphasis"/>
-                <w:b w:val="0"/>
-                <w:bCs w:val="0"/>
-                <w:color w:val="auto"/>
-              </w:rPr>
-              <w:t>Potlapally</w:t>
-            </w:r>
-            <w:proofErr w:type="spellEnd"/>
+              <w:t>Travis Rous &amp; Anudeep Potlapally</w:t>
+            </w:r>
           </w:p>
         </w:tc>
         <w:tc>
@@ -784,39 +675,8 @@
                 <w:bCs w:val="0"/>
                 <w:color w:val="auto"/>
               </w:rPr>
-              <w:t xml:space="preserve">Travis Rous &amp; </w:t>
-            </w:r>
-            <w:proofErr w:type="spellStart"/>
-            <w:r>
-              <w:rPr>
-                <w:rStyle w:val="IntenseEmphasis"/>
-                <w:b w:val="0"/>
-                <w:bCs w:val="0"/>
-                <w:color w:val="auto"/>
-              </w:rPr>
-              <w:t>Anudeep</w:t>
-            </w:r>
-            <w:proofErr w:type="spellEnd"/>
-            <w:r>
-              <w:rPr>
-                <w:rStyle w:val="IntenseEmphasis"/>
-                <w:b w:val="0"/>
-                <w:bCs w:val="0"/>
-                <w:color w:val="auto"/>
-              </w:rPr>
-              <w:t xml:space="preserve"> </w:t>
-            </w:r>
-            <w:proofErr w:type="spellStart"/>
-            <w:r>
-              <w:rPr>
-                <w:rStyle w:val="IntenseEmphasis"/>
-                <w:b w:val="0"/>
-                <w:bCs w:val="0"/>
-                <w:color w:val="auto"/>
-              </w:rPr>
-              <w:t>Potlapally</w:t>
-            </w:r>
-            <w:proofErr w:type="spellEnd"/>
+              <w:t>Travis Rous &amp; Anudeep Potlapally</w:t>
+            </w:r>
           </w:p>
         </w:tc>
         <w:tc>
@@ -941,7 +801,6 @@
                 <w:color w:val="auto"/>
               </w:rPr>
             </w:pPr>
-            <w:proofErr w:type="spellStart"/>
             <w:r>
               <w:rPr>
                 <w:rStyle w:val="IntenseEmphasis"/>
@@ -949,29 +808,8 @@
                 <w:bCs w:val="0"/>
                 <w:color w:val="auto"/>
               </w:rPr>
-              <w:t>Anudeep</w:t>
-            </w:r>
-            <w:proofErr w:type="spellEnd"/>
-            <w:r>
-              <w:rPr>
-                <w:rStyle w:val="IntenseEmphasis"/>
-                <w:b w:val="0"/>
-                <w:bCs w:val="0"/>
-                <w:color w:val="auto"/>
-              </w:rPr>
-              <w:t xml:space="preserve"> </w:t>
-            </w:r>
-            <w:proofErr w:type="spellStart"/>
-            <w:r>
-              <w:rPr>
-                <w:rStyle w:val="IntenseEmphasis"/>
-                <w:b w:val="0"/>
-                <w:bCs w:val="0"/>
-                <w:color w:val="auto"/>
-              </w:rPr>
-              <w:t>Potlapally</w:t>
-            </w:r>
-            <w:proofErr w:type="spellEnd"/>
+              <w:t>Anudeep Potlapally</w:t>
+            </w:r>
           </w:p>
         </w:tc>
         <w:tc>
@@ -1048,8 +886,6 @@
         </w:rPr>
         <w:br w:type="page"/>
       </w:r>
-      <w:bookmarkStart w:id="0" w:name="_GoBack"/>
-      <w:bookmarkEnd w:id="0"/>
     </w:p>
     <w:p>
       <w:pPr>
@@ -1115,7 +951,7 @@
           <w:r>
             <w:fldChar w:fldCharType="separate"/>
           </w:r>
-          <w:hyperlink w:anchor="_Toc354582333" w:history="1">
+          <w:hyperlink w:anchor="_Toc354642231" w:history="1">
             <w:r>
               <w:rPr>
                 <w:rStyle w:val="Hyperlink"/>
@@ -1155,7 +991,7 @@
                 <w:noProof/>
                 <w:webHidden/>
               </w:rPr>
-              <w:instrText xml:space="preserve"> PAGEREF _Toc354582333 \h </w:instrText>
+              <w:instrText xml:space="preserve"> PAGEREF _Toc354642231 \h </w:instrText>
             </w:r>
             <w:r>
               <w:rPr>
@@ -1197,7 +1033,7 @@
               <w:noProof/>
             </w:rPr>
           </w:pPr>
-          <w:hyperlink w:anchor="_Toc354582334" w:history="1">
+          <w:hyperlink w:anchor="_Toc354642232" w:history="1">
             <w:r>
               <w:rPr>
                 <w:rStyle w:val="Hyperlink"/>
@@ -1237,7 +1073,7 @@
                 <w:noProof/>
                 <w:webHidden/>
               </w:rPr>
-              <w:instrText xml:space="preserve"> PAGEREF _Toc354582334 \h </w:instrText>
+              <w:instrText xml:space="preserve"> PAGEREF _Toc354642232 \h </w:instrText>
             </w:r>
             <w:r>
               <w:rPr>
@@ -1279,7 +1115,7 @@
               <w:noProof/>
             </w:rPr>
           </w:pPr>
-          <w:hyperlink w:anchor="_Toc354582335" w:history="1">
+          <w:hyperlink w:anchor="_Toc354642233" w:history="1">
             <w:r>
               <w:rPr>
                 <w:rStyle w:val="Hyperlink"/>
@@ -1319,7 +1155,7 @@
                 <w:noProof/>
                 <w:webHidden/>
               </w:rPr>
-              <w:instrText xml:space="preserve"> PAGEREF _Toc354582335 \h </w:instrText>
+              <w:instrText xml:space="preserve"> PAGEREF _Toc354642233 \h </w:instrText>
             </w:r>
             <w:r>
               <w:rPr>
@@ -1360,7 +1196,7 @@
               <w:noProof/>
             </w:rPr>
           </w:pPr>
-          <w:hyperlink w:anchor="_Toc354582336" w:history="1">
+          <w:hyperlink w:anchor="_Toc354642234" w:history="1">
             <w:r>
               <w:rPr>
                 <w:rStyle w:val="Hyperlink"/>
@@ -1400,7 +1236,7 @@
                 <w:noProof/>
                 <w:webHidden/>
               </w:rPr>
-              <w:instrText xml:space="preserve"> PAGEREF _Toc354582336 \h </w:instrText>
+              <w:instrText xml:space="preserve"> PAGEREF _Toc354642234 \h </w:instrText>
             </w:r>
             <w:r>
               <w:rPr>
@@ -1442,7 +1278,7 @@
               <w:noProof/>
             </w:rPr>
           </w:pPr>
-          <w:hyperlink w:anchor="_Toc354582337" w:history="1">
+          <w:hyperlink w:anchor="_Toc354642235" w:history="1">
             <w:r>
               <w:rPr>
                 <w:rStyle w:val="Hyperlink"/>
@@ -1482,7 +1318,7 @@
                 <w:noProof/>
                 <w:webHidden/>
               </w:rPr>
-              <w:instrText xml:space="preserve"> PAGEREF _Toc354582337 \h </w:instrText>
+              <w:instrText xml:space="preserve"> PAGEREF _Toc354642235 \h </w:instrText>
             </w:r>
             <w:r>
               <w:rPr>
@@ -1524,7 +1360,7 @@
               <w:noProof/>
             </w:rPr>
           </w:pPr>
-          <w:hyperlink w:anchor="_Toc354582338" w:history="1">
+          <w:hyperlink w:anchor="_Toc354642236" w:history="1">
             <w:r>
               <w:rPr>
                 <w:rStyle w:val="Hyperlink"/>
@@ -1564,7 +1400,7 @@
                 <w:noProof/>
                 <w:webHidden/>
               </w:rPr>
-              <w:instrText xml:space="preserve"> PAGEREF _Toc354582338 \h </w:instrText>
+              <w:instrText xml:space="preserve"> PAGEREF _Toc354642236 \h </w:instrText>
             </w:r>
             <w:r>
               <w:rPr>
@@ -1606,7 +1442,7 @@
               <w:noProof/>
             </w:rPr>
           </w:pPr>
-          <w:hyperlink w:anchor="_Toc354582339" w:history="1">
+          <w:hyperlink w:anchor="_Toc354642237" w:history="1">
             <w:r>
               <w:rPr>
                 <w:rStyle w:val="Hyperlink"/>
@@ -1646,7 +1482,7 @@
                 <w:noProof/>
                 <w:webHidden/>
               </w:rPr>
-              <w:instrText xml:space="preserve"> PAGEREF _Toc354582339 \h </w:instrText>
+              <w:instrText xml:space="preserve"> PAGEREF _Toc354642237 \h </w:instrText>
             </w:r>
             <w:r>
               <w:rPr>
@@ -1687,7 +1523,7 @@
               <w:noProof/>
             </w:rPr>
           </w:pPr>
-          <w:hyperlink w:anchor="_Toc354582340" w:history="1">
+          <w:hyperlink w:anchor="_Toc354642238" w:history="1">
             <w:r>
               <w:rPr>
                 <w:rStyle w:val="Hyperlink"/>
@@ -1727,7 +1563,7 @@
                 <w:noProof/>
                 <w:webHidden/>
               </w:rPr>
-              <w:instrText xml:space="preserve"> PAGEREF _Toc354582340 \h </w:instrText>
+              <w:instrText xml:space="preserve"> PAGEREF _Toc354642238 \h </w:instrText>
             </w:r>
             <w:r>
               <w:rPr>
@@ -1768,7 +1604,7 @@
               <w:noProof/>
             </w:rPr>
           </w:pPr>
-          <w:hyperlink w:anchor="_Toc354582341" w:history="1">
+          <w:hyperlink w:anchor="_Toc354642239" w:history="1">
             <w:r>
               <w:rPr>
                 <w:rStyle w:val="Hyperlink"/>
@@ -1808,7 +1644,7 @@
                 <w:noProof/>
                 <w:webHidden/>
               </w:rPr>
-              <w:instrText xml:space="preserve"> PAGEREF _Toc354582341 \h </w:instrText>
+              <w:instrText xml:space="preserve"> PAGEREF _Toc354642239 \h </w:instrText>
             </w:r>
             <w:r>
               <w:rPr>
@@ -1850,7 +1686,7 @@
               <w:noProof/>
             </w:rPr>
           </w:pPr>
-          <w:hyperlink w:anchor="_Toc354582342" w:history="1">
+          <w:hyperlink w:anchor="_Toc354642240" w:history="1">
             <w:r>
               <w:rPr>
                 <w:rStyle w:val="Hyperlink"/>
@@ -1890,7 +1726,7 @@
                 <w:noProof/>
                 <w:webHidden/>
               </w:rPr>
-              <w:instrText xml:space="preserve"> PAGEREF _Toc354582342 \h </w:instrText>
+              <w:instrText xml:space="preserve"> PAGEREF _Toc354642240 \h </w:instrText>
             </w:r>
             <w:r>
               <w:rPr>
@@ -1932,7 +1768,7 @@
               <w:noProof/>
             </w:rPr>
           </w:pPr>
-          <w:hyperlink w:anchor="_Toc354582343" w:history="1">
+          <w:hyperlink w:anchor="_Toc354642241" w:history="1">
             <w:r>
               <w:rPr>
                 <w:rStyle w:val="Hyperlink"/>
@@ -1972,7 +1808,7 @@
                 <w:noProof/>
                 <w:webHidden/>
               </w:rPr>
-              <w:instrText xml:space="preserve"> PAGEREF _Toc354582343 \h </w:instrText>
+              <w:instrText xml:space="preserve"> PAGEREF _Toc354642241 \h </w:instrText>
             </w:r>
             <w:r>
               <w:rPr>
@@ -2014,7 +1850,7 @@
               <w:noProof/>
             </w:rPr>
           </w:pPr>
-          <w:hyperlink w:anchor="_Toc354582344" w:history="1">
+          <w:hyperlink w:anchor="_Toc354642242" w:history="1">
             <w:r>
               <w:rPr>
                 <w:rStyle w:val="Hyperlink"/>
@@ -2054,7 +1890,7 @@
                 <w:noProof/>
                 <w:webHidden/>
               </w:rPr>
-              <w:instrText xml:space="preserve"> PAGEREF _Toc354582344 \h </w:instrText>
+              <w:instrText xml:space="preserve"> PAGEREF _Toc354642242 \h </w:instrText>
             </w:r>
             <w:r>
               <w:rPr>
@@ -2096,7 +1932,7 @@
               <w:noProof/>
             </w:rPr>
           </w:pPr>
-          <w:hyperlink w:anchor="_Toc354582345" w:history="1">
+          <w:hyperlink w:anchor="_Toc354642243" w:history="1">
             <w:r>
               <w:rPr>
                 <w:rStyle w:val="Hyperlink"/>
@@ -2136,7 +1972,7 @@
                 <w:noProof/>
                 <w:webHidden/>
               </w:rPr>
-              <w:instrText xml:space="preserve"> PAGEREF _Toc354582345 \h </w:instrText>
+              <w:instrText xml:space="preserve"> PAGEREF _Toc354642243 \h </w:instrText>
             </w:r>
             <w:r>
               <w:rPr>
@@ -2177,7 +2013,7 @@
               <w:noProof/>
             </w:rPr>
           </w:pPr>
-          <w:hyperlink w:anchor="_Toc354582346" w:history="1">
+          <w:hyperlink w:anchor="_Toc354642244" w:history="1">
             <w:r>
               <w:rPr>
                 <w:rStyle w:val="Hyperlink"/>
@@ -2217,7 +2053,7 @@
                 <w:noProof/>
                 <w:webHidden/>
               </w:rPr>
-              <w:instrText xml:space="preserve"> PAGEREF _Toc354582346 \h </w:instrText>
+              <w:instrText xml:space="preserve"> PAGEREF _Toc354642244 \h </w:instrText>
             </w:r>
             <w:r>
               <w:rPr>
@@ -2259,7 +2095,7 @@
               <w:noProof/>
             </w:rPr>
           </w:pPr>
-          <w:hyperlink w:anchor="_Toc354582347" w:history="1">
+          <w:hyperlink w:anchor="_Toc354642245" w:history="1">
             <w:r>
               <w:rPr>
                 <w:rStyle w:val="Hyperlink"/>
@@ -2299,7 +2135,7 @@
                 <w:noProof/>
                 <w:webHidden/>
               </w:rPr>
-              <w:instrText xml:space="preserve"> PAGEREF _Toc354582347 \h </w:instrText>
+              <w:instrText xml:space="preserve"> PAGEREF _Toc354642245 \h </w:instrText>
             </w:r>
             <w:r>
               <w:rPr>
@@ -2341,7 +2177,7 @@
               <w:noProof/>
             </w:rPr>
           </w:pPr>
-          <w:hyperlink w:anchor="_Toc354582348" w:history="1">
+          <w:hyperlink w:anchor="_Toc354642246" w:history="1">
             <w:r>
               <w:rPr>
                 <w:rStyle w:val="Hyperlink"/>
@@ -2381,7 +2217,7 @@
                 <w:noProof/>
                 <w:webHidden/>
               </w:rPr>
-              <w:instrText xml:space="preserve"> PAGEREF _Toc354582348 \h </w:instrText>
+              <w:instrText xml:space="preserve"> PAGEREF _Toc354642246 \h </w:instrText>
             </w:r>
             <w:r>
               <w:rPr>
@@ -2423,7 +2259,7 @@
               <w:noProof/>
             </w:rPr>
           </w:pPr>
-          <w:hyperlink w:anchor="_Toc354582349" w:history="1">
+          <w:hyperlink w:anchor="_Toc354642247" w:history="1">
             <w:r>
               <w:rPr>
                 <w:rStyle w:val="Hyperlink"/>
@@ -2463,7 +2299,7 @@
                 <w:noProof/>
                 <w:webHidden/>
               </w:rPr>
-              <w:instrText xml:space="preserve"> PAGEREF _Toc354582349 \h </w:instrText>
+              <w:instrText xml:space="preserve"> PAGEREF _Toc354642247 \h </w:instrText>
             </w:r>
             <w:r>
               <w:rPr>
@@ -2505,7 +2341,7 @@
               <w:noProof/>
             </w:rPr>
           </w:pPr>
-          <w:hyperlink w:anchor="_Toc354582350" w:history="1">
+          <w:hyperlink w:anchor="_Toc354642248" w:history="1">
             <w:r>
               <w:rPr>
                 <w:rStyle w:val="Hyperlink"/>
@@ -2545,7 +2381,7 @@
                 <w:noProof/>
                 <w:webHidden/>
               </w:rPr>
-              <w:instrText xml:space="preserve"> PAGEREF _Toc354582350 \h </w:instrText>
+              <w:instrText xml:space="preserve"> PAGEREF _Toc354642248 \h </w:instrText>
             </w:r>
             <w:r>
               <w:rPr>
@@ -2587,7 +2423,7 @@
               <w:noProof/>
             </w:rPr>
           </w:pPr>
-          <w:hyperlink w:anchor="_Toc354582351" w:history="1">
+          <w:hyperlink w:anchor="_Toc354642249" w:history="1">
             <w:r>
               <w:rPr>
                 <w:rStyle w:val="Hyperlink"/>
@@ -2627,7 +2463,7 @@
                 <w:noProof/>
                 <w:webHidden/>
               </w:rPr>
-              <w:instrText xml:space="preserve"> PAGEREF _Toc354582351 \h </w:instrText>
+              <w:instrText xml:space="preserve"> PAGEREF _Toc354642249 \h </w:instrText>
             </w:r>
             <w:r>
               <w:rPr>
@@ -2669,7 +2505,7 @@
               <w:noProof/>
             </w:rPr>
           </w:pPr>
-          <w:hyperlink w:anchor="_Toc354582352" w:history="1">
+          <w:hyperlink w:anchor="_Toc354642250" w:history="1">
             <w:r>
               <w:rPr>
                 <w:rStyle w:val="Hyperlink"/>
@@ -2709,7 +2545,173 @@
                 <w:noProof/>
                 <w:webHidden/>
               </w:rPr>
-              <w:instrText xml:space="preserve"> PAGEREF _Toc354582352 \h </w:instrText>
+              <w:instrText xml:space="preserve"> PAGEREF _Toc354642250 \h </w:instrText>
+            </w:r>
+            <w:r>
+              <w:rPr>
+                <w:noProof/>
+                <w:webHidden/>
+              </w:rPr>
+            </w:r>
+            <w:r>
+              <w:rPr>
+                <w:noProof/>
+                <w:webHidden/>
+              </w:rPr>
+              <w:fldChar w:fldCharType="separate"/>
+            </w:r>
+            <w:r>
+              <w:rPr>
+                <w:noProof/>
+                <w:webHidden/>
+              </w:rPr>
+              <w:t>8</w:t>
+            </w:r>
+            <w:r>
+              <w:rPr>
+                <w:noProof/>
+                <w:webHidden/>
+              </w:rPr>
+              <w:fldChar w:fldCharType="end"/>
+            </w:r>
+          </w:hyperlink>
+          <w:bookmarkStart w:id="0" w:name="_GoBack"/>
+          <w:bookmarkEnd w:id="0"/>
+        </w:p>
+        <w:p>
+          <w:pPr>
+            <w:pStyle w:val="TOC3"/>
+            <w:tabs>
+              <w:tab w:val="left" w:pos="1540"/>
+              <w:tab w:val="right" w:leader="dot" w:pos="9350"/>
+            </w:tabs>
+            <w:rPr>
+              <w:noProof/>
+            </w:rPr>
+          </w:pPr>
+          <w:hyperlink w:anchor="_Toc354642251" w:history="1">
+            <w:r>
+              <w:rPr>
+                <w:rStyle w:val="Hyperlink"/>
+                <w:noProof/>
+              </w:rPr>
+              <w:t>5.4.1</w:t>
+            </w:r>
+            <w:r>
+              <w:rPr>
+                <w:noProof/>
+              </w:rPr>
+              <w:tab/>
+            </w:r>
+            <w:r>
+              <w:rPr>
+                <w:rStyle w:val="Hyperlink"/>
+                <w:noProof/>
+              </w:rPr>
+              <w:t>User Story #4 Breakdown</w:t>
+            </w:r>
+            <w:r>
+              <w:rPr>
+                <w:noProof/>
+                <w:webHidden/>
+              </w:rPr>
+              <w:tab/>
+            </w:r>
+            <w:r>
+              <w:rPr>
+                <w:noProof/>
+                <w:webHidden/>
+              </w:rPr>
+              <w:fldChar w:fldCharType="begin"/>
+            </w:r>
+            <w:r>
+              <w:rPr>
+                <w:noProof/>
+                <w:webHidden/>
+              </w:rPr>
+              <w:instrText xml:space="preserve"> PAGEREF _Toc354642251 \h </w:instrText>
+            </w:r>
+            <w:r>
+              <w:rPr>
+                <w:noProof/>
+                <w:webHidden/>
+              </w:rPr>
+            </w:r>
+            <w:r>
+              <w:rPr>
+                <w:noProof/>
+                <w:webHidden/>
+              </w:rPr>
+              <w:fldChar w:fldCharType="separate"/>
+            </w:r>
+            <w:r>
+              <w:rPr>
+                <w:noProof/>
+                <w:webHidden/>
+              </w:rPr>
+              <w:t>8</w:t>
+            </w:r>
+            <w:r>
+              <w:rPr>
+                <w:noProof/>
+                <w:webHidden/>
+              </w:rPr>
+              <w:fldChar w:fldCharType="end"/>
+            </w:r>
+          </w:hyperlink>
+        </w:p>
+        <w:p>
+          <w:pPr>
+            <w:pStyle w:val="TOC2"/>
+            <w:tabs>
+              <w:tab w:val="left" w:pos="1100"/>
+              <w:tab w:val="right" w:leader="dot" w:pos="9350"/>
+            </w:tabs>
+            <w:rPr>
+              <w:noProof/>
+            </w:rPr>
+          </w:pPr>
+          <w:hyperlink w:anchor="_Toc354642252" w:history="1">
+            <w:r>
+              <w:rPr>
+                <w:rStyle w:val="Hyperlink"/>
+                <w:noProof/>
+              </w:rPr>
+              <w:t>5.5</w:t>
+            </w:r>
+            <w:r>
+              <w:rPr>
+                <w:noProof/>
+              </w:rPr>
+              <w:tab/>
+            </w:r>
+            <w:r>
+              <w:rPr>
+                <w:rStyle w:val="Hyperlink"/>
+                <w:noProof/>
+              </w:rPr>
+              <w:t>User Story #5</w:t>
+            </w:r>
+            <w:r>
+              <w:rPr>
+                <w:noProof/>
+                <w:webHidden/>
+              </w:rPr>
+              <w:tab/>
+            </w:r>
+            <w:r>
+              <w:rPr>
+                <w:noProof/>
+                <w:webHidden/>
+              </w:rPr>
+              <w:fldChar w:fldCharType="begin"/>
+            </w:r>
+            <w:r>
+              <w:rPr>
+                <w:noProof/>
+                <w:webHidden/>
+              </w:rPr>
+              <w:instrText xml:space="preserve"> PAGEREF _Toc354642252 \h </w:instrText>
             </w:r>
             <w:r>
               <w:rPr>
@@ -2751,13 +2753,13 @@
               <w:noProof/>
             </w:rPr>
           </w:pPr>
-          <w:hyperlink w:anchor="_Toc354582353" w:history="1">
+          <w:hyperlink w:anchor="_Toc354642253" w:history="1">
             <w:r>
               <w:rPr>
                 <w:rStyle w:val="Hyperlink"/>
                 <w:noProof/>
               </w:rPr>
-              <w:t>5.4.1</w:t>
+              <w:t>5.5.1</w:t>
             </w:r>
             <w:r>
               <w:rPr>
@@ -2770,7 +2772,7 @@
                 <w:rStyle w:val="Hyperlink"/>
                 <w:noProof/>
               </w:rPr>
-              <w:t>User Story #4 Breakdown</w:t>
+              <w:t>User Story #5 Breakdown</w:t>
             </w:r>
             <w:r>
               <w:rPr>
@@ -2791,7 +2793,7 @@
                 <w:noProof/>
                 <w:webHidden/>
               </w:rPr>
-              <w:instrText xml:space="preserve"> PAGEREF _Toc354582353 \h </w:instrText>
+              <w:instrText xml:space="preserve"> PAGEREF _Toc354642253 \h </w:instrText>
             </w:r>
             <w:r>
               <w:rPr>
@@ -2811,7 +2813,7 @@
                 <w:noProof/>
                 <w:webHidden/>
               </w:rPr>
-              <w:t>8</w:t>
+              <w:t>9</w:t>
             </w:r>
             <w:r>
               <w:rPr>
@@ -2833,13 +2835,13 @@
               <w:noProof/>
             </w:rPr>
           </w:pPr>
-          <w:hyperlink w:anchor="_Toc354582354" w:history="1">
+          <w:hyperlink w:anchor="_Toc354642254" w:history="1">
             <w:r>
               <w:rPr>
                 <w:rStyle w:val="Hyperlink"/>
                 <w:noProof/>
               </w:rPr>
-              <w:t>5.5</w:t>
+              <w:t>5.6</w:t>
             </w:r>
             <w:r>
               <w:rPr>
@@ -2852,7 +2854,7 @@
                 <w:rStyle w:val="Hyperlink"/>
                 <w:noProof/>
               </w:rPr>
-              <w:t>User Story #5</w:t>
+              <w:t>User Story #6</w:t>
             </w:r>
             <w:r>
               <w:rPr>
@@ -2873,7 +2875,7 @@
                 <w:noProof/>
                 <w:webHidden/>
               </w:rPr>
-              <w:instrText xml:space="preserve"> PAGEREF _Toc354582354 \h </w:instrText>
+              <w:instrText xml:space="preserve"> PAGEREF _Toc354642254 \h </w:instrText>
             </w:r>
             <w:r>
               <w:rPr>
@@ -2893,7 +2895,89 @@
                 <w:noProof/>
                 <w:webHidden/>
               </w:rPr>
-              <w:t>8</w:t>
+              <w:t>9</w:t>
+            </w:r>
+            <w:r>
+              <w:rPr>
+                <w:noProof/>
+                <w:webHidden/>
+              </w:rPr>
+              <w:fldChar w:fldCharType="end"/>
+            </w:r>
+          </w:hyperlink>
+        </w:p>
+        <w:p>
+          <w:pPr>
+            <w:pStyle w:val="TOC2"/>
+            <w:tabs>
+              <w:tab w:val="left" w:pos="1100"/>
+              <w:tab w:val="right" w:leader="dot" w:pos="9350"/>
+            </w:tabs>
+            <w:rPr>
+              <w:noProof/>
+            </w:rPr>
+          </w:pPr>
+          <w:hyperlink w:anchor="_Toc354642255" w:history="1">
+            <w:r>
+              <w:rPr>
+                <w:rStyle w:val="Hyperlink"/>
+                <w:noProof/>
+              </w:rPr>
+              <w:t>5.7</w:t>
+            </w:r>
+            <w:r>
+              <w:rPr>
+                <w:noProof/>
+              </w:rPr>
+              <w:tab/>
+            </w:r>
+            <w:r>
+              <w:rPr>
+                <w:rStyle w:val="Hyperlink"/>
+                <w:noProof/>
+              </w:rPr>
+              <w:t>User Story #7</w:t>
+            </w:r>
+            <w:r>
+              <w:rPr>
+                <w:noProof/>
+                <w:webHidden/>
+              </w:rPr>
+              <w:tab/>
+            </w:r>
+            <w:r>
+              <w:rPr>
+                <w:noProof/>
+                <w:webHidden/>
+              </w:rPr>
+              <w:fldChar w:fldCharType="begin"/>
+            </w:r>
+            <w:r>
+              <w:rPr>
+                <w:noProof/>
+                <w:webHidden/>
+              </w:rPr>
+              <w:instrText xml:space="preserve"> PAGEREF _Toc354642255 \h </w:instrText>
+            </w:r>
+            <w:r>
+              <w:rPr>
+                <w:noProof/>
+                <w:webHidden/>
+              </w:rPr>
+            </w:r>
+            <w:r>
+              <w:rPr>
+                <w:noProof/>
+                <w:webHidden/>
+              </w:rPr>
+              <w:fldChar w:fldCharType="separate"/>
+            </w:r>
+            <w:r>
+              <w:rPr>
+                <w:noProof/>
+                <w:webHidden/>
+              </w:rPr>
+              <w:t>9</w:t>
             </w:r>
             <w:r>
               <w:rPr>
@@ -2915,13 +2999,13 @@
               <w:noProof/>
             </w:rPr>
           </w:pPr>
-          <w:hyperlink w:anchor="_Toc354582355" w:history="1">
+          <w:hyperlink w:anchor="_Toc354642256" w:history="1">
             <w:r>
               <w:rPr>
                 <w:rStyle w:val="Hyperlink"/>
                 <w:noProof/>
               </w:rPr>
-              <w:t>5.5.1</w:t>
+              <w:t>5.7.1</w:t>
             </w:r>
             <w:r>
               <w:rPr>
@@ -2934,7 +3018,7 @@
                 <w:rStyle w:val="Hyperlink"/>
                 <w:noProof/>
               </w:rPr>
-              <w:t>User Story #5 Breakdown</w:t>
+              <w:t>User Story #7 Breakdown</w:t>
             </w:r>
             <w:r>
               <w:rPr>
@@ -2955,7 +3039,7 @@
                 <w:noProof/>
                 <w:webHidden/>
               </w:rPr>
-              <w:instrText xml:space="preserve"> PAGEREF _Toc354582355 \h </w:instrText>
+              <w:instrText xml:space="preserve"> PAGEREF _Toc354642256 \h </w:instrText>
             </w:r>
             <w:r>
               <w:rPr>
@@ -2997,13 +3081,13 @@
               <w:noProof/>
             </w:rPr>
           </w:pPr>
-          <w:hyperlink w:anchor="_Toc354582356" w:history="1">
+          <w:hyperlink w:anchor="_Toc354642257" w:history="1">
             <w:r>
               <w:rPr>
                 <w:rStyle w:val="Hyperlink"/>
                 <w:noProof/>
               </w:rPr>
-              <w:t>5.6</w:t>
+              <w:t>5.8</w:t>
             </w:r>
             <w:r>
               <w:rPr>
@@ -3016,7 +3100,7 @@
                 <w:rStyle w:val="Hyperlink"/>
                 <w:noProof/>
               </w:rPr>
-              <w:t>User Story #6</w:t>
+              <w:t>User Story #8</w:t>
             </w:r>
             <w:r>
               <w:rPr>
@@ -3037,7 +3121,7 @@
                 <w:noProof/>
                 <w:webHidden/>
               </w:rPr>
-              <w:instrText xml:space="preserve"> PAGEREF _Toc354582356 \h </w:instrText>
+              <w:instrText xml:space="preserve"> PAGEREF _Toc354642257 \h </w:instrText>
             </w:r>
             <w:r>
               <w:rPr>
@@ -3079,13 +3163,13 @@
               <w:noProof/>
             </w:rPr>
           </w:pPr>
-          <w:hyperlink w:anchor="_Toc354582357" w:history="1">
+          <w:hyperlink w:anchor="_Toc354642258" w:history="1">
             <w:r>
               <w:rPr>
                 <w:rStyle w:val="Hyperlink"/>
                 <w:noProof/>
               </w:rPr>
-              <w:t>5.7</w:t>
+              <w:t>5.9</w:t>
             </w:r>
             <w:r>
               <w:rPr>
@@ -3098,7 +3182,7 @@
                 <w:rStyle w:val="Hyperlink"/>
                 <w:noProof/>
               </w:rPr>
-              <w:t>User Story #7</w:t>
+              <w:t>User Story #9</w:t>
             </w:r>
             <w:r>
               <w:rPr>
@@ -3119,7 +3203,7 @@
                 <w:noProof/>
                 <w:webHidden/>
               </w:rPr>
-              <w:instrText xml:space="preserve"> PAGEREF _Toc354582357 \h </w:instrText>
+              <w:instrText xml:space="preserve"> PAGEREF _Toc354642258 \h </w:instrText>
             </w:r>
             <w:r>
               <w:rPr>
@@ -3161,13 +3245,13 @@
               <w:noProof/>
             </w:rPr>
           </w:pPr>
-          <w:hyperlink w:anchor="_Toc354582358" w:history="1">
+          <w:hyperlink w:anchor="_Toc354642259" w:history="1">
             <w:r>
               <w:rPr>
                 <w:rStyle w:val="Hyperlink"/>
                 <w:noProof/>
               </w:rPr>
-              <w:t>5.7.1</w:t>
+              <w:t>5.9.1</w:t>
             </w:r>
             <w:r>
               <w:rPr>
@@ -3180,7 +3264,7 @@
                 <w:rStyle w:val="Hyperlink"/>
                 <w:noProof/>
               </w:rPr>
-              <w:t>User Story #7 Breakdown</w:t>
+              <w:t>User Story #9 Breakdown</w:t>
             </w:r>
             <w:r>
               <w:rPr>
@@ -3201,7 +3285,7 @@
                 <w:noProof/>
                 <w:webHidden/>
               </w:rPr>
-              <w:instrText xml:space="preserve"> PAGEREF _Toc354582358 \h </w:instrText>
+              <w:instrText xml:space="preserve"> PAGEREF _Toc354642259 \h </w:instrText>
             </w:r>
             <w:r>
               <w:rPr>
@@ -3236,20 +3320,20 @@
           <w:pPr>
             <w:pStyle w:val="TOC2"/>
             <w:tabs>
-              <w:tab w:val="left" w:pos="1100"/>
+              <w:tab w:val="left" w:pos="1320"/>
               <w:tab w:val="right" w:leader="dot" w:pos="9350"/>
             </w:tabs>
             <w:rPr>
               <w:noProof/>
             </w:rPr>
           </w:pPr>
-          <w:hyperlink w:anchor="_Toc354582359" w:history="1">
+          <w:hyperlink w:anchor="_Toc354642260" w:history="1">
             <w:r>
               <w:rPr>
                 <w:rStyle w:val="Hyperlink"/>
                 <w:noProof/>
               </w:rPr>
-              <w:t>5.8</w:t>
+              <w:t>5.10</w:t>
             </w:r>
             <w:r>
               <w:rPr>
@@ -3262,7 +3346,7 @@
                 <w:rStyle w:val="Hyperlink"/>
                 <w:noProof/>
               </w:rPr>
-              <w:t>User Story #8</w:t>
+              <w:t>User Story #10</w:t>
             </w:r>
             <w:r>
               <w:rPr>
@@ -3283,89 +3367,7 @@
                 <w:noProof/>
                 <w:webHidden/>
               </w:rPr>
-              <w:instrText xml:space="preserve"> PAGEREF _Toc354582359 \h </w:instrText>
-            </w:r>
-            <w:r>
-              <w:rPr>
-                <w:noProof/>
-                <w:webHidden/>
-              </w:rPr>
-            </w:r>
-            <w:r>
-              <w:rPr>
-                <w:noProof/>
-                <w:webHidden/>
-              </w:rPr>
-              <w:fldChar w:fldCharType="separate"/>
-            </w:r>
-            <w:r>
-              <w:rPr>
-                <w:noProof/>
-                <w:webHidden/>
-              </w:rPr>
-              <w:t>9</w:t>
-            </w:r>
-            <w:r>
-              <w:rPr>
-                <w:noProof/>
-                <w:webHidden/>
-              </w:rPr>
-              <w:fldChar w:fldCharType="end"/>
-            </w:r>
-          </w:hyperlink>
-        </w:p>
-        <w:p>
-          <w:pPr>
-            <w:pStyle w:val="TOC2"/>
-            <w:tabs>
-              <w:tab w:val="left" w:pos="1100"/>
-              <w:tab w:val="right" w:leader="dot" w:pos="9350"/>
-            </w:tabs>
-            <w:rPr>
-              <w:noProof/>
-            </w:rPr>
-          </w:pPr>
-          <w:hyperlink w:anchor="_Toc354582360" w:history="1">
-            <w:r>
-              <w:rPr>
-                <w:rStyle w:val="Hyperlink"/>
-                <w:noProof/>
-              </w:rPr>
-              <w:t>5.9</w:t>
-            </w:r>
-            <w:r>
-              <w:rPr>
-                <w:noProof/>
-              </w:rPr>
-              <w:tab/>
-            </w:r>
-            <w:r>
-              <w:rPr>
-                <w:rStyle w:val="Hyperlink"/>
-                <w:noProof/>
-              </w:rPr>
-              <w:t>User Story #9</w:t>
-            </w:r>
-            <w:r>
-              <w:rPr>
-                <w:noProof/>
-                <w:webHidden/>
-              </w:rPr>
-              <w:tab/>
-            </w:r>
-            <w:r>
-              <w:rPr>
-                <w:noProof/>
-                <w:webHidden/>
-              </w:rPr>
-              <w:fldChar w:fldCharType="begin"/>
-            </w:r>
-            <w:r>
-              <w:rPr>
-                <w:noProof/>
-                <w:webHidden/>
-              </w:rPr>
-              <w:instrText xml:space="preserve"> PAGEREF _Toc354582360 \h </w:instrText>
+              <w:instrText xml:space="preserve"> PAGEREF _Toc354642260 \h </w:instrText>
             </w:r>
             <w:r>
               <w:rPr>
@@ -3407,13 +3409,13 @@
               <w:noProof/>
             </w:rPr>
           </w:pPr>
-          <w:hyperlink w:anchor="_Toc354582361" w:history="1">
+          <w:hyperlink w:anchor="_Toc354642261" w:history="1">
             <w:r>
               <w:rPr>
                 <w:rStyle w:val="Hyperlink"/>
                 <w:noProof/>
               </w:rPr>
-              <w:t>5.9.1</w:t>
+              <w:t>5.10.1</w:t>
             </w:r>
             <w:r>
               <w:rPr>
@@ -3426,7 +3428,7 @@
                 <w:rStyle w:val="Hyperlink"/>
                 <w:noProof/>
               </w:rPr>
-              <w:t>User Story #9 Breakdown</w:t>
+              <w:t>User Story #10 Breakdown</w:t>
             </w:r>
             <w:r>
               <w:rPr>
@@ -3447,171 +3449,7 @@
                 <w:noProof/>
                 <w:webHidden/>
               </w:rPr>
-              <w:instrText xml:space="preserve"> PAGEREF _Toc354582361 \h </w:instrText>
-            </w:r>
-            <w:r>
-              <w:rPr>
-                <w:noProof/>
-                <w:webHidden/>
-              </w:rPr>
-            </w:r>
-            <w:r>
-              <w:rPr>
-                <w:noProof/>
-                <w:webHidden/>
-              </w:rPr>
-              <w:fldChar w:fldCharType="separate"/>
-            </w:r>
-            <w:r>
-              <w:rPr>
-                <w:noProof/>
-                <w:webHidden/>
-              </w:rPr>
-              <w:t>9</w:t>
-            </w:r>
-            <w:r>
-              <w:rPr>
-                <w:noProof/>
-                <w:webHidden/>
-              </w:rPr>
-              <w:fldChar w:fldCharType="end"/>
-            </w:r>
-          </w:hyperlink>
-        </w:p>
-        <w:p>
-          <w:pPr>
-            <w:pStyle w:val="TOC2"/>
-            <w:tabs>
-              <w:tab w:val="left" w:pos="1320"/>
-              <w:tab w:val="right" w:leader="dot" w:pos="9350"/>
-            </w:tabs>
-            <w:rPr>
-              <w:noProof/>
-            </w:rPr>
-          </w:pPr>
-          <w:hyperlink w:anchor="_Toc354582362" w:history="1">
-            <w:r>
-              <w:rPr>
-                <w:rStyle w:val="Hyperlink"/>
-                <w:noProof/>
-              </w:rPr>
-              <w:t>5.10</w:t>
-            </w:r>
-            <w:r>
-              <w:rPr>
-                <w:noProof/>
-              </w:rPr>
-              <w:tab/>
-            </w:r>
-            <w:r>
-              <w:rPr>
-                <w:rStyle w:val="Hyperlink"/>
-                <w:noProof/>
-              </w:rPr>
-              <w:t>User Story #10</w:t>
-            </w:r>
-            <w:r>
-              <w:rPr>
-                <w:noProof/>
-                <w:webHidden/>
-              </w:rPr>
-              <w:tab/>
-            </w:r>
-            <w:r>
-              <w:rPr>
-                <w:noProof/>
-                <w:webHidden/>
-              </w:rPr>
-              <w:fldChar w:fldCharType="begin"/>
-            </w:r>
-            <w:r>
-              <w:rPr>
-                <w:noProof/>
-                <w:webHidden/>
-              </w:rPr>
-              <w:instrText xml:space="preserve"> PAGEREF _Toc354582362 \h </w:instrText>
-            </w:r>
-            <w:r>
-              <w:rPr>
-                <w:noProof/>
-                <w:webHidden/>
-              </w:rPr>
-            </w:r>
-            <w:r>
-              <w:rPr>
-                <w:noProof/>
-                <w:webHidden/>
-              </w:rPr>
-              <w:fldChar w:fldCharType="separate"/>
-            </w:r>
-            <w:r>
-              <w:rPr>
-                <w:noProof/>
-                <w:webHidden/>
-              </w:rPr>
-              <w:t>9</w:t>
-            </w:r>
-            <w:r>
-              <w:rPr>
-                <w:noProof/>
-                <w:webHidden/>
-              </w:rPr>
-              <w:fldChar w:fldCharType="end"/>
-            </w:r>
-          </w:hyperlink>
-        </w:p>
-        <w:p>
-          <w:pPr>
-            <w:pStyle w:val="TOC3"/>
-            <w:tabs>
-              <w:tab w:val="left" w:pos="1540"/>
-              <w:tab w:val="right" w:leader="dot" w:pos="9350"/>
-            </w:tabs>
-            <w:rPr>
-              <w:noProof/>
-            </w:rPr>
-          </w:pPr>
-          <w:hyperlink w:anchor="_Toc354582363" w:history="1">
-            <w:r>
-              <w:rPr>
-                <w:rStyle w:val="Hyperlink"/>
-                <w:noProof/>
-              </w:rPr>
-              <w:t>5.10.1</w:t>
-            </w:r>
-            <w:r>
-              <w:rPr>
-                <w:noProof/>
-              </w:rPr>
-              <w:tab/>
-            </w:r>
-            <w:r>
-              <w:rPr>
-                <w:rStyle w:val="Hyperlink"/>
-                <w:noProof/>
-              </w:rPr>
-              <w:t>User Story #10 Breakdown</w:t>
-            </w:r>
-            <w:r>
-              <w:rPr>
-                <w:noProof/>
-                <w:webHidden/>
-              </w:rPr>
-              <w:tab/>
-            </w:r>
-            <w:r>
-              <w:rPr>
-                <w:noProof/>
-                <w:webHidden/>
-              </w:rPr>
-              <w:fldChar w:fldCharType="begin"/>
-            </w:r>
-            <w:r>
-              <w:rPr>
-                <w:noProof/>
-                <w:webHidden/>
-              </w:rPr>
-              <w:instrText xml:space="preserve"> PAGEREF _Toc354582363 \h </w:instrText>
+              <w:instrText xml:space="preserve"> PAGEREF _Toc354642261 \h </w:instrText>
             </w:r>
             <w:r>
               <w:rPr>
@@ -3652,7 +3490,7 @@
               <w:noProof/>
             </w:rPr>
           </w:pPr>
-          <w:hyperlink w:anchor="_Toc354582364" w:history="1">
+          <w:hyperlink w:anchor="_Toc354642262" w:history="1">
             <w:r>
               <w:rPr>
                 <w:rStyle w:val="Hyperlink"/>
@@ -3692,7 +3530,7 @@
                 <w:noProof/>
                 <w:webHidden/>
               </w:rPr>
-              <w:instrText xml:space="preserve"> PAGEREF _Toc354582364 \h </w:instrText>
+              <w:instrText xml:space="preserve"> PAGEREF _Toc354642262 \h </w:instrText>
             </w:r>
             <w:r>
               <w:rPr>
@@ -3747,7 +3585,7 @@
       <w:pPr>
         <w:pStyle w:val="Heading1"/>
       </w:pPr>
-      <w:bookmarkStart w:id="1" w:name="_Toc354582333"/>
+      <w:bookmarkStart w:id="1" w:name="_Toc354642231"/>
       <w:r>
         <w:lastRenderedPageBreak/>
         <w:t>Overview</w:t>
@@ -3766,7 +3604,7 @@
       <w:pPr>
         <w:pStyle w:val="Heading2"/>
       </w:pPr>
-      <w:bookmarkStart w:id="2" w:name="_Toc354582334"/>
+      <w:bookmarkStart w:id="2" w:name="_Toc354642232"/>
       <w:r>
         <w:t>Scope</w:t>
       </w:r>
@@ -3784,7 +3622,7 @@
       <w:pPr>
         <w:pStyle w:val="Heading2"/>
       </w:pPr>
-      <w:bookmarkStart w:id="3" w:name="_Toc354582335"/>
+      <w:bookmarkStart w:id="3" w:name="_Toc354642233"/>
       <w:r>
         <w:t>Pu</w:t>
       </w:r>
@@ -3823,7 +3661,7 @@
       <w:pPr>
         <w:pStyle w:val="Heading1"/>
       </w:pPr>
-      <w:bookmarkStart w:id="4" w:name="_Toc354582336"/>
+      <w:bookmarkStart w:id="4" w:name="_Toc354642234"/>
       <w:r>
         <w:t>Stakeholder Information</w:t>
       </w:r>
@@ -3844,7 +3682,7 @@
       <w:pPr>
         <w:pStyle w:val="Heading2"/>
       </w:pPr>
-      <w:bookmarkStart w:id="5" w:name="_Toc354582337"/>
+      <w:bookmarkStart w:id="5" w:name="_Toc354642235"/>
       <w:r>
         <w:t>Customer or End User</w:t>
       </w:r>
@@ -3863,7 +3701,7 @@
       <w:pPr>
         <w:pStyle w:val="Heading2"/>
       </w:pPr>
-      <w:bookmarkStart w:id="6" w:name="_Toc354582338"/>
+      <w:bookmarkStart w:id="6" w:name="_Toc354642236"/>
       <w:r>
         <w:t>Management or Instructor</w:t>
       </w:r>
@@ -3881,7 +3719,7 @@
       <w:pPr>
         <w:pStyle w:val="Heading2"/>
       </w:pPr>
-      <w:bookmarkStart w:id="7" w:name="_Toc354582339"/>
+      <w:bookmarkStart w:id="7" w:name="_Toc354642237"/>
       <w:r>
         <w:t>Developers | Testers</w:t>
       </w:r>
@@ -3895,41 +3733,13 @@
           <w:iCs/>
         </w:rPr>
       </w:pPr>
-      <w:proofErr w:type="spellStart"/>
       <w:r>
         <w:rPr>
           <w:rStyle w:val="SubtleEmphasis"/>
           <w:i w:val="0"/>
           <w:color w:val="auto"/>
         </w:rPr>
-        <w:t>Anudeep</w:t>
-      </w:r>
-      <w:proofErr w:type="spellEnd"/>
-      <w:r>
-        <w:rPr>
-          <w:rStyle w:val="SubtleEmphasis"/>
-          <w:i w:val="0"/>
-          <w:color w:val="auto"/>
-        </w:rPr>
-        <w:t xml:space="preserve"> </w:t>
-      </w:r>
-      <w:proofErr w:type="spellStart"/>
-      <w:r>
-        <w:rPr>
-          <w:rStyle w:val="SubtleEmphasis"/>
-          <w:i w:val="0"/>
-          <w:color w:val="auto"/>
-        </w:rPr>
-        <w:t>Potlapally</w:t>
-      </w:r>
-      <w:proofErr w:type="spellEnd"/>
-      <w:r>
-        <w:rPr>
-          <w:rStyle w:val="SubtleEmphasis"/>
-          <w:i w:val="0"/>
-          <w:color w:val="auto"/>
-        </w:rPr>
-        <w:t xml:space="preserve"> and Travis Rous</w:t>
+        <w:t>Anudeep Potlapally and Travis Rous</w:t>
       </w:r>
     </w:p>
     <w:p/>
@@ -3937,7 +3747,7 @@
       <w:pPr>
         <w:pStyle w:val="Heading1"/>
       </w:pPr>
-      <w:bookmarkStart w:id="8" w:name="_Toc354582340"/>
+      <w:bookmarkStart w:id="8" w:name="_Toc354642238"/>
       <w:r>
         <w:t>Business Need</w:t>
       </w:r>
@@ -3961,7 +3771,7 @@
       <w:pPr>
         <w:pStyle w:val="Heading1"/>
       </w:pPr>
-      <w:bookmarkStart w:id="9" w:name="_Toc354582341"/>
+      <w:bookmarkStart w:id="9" w:name="_Toc354642239"/>
       <w:r>
         <w:lastRenderedPageBreak/>
         <w:t>Requirements and Design Constraints</w:t>
@@ -3977,7 +3787,7 @@
       <w:pPr>
         <w:pStyle w:val="Heading2"/>
       </w:pPr>
-      <w:bookmarkStart w:id="10" w:name="_Toc354582342"/>
+      <w:bookmarkStart w:id="10" w:name="_Toc354642240"/>
       <w:r>
         <w:t>System Requirements</w:t>
       </w:r>
@@ -4126,13 +3936,8 @@
       </w:r>
     </w:p>
     <w:p>
-      <w:proofErr w:type="spellStart"/>
-      <w:r>
-        <w:t>Popcorn.js</w:t>
-      </w:r>
-      <w:proofErr w:type="spellEnd"/>
-      <w:r>
-        <w:t>:</w:t>
+      <w:r>
+        <w:t>Popcorn.js:</w:t>
       </w:r>
     </w:p>
     <w:p>
@@ -4180,13 +3985,8 @@
         </w:numPr>
       </w:pPr>
       <w:r>
-        <w:t xml:space="preserve">Support for YouTube and </w:t>
-      </w:r>
-      <w:proofErr w:type="spellStart"/>
-      <w:r>
-        <w:t>Vimeo</w:t>
-      </w:r>
-      <w:proofErr w:type="spellEnd"/>
+        <w:t>Support for YouTube and Vimeo</w:t>
+      </w:r>
     </w:p>
     <w:p>
       <w:pPr>
@@ -4215,13 +4015,8 @@
         </w:numPr>
       </w:pPr>
       <w:r>
-        <w:t xml:space="preserve">Google Maps API </w:t>
-      </w:r>
-      <w:proofErr w:type="spellStart"/>
-      <w:r>
-        <w:t>v3</w:t>
-      </w:r>
-      <w:proofErr w:type="spellEnd"/>
+        <w:t>Google Maps API v3</w:t>
+      </w:r>
     </w:p>
     <w:p>
       <w:pPr>
@@ -4268,13 +4063,8 @@
         </w:numPr>
       </w:pPr>
       <w:r>
-        <w:t xml:space="preserve">YouTube Data API </w:t>
-      </w:r>
-      <w:proofErr w:type="spellStart"/>
-      <w:r>
-        <w:t>v3</w:t>
-      </w:r>
-      <w:proofErr w:type="spellEnd"/>
+        <w:t>YouTube Data API v3</w:t>
+      </w:r>
     </w:p>
     <w:p>
       <w:pPr>
@@ -4351,24 +4141,14 @@
         </w:numPr>
       </w:pPr>
       <w:r>
-        <w:t xml:space="preserve">Allows users to view profile pages from </w:t>
-      </w:r>
-      <w:proofErr w:type="spellStart"/>
-      <w:r>
-        <w:t>facebook</w:t>
-      </w:r>
-      <w:proofErr w:type="spellEnd"/>
+        <w:t>Allows users to view profile pages from facebook</w:t>
+      </w:r>
     </w:p>
     <w:p/>
     <w:p>
-      <w:proofErr w:type="gramStart"/>
       <w:r>
         <w:lastRenderedPageBreak/>
-        <w:t>jQuery</w:t>
-      </w:r>
-      <w:proofErr w:type="gramEnd"/>
-      <w:r>
-        <w:t xml:space="preserve">:  </w:t>
+        <w:t xml:space="preserve">jQuery:  </w:t>
       </w:r>
     </w:p>
     <w:p>
@@ -4421,13 +4201,8 @@
     </w:p>
     <w:p/>
     <w:p>
-      <w:proofErr w:type="spellStart"/>
-      <w:r>
-        <w:t>Viemo</w:t>
-      </w:r>
-      <w:proofErr w:type="spellEnd"/>
-      <w:r>
-        <w:t>:</w:t>
+      <w:r>
+        <w:t>Viemo:</w:t>
       </w:r>
     </w:p>
     <w:p>
@@ -4514,7 +4289,7 @@
       <w:pPr>
         <w:pStyle w:val="Heading2"/>
       </w:pPr>
-      <w:bookmarkStart w:id="11" w:name="_Toc354582343"/>
+      <w:bookmarkStart w:id="11" w:name="_Toc354642241"/>
       <w:r>
         <w:t>Network Requirements</w:t>
       </w:r>
@@ -4534,7 +4309,7 @@
       <w:pPr>
         <w:pStyle w:val="Heading2"/>
       </w:pPr>
-      <w:bookmarkStart w:id="12" w:name="_Toc354582344"/>
+      <w:bookmarkStart w:id="12" w:name="_Toc354642242"/>
       <w:r>
         <w:t>Development Environment Requirements</w:t>
       </w:r>
@@ -4542,30 +4317,14 @@
     </w:p>
     <w:p>
       <w:r>
-        <w:t xml:space="preserve">The project will need to be deployed on a PHP server and a MySQL server will need to have the </w:t>
-      </w:r>
-      <w:proofErr w:type="gramStart"/>
-      <w:r>
-        <w:t>tables</w:t>
-      </w:r>
-      <w:proofErr w:type="gramEnd"/>
-      <w:r>
-        <w:t xml:space="preserve"> setup using a .</w:t>
-      </w:r>
-      <w:proofErr w:type="spellStart"/>
-      <w:r>
-        <w:t>sql</w:t>
-      </w:r>
-      <w:proofErr w:type="spellEnd"/>
-      <w:r>
-        <w:t xml:space="preserve"> script that will be sent with the project.  There will need to be a connection between the server and the PHP using a database connection in PHP. </w:t>
+        <w:t xml:space="preserve">The project will need to be deployed on a PHP server and a MySQL server will need to have the tables setup using a .sql script that will be sent with the project.  There will need to be a connection between the server and the PHP using a database connection in PHP. </w:t>
       </w:r>
     </w:p>
     <w:p>
       <w:pPr>
         <w:pStyle w:val="Heading2"/>
       </w:pPr>
-      <w:bookmarkStart w:id="13" w:name="_Toc354582345"/>
+      <w:bookmarkStart w:id="13" w:name="_Toc354642243"/>
       <w:r>
         <w:t>Project Management Methodology</w:t>
       </w:r>
@@ -4573,38 +4332,14 @@
     </w:p>
     <w:p>
       <w:r>
-        <w:t xml:space="preserve">We are using the Scrum development cycle to manage the project.  This consists of almost daily scrum meetings that are less than 5 minutes each.  There is a scrum master that is the lead on the project who is really there to keep the team going and on track.  There are sprints that range from 2 to 3 weeks.  We are using </w:t>
-      </w:r>
-      <w:proofErr w:type="spellStart"/>
-      <w:r>
-        <w:t>GitHub</w:t>
-      </w:r>
-      <w:proofErr w:type="spellEnd"/>
-      <w:r>
-        <w:t xml:space="preserve"> and </w:t>
-      </w:r>
-      <w:proofErr w:type="spellStart"/>
-      <w:r>
-        <w:t>Trello</w:t>
-      </w:r>
-      <w:proofErr w:type="spellEnd"/>
-      <w:r>
-        <w:t xml:space="preserve"> to manage our code and progress over time.  </w:t>
-      </w:r>
-      <w:proofErr w:type="spellStart"/>
-      <w:r>
-        <w:t>Trello</w:t>
-      </w:r>
-      <w:proofErr w:type="spellEnd"/>
-      <w:r>
-        <w:t xml:space="preserve"> is like a digital board with task card that are able to be moved from to show the progress we have done in the current sprint and assign some cards to have a higher priority than others to show the significance of each task or what is left for each task at hand.</w:t>
+        <w:t>We are using the Scrum development cycle to manage the project.  This consists of almost daily scrum meetings that are less than 5 minutes each.  There is a scrum master that is the lead on the project who is really there to keep the team going and on track.  There are sprints that range from 2 to 3 weeks.  We are using GitHub and Trello to manage our code and progress over time.  Trello is like a digital board with task card that are able to be moved from to show the progress we have done in the current sprint and assign some cards to have a higher priority than others to show the significance of each task or what is left for each task at hand.</w:t>
       </w:r>
     </w:p>
     <w:p>
       <w:pPr>
         <w:pStyle w:val="Heading1"/>
       </w:pPr>
-      <w:bookmarkStart w:id="14" w:name="_Toc354582346"/>
+      <w:bookmarkStart w:id="14" w:name="_Toc354642244"/>
       <w:r>
         <w:t>User Stories</w:t>
       </w:r>
@@ -4656,7 +4391,7 @@
       <w:pPr>
         <w:pStyle w:val="Heading2"/>
       </w:pPr>
-      <w:bookmarkStart w:id="15" w:name="_Toc354582347"/>
+      <w:bookmarkStart w:id="15" w:name="_Toc354642245"/>
       <w:r>
         <w:t>User Story #1</w:t>
       </w:r>
@@ -4674,7 +4409,7 @@
       <w:pPr>
         <w:pStyle w:val="Heading3"/>
       </w:pPr>
-      <w:bookmarkStart w:id="16" w:name="_Toc354582348"/>
+      <w:bookmarkStart w:id="16" w:name="_Toc354642246"/>
       <w:r>
         <w:t>User Story #1 Breakdown</w:t>
       </w:r>
@@ -4682,19 +4417,14 @@
     </w:p>
     <w:p>
       <w:r>
-        <w:t xml:space="preserve">Nick has asked for an embedded browser to play videos from sites like YouTube and </w:t>
-      </w:r>
-      <w:proofErr w:type="spellStart"/>
-      <w:r>
-        <w:t>Viemo</w:t>
-      </w:r>
-      <w:proofErr w:type="spellEnd"/>
+        <w:t>Nick has asked for an embedded browser to play videos from sites like YouTube and Viemo</w:t>
+      </w:r>
     </w:p>
     <w:p>
       <w:pPr>
         <w:pStyle w:val="Heading2"/>
       </w:pPr>
-      <w:bookmarkStart w:id="17" w:name="_Toc354582349"/>
+      <w:bookmarkStart w:id="17" w:name="_Toc354642247"/>
       <w:r>
         <w:t>User Story #2</w:t>
       </w:r>
@@ -4709,7 +4439,7 @@
       <w:pPr>
         <w:pStyle w:val="Heading3"/>
       </w:pPr>
-      <w:bookmarkStart w:id="18" w:name="_Toc354582350"/>
+      <w:bookmarkStart w:id="18" w:name="_Toc354642248"/>
       <w:r>
         <w:t>User Story #2 Breakdown</w:t>
       </w:r>
@@ -4725,7 +4455,7 @@
       <w:pPr>
         <w:pStyle w:val="Heading2"/>
       </w:pPr>
-      <w:bookmarkStart w:id="19" w:name="_Toc354582351"/>
+      <w:bookmarkStart w:id="19" w:name="_Toc354642249"/>
       <w:r>
         <w:t>User Story #3</w:t>
       </w:r>
@@ -4740,7 +4470,7 @@
       <w:pPr>
         <w:pStyle w:val="Heading2"/>
       </w:pPr>
-      <w:bookmarkStart w:id="20" w:name="_Toc354582352"/>
+      <w:bookmarkStart w:id="20" w:name="_Toc354642250"/>
       <w:r>
         <w:t>User Story #4</w:t>
       </w:r>
@@ -4755,7 +4485,7 @@
       <w:pPr>
         <w:pStyle w:val="Heading3"/>
       </w:pPr>
-      <w:bookmarkStart w:id="21" w:name="_Toc354582353"/>
+      <w:bookmarkStart w:id="21" w:name="_Toc354642251"/>
       <w:r>
         <w:t>User Story #4 Breakdown</w:t>
       </w:r>
@@ -4770,7 +4500,7 @@
       <w:pPr>
         <w:pStyle w:val="Heading2"/>
       </w:pPr>
-      <w:bookmarkStart w:id="22" w:name="_Toc354582354"/>
+      <w:bookmarkStart w:id="22" w:name="_Toc354642252"/>
       <w:r>
         <w:t>User Story #5</w:t>
       </w:r>
@@ -4794,7 +4524,7 @@
       <w:pPr>
         <w:pStyle w:val="Heading3"/>
       </w:pPr>
-      <w:bookmarkStart w:id="23" w:name="_Toc354582355"/>
+      <w:bookmarkStart w:id="23" w:name="_Toc354642253"/>
       <w:r>
         <w:lastRenderedPageBreak/>
         <w:t>User Story #5 Breakdown</w:t>
@@ -4816,7 +4546,7 @@
       <w:pPr>
         <w:pStyle w:val="Heading2"/>
       </w:pPr>
-      <w:bookmarkStart w:id="24" w:name="_Toc354582356"/>
+      <w:bookmarkStart w:id="24" w:name="_Toc354642254"/>
       <w:r>
         <w:t>User Story #6</w:t>
       </w:r>
@@ -4831,7 +4561,7 @@
       <w:pPr>
         <w:pStyle w:val="Heading2"/>
       </w:pPr>
-      <w:bookmarkStart w:id="25" w:name="_Toc354582357"/>
+      <w:bookmarkStart w:id="25" w:name="_Toc354642255"/>
       <w:r>
         <w:t>User Story #7</w:t>
       </w:r>
@@ -4846,7 +4576,7 @@
       <w:pPr>
         <w:pStyle w:val="Heading3"/>
       </w:pPr>
-      <w:bookmarkStart w:id="26" w:name="_Toc354582358"/>
+      <w:bookmarkStart w:id="26" w:name="_Toc354642256"/>
       <w:r>
         <w:t>User Story #7 Breakdown</w:t>
       </w:r>
@@ -4860,23 +4590,7 @@
     <w:p>
       <w:r>
         <w:tab/>
-        <w:t xml:space="preserve">Comment Tag:     just a </w:t>
-      </w:r>
-      <w:proofErr w:type="gramStart"/>
-      <w:r>
-        <w:t>comment(</w:t>
-      </w:r>
-      <w:proofErr w:type="gramEnd"/>
-      <w:r>
-        <w:t xml:space="preserve">text) at a specified time(like </w:t>
-      </w:r>
-      <w:proofErr w:type="spellStart"/>
-      <w:r>
-        <w:t>youtube</w:t>
-      </w:r>
-      <w:proofErr w:type="spellEnd"/>
-      <w:r>
-        <w:t>)</w:t>
+        <w:t>Comment Tag:     just a comment(text) at a specified time(like youtube)</w:t>
       </w:r>
     </w:p>
     <w:p>
@@ -4897,15 +4611,7 @@
     <w:p>
       <w:r>
         <w:tab/>
-        <w:t xml:space="preserve">Product Tag:    used to add a link to a product's web </w:t>
-      </w:r>
-      <w:proofErr w:type="gramStart"/>
-      <w:r>
-        <w:t>site(</w:t>
-      </w:r>
-      <w:proofErr w:type="gramEnd"/>
-      <w:r>
-        <w:t>a product in the video)</w:t>
+        <w:t>Product Tag:    used to add a link to a product's web site(a product in the video)</w:t>
       </w:r>
     </w:p>
     <w:p>
@@ -4918,7 +4624,7 @@
       <w:pPr>
         <w:pStyle w:val="Heading2"/>
       </w:pPr>
-      <w:bookmarkStart w:id="27" w:name="_Toc354582359"/>
+      <w:bookmarkStart w:id="27" w:name="_Toc354642257"/>
       <w:r>
         <w:t>User Story #8</w:t>
       </w:r>
@@ -4933,7 +4639,7 @@
       <w:pPr>
         <w:pStyle w:val="Heading2"/>
       </w:pPr>
-      <w:bookmarkStart w:id="28" w:name="_Toc354582360"/>
+      <w:bookmarkStart w:id="28" w:name="_Toc354642258"/>
       <w:r>
         <w:t>User Story #9</w:t>
       </w:r>
@@ -4948,7 +4654,7 @@
       <w:pPr>
         <w:pStyle w:val="Heading3"/>
       </w:pPr>
-      <w:bookmarkStart w:id="29" w:name="_Toc354582361"/>
+      <w:bookmarkStart w:id="29" w:name="_Toc354642259"/>
       <w:r>
         <w:t>User Story #9 Breakdown</w:t>
       </w:r>
@@ -4963,7 +4669,7 @@
       <w:pPr>
         <w:pStyle w:val="Heading2"/>
       </w:pPr>
-      <w:bookmarkStart w:id="30" w:name="_Toc354582362"/>
+      <w:bookmarkStart w:id="30" w:name="_Toc354642260"/>
       <w:r>
         <w:t>User Story #10</w:t>
       </w:r>
@@ -4978,7 +4684,7 @@
       <w:pPr>
         <w:pStyle w:val="Heading3"/>
       </w:pPr>
-      <w:bookmarkStart w:id="31" w:name="_Toc354582363"/>
+      <w:bookmarkStart w:id="31" w:name="_Toc354642261"/>
       <w:r>
         <w:t>User Story #10 Breakdown</w:t>
       </w:r>
@@ -4993,7 +4699,7 @@
       <w:pPr>
         <w:pStyle w:val="Heading1"/>
       </w:pPr>
-      <w:bookmarkStart w:id="32" w:name="_Toc354582364"/>
+      <w:bookmarkStart w:id="32" w:name="_Toc354642262"/>
       <w:r>
         <w:t>Research and</w:t>
       </w:r>
@@ -5090,9 +4796,60 @@
       <w:r>
         <w:t xml:space="preserve"> or find another way to save user videos</w:t>
       </w:r>
-      <w:proofErr w:type="gramStart"/>
       <w:r>
         <w:t>.</w:t>
+      </w:r>
+      <w:r>
+        <w:rPr>
+          <w:color w:val="FF0000"/>
+        </w:rPr>
+        <w:t>(3)</w:t>
+      </w:r>
+    </w:p>
+    <w:p/>
+    <w:p>
+      <w:pPr>
+        <w:rPr>
+          <w:color w:val="FF0000"/>
+        </w:rPr>
+      </w:pPr>
+      <w:r>
+        <w:t xml:space="preserve">User story number </w:t>
+      </w:r>
+      <w:r>
+        <w:t>three</w:t>
+      </w:r>
+      <w:r>
+        <w:t xml:space="preserve"> is integration with sling.com, which we don’t have access to.  Perhaps we will in the future however for now we don’t need to worry about this story.</w:t>
+      </w:r>
+      <w:r>
+        <w:rPr>
+          <w:color w:val="FF0000"/>
+        </w:rPr>
+        <w:t>(1)</w:t>
+      </w:r>
+    </w:p>
+    <w:p/>
+    <w:p>
+      <w:pPr>
+        <w:rPr>
+          <w:color w:val="FF0000"/>
+        </w:rPr>
+      </w:pPr>
+      <w:r>
+        <w:t>The idea in user stor</w:t>
+      </w:r>
+      <w:r>
+        <w:t>y</w:t>
+      </w:r>
+      <w:r>
+        <w:t xml:space="preserve"> number </w:t>
+      </w:r>
+      <w:r>
+        <w:t>four</w:t>
+      </w:r>
+      <w:r>
+        <w:t xml:space="preserve"> is to save the information from videos already viewed this may not help efficiency by doing this however we still need to consider it.</w:t>
       </w:r>
       <w:r>
         <w:rPr>
@@ -5100,81 +4857,6 @@
         </w:rPr>
         <w:t>(</w:t>
       </w:r>
-      <w:proofErr w:type="gramEnd"/>
-      <w:r>
-        <w:rPr>
-          <w:color w:val="FF0000"/>
-        </w:rPr>
-        <w:t>3)</w:t>
-      </w:r>
-    </w:p>
-    <w:p/>
-    <w:p>
-      <w:pPr>
-        <w:rPr>
-          <w:color w:val="FF0000"/>
-        </w:rPr>
-      </w:pPr>
-      <w:r>
-        <w:t xml:space="preserve">User story number </w:t>
-      </w:r>
-      <w:r>
-        <w:t>three</w:t>
-      </w:r>
-      <w:r>
-        <w:t xml:space="preserve"> is integration with sling.com, which we don’t have access to.  Perhaps we will in the future however for now we don’t need to worry about this story</w:t>
-      </w:r>
-      <w:proofErr w:type="gramStart"/>
-      <w:r>
-        <w:t>.</w:t>
-      </w:r>
-      <w:r>
-        <w:rPr>
-          <w:color w:val="FF0000"/>
-        </w:rPr>
-        <w:t>(</w:t>
-      </w:r>
-      <w:proofErr w:type="gramEnd"/>
-      <w:r>
-        <w:rPr>
-          <w:color w:val="FF0000"/>
-        </w:rPr>
-        <w:t>1)</w:t>
-      </w:r>
-    </w:p>
-    <w:p/>
-    <w:p>
-      <w:pPr>
-        <w:rPr>
-          <w:color w:val="FF0000"/>
-        </w:rPr>
-      </w:pPr>
-      <w:r>
-        <w:t>The idea in user stor</w:t>
-      </w:r>
-      <w:r>
-        <w:t>y</w:t>
-      </w:r>
-      <w:r>
-        <w:t xml:space="preserve"> number </w:t>
-      </w:r>
-      <w:r>
-        <w:t>four</w:t>
-      </w:r>
-      <w:r>
-        <w:t xml:space="preserve"> is to save the information from videos already viewed this may not help efficiency by doing this however we still need to consider it</w:t>
-      </w:r>
-      <w:proofErr w:type="gramStart"/>
-      <w:r>
-        <w:t>.</w:t>
-      </w:r>
-      <w:r>
-        <w:rPr>
-          <w:color w:val="FF0000"/>
-        </w:rPr>
-        <w:t>(</w:t>
-      </w:r>
-      <w:proofErr w:type="gramEnd"/>
       <w:r>
         <w:rPr>
           <w:color w:val="FF0000"/>
@@ -5196,71 +4878,30 @@
         </w:rPr>
       </w:pPr>
       <w:r>
-        <w:t>User story number five asks us to create some kind of login system for the website and allow people to become friends with other users on the site.  With this story we need to come up with a way to login with something like Facebook, or find a way to link in ones friends.  More research will be needed here after there is a good start on the creating of tags</w:t>
-      </w:r>
-      <w:proofErr w:type="gramStart"/>
-      <w:r>
-        <w:t>.</w:t>
+        <w:t>User story number five asks us to create some kind of login system for the website and allow people to become friends with other users on the site.  With this story we need to come up with a way to login with something like Facebook, or find a way to link in ones friends.  More research will be needed here after there is a good start on the creating of tags.</w:t>
       </w:r>
       <w:r>
         <w:rPr>
           <w:color w:val="FF0000"/>
         </w:rPr>
-        <w:t>(</w:t>
-      </w:r>
-      <w:proofErr w:type="gramEnd"/>
-      <w:r>
+        <w:t>(2)</w:t>
+      </w:r>
+    </w:p>
+    <w:p/>
+    <w:p>
+      <w:pPr>
         <w:rPr>
           <w:color w:val="FF0000"/>
         </w:rPr>
-        <w:t>2)</w:t>
-      </w:r>
-    </w:p>
-    <w:p/>
-    <w:p>
-      <w:pPr>
-        <w:rPr>
-          <w:color w:val="FF0000"/>
-        </w:rPr>
       </w:pPr>
       <w:r>
         <w:t>In user story number six we need to detect when someone has paused the video and then determine the time the video is paused at.  With the HTML5 and Flash API’s this should be achievable</w:t>
       </w:r>
       <w:r>
-        <w:t xml:space="preserve"> using </w:t>
-      </w:r>
-      <w:proofErr w:type="spellStart"/>
-      <w:r>
-        <w:t>Popcorn.js</w:t>
-      </w:r>
-      <w:proofErr w:type="spellEnd"/>
-      <w:proofErr w:type="gramStart"/>
+        <w:t xml:space="preserve"> using Popcorn.js</w:t>
+      </w:r>
       <w:r>
         <w:t>.</w:t>
-      </w:r>
-      <w:r>
-        <w:rPr>
-          <w:color w:val="FF0000"/>
-        </w:rPr>
-        <w:t>(</w:t>
-      </w:r>
-      <w:proofErr w:type="gramEnd"/>
-      <w:r>
-        <w:rPr>
-          <w:color w:val="FF0000"/>
-        </w:rPr>
-        <w:t>4)</w:t>
-      </w:r>
-    </w:p>
-    <w:p/>
-    <w:p>
-      <w:pPr>
-        <w:rPr>
-          <w:color w:val="FF0000"/>
-        </w:rPr>
-      </w:pPr>
-      <w:r>
-        <w:t>In user story number seven we need to allow people tagging a video to have a good list of different tags to choose from.</w:t>
       </w:r>
       <w:r>
         <w:rPr>
@@ -5277,6 +4918,23 @@
         </w:rPr>
       </w:pPr>
       <w:r>
+        <w:t>In user story number seven we need to allow people tagging a video to have a good list of different tags to choose from.</w:t>
+      </w:r>
+      <w:r>
+        <w:rPr>
+          <w:color w:val="FF0000"/>
+        </w:rPr>
+        <w:t>(4)</w:t>
+      </w:r>
+    </w:p>
+    <w:p/>
+    <w:p>
+      <w:pPr>
+        <w:rPr>
+          <w:color w:val="FF0000"/>
+        </w:rPr>
+      </w:pPr>
+      <w:r>
         <w:t>Then in user story number eight we need to be able to manage the list of tags that are given to the users and allow the addition of new tags.</w:t>
       </w:r>
       <w:r>
@@ -5294,61 +4952,39 @@
         </w:rPr>
       </w:pPr>
       <w:r>
-        <w:t>Being able to filter the tags is an important feature described in user story number nine.  Here we need to allow users to disable any of the tags that they see on a video</w:t>
-      </w:r>
-      <w:proofErr w:type="gramStart"/>
-      <w:r>
-        <w:t>.</w:t>
+        <w:t>Being able to filter the tags is an important feature described in user story number nine.  Here we need to allow users to disable any of the tags that they see on a video.</w:t>
       </w:r>
       <w:r>
         <w:rPr>
           <w:color w:val="FF0000"/>
         </w:rPr>
-        <w:t>(</w:t>
-      </w:r>
-      <w:proofErr w:type="gramEnd"/>
-      <w:r>
+        <w:t>(3)</w:t>
+      </w:r>
+    </w:p>
+    <w:p/>
+    <w:p>
+      <w:pPr>
         <w:rPr>
           <w:color w:val="FF0000"/>
         </w:rPr>
-        <w:t>3)</w:t>
-      </w:r>
-    </w:p>
-    <w:p/>
-    <w:p>
-      <w:pPr>
+      </w:pPr>
+      <w:r>
+        <w:t xml:space="preserve">Then we reach out to mobile </w:t>
+      </w:r>
+      <w:r>
+        <w:t>devices</w:t>
+      </w:r>
+      <w:r>
+        <w:t xml:space="preserve"> with </w:t>
+      </w:r>
+      <w:r>
+        <w:t>an app I user story number ten.  Here we need to find a way to display the tags and the video on a very small screen.  This may be possible but the videos might become too small to see on the screen with the tags.</w:t>
+      </w:r>
+      <w:r>
         <w:rPr>
           <w:color w:val="FF0000"/>
         </w:rPr>
-      </w:pPr>
-      <w:r>
-        <w:t xml:space="preserve">Then we reach out to mobile </w:t>
-      </w:r>
-      <w:r>
-        <w:t>devices</w:t>
-      </w:r>
-      <w:r>
-        <w:t xml:space="preserve"> with </w:t>
-      </w:r>
-      <w:r>
-        <w:t>an app I user story number ten.  Here we need to find a way to display the tags and the video on a very small screen.  This may be possible but the videos might become too small to see on the screen with the tags</w:t>
-      </w:r>
-      <w:proofErr w:type="gramStart"/>
-      <w:r>
-        <w:t>.</w:t>
-      </w:r>
-      <w:r>
-        <w:rPr>
-          <w:color w:val="FF0000"/>
-        </w:rPr>
-        <w:t>(</w:t>
-      </w:r>
-      <w:proofErr w:type="gramEnd"/>
-      <w:r>
-        <w:rPr>
-          <w:color w:val="FF0000"/>
-        </w:rPr>
-        <w:t>1</w:t>
+        <w:t>(1</w:t>
       </w:r>
       <w:r>
         <w:rPr>
@@ -5420,7 +5056,7 @@
       <w:rPr>
         <w:noProof/>
       </w:rPr>
-      <w:t>10</w:t>
+      <w:t>3</w:t>
     </w:r>
     <w:r>
       <w:rPr>
@@ -10322,7 +9958,7 @@
 </file>
 
 <file path=customXml/itemProps1.xml><?xml version="1.0" encoding="utf-8"?>
-<ds:datastoreItem xmlns:ds="http://schemas.openxmlformats.org/officeDocument/2006/customXml" ds:itemID="{D58EA9C2-623D-4D29-B4D4-3E619CFAA67A}">
+<ds:datastoreItem xmlns:ds="http://schemas.openxmlformats.org/officeDocument/2006/customXml" ds:itemID="{CDB9A5D3-036E-4ED5-9E62-38BAADA453E7}">
   <ds:schemaRefs>
     <ds:schemaRef ds:uri="http://schemas.openxmlformats.org/officeDocument/2006/bibliography"/>
   </ds:schemaRefs>

</xml_diff>